<commit_message>
[B-60887] Update PowerShell script to remove Content nodes based on the [xml] nodes for safer removal vs. straight text removal.  Updated instructional document based on early testing feedback.
</commit_message>
<xml_diff>
--- a/upgrades/2017.1/Sage300SDK_2017UpgradeGuide.docx
+++ b/upgrades/2017.1/Sage300SDK_2017UpgradeGuide.docx
@@ -2228,6 +2228,8 @@
               </w:rPr>
               <w:t xml:space="preserve"> = </w:t>
             </w:r>
+            <w:bookmarkStart w:id="6" w:name="_GoBack"/>
+            <w:bookmarkEnd w:id="6"/>
             <w:r>
               <w:rPr>
                 <w:rFonts w:ascii="Courier New" w:hAnsi="Courier New" w:cs="Courier New"/>
@@ -2261,13 +2263,73 @@
     </w:p>
     <w:p>
       <w:pPr>
+        <w:pStyle w:val="SAGEBodyText"/>
+      </w:pPr>
+    </w:p>
+    <w:p>
+      <w:pPr>
+        <w:pStyle w:val="SAGEBodyText"/>
+      </w:pPr>
+      <w:r>
+        <w:t xml:space="preserve">Run the </w:t>
+      </w:r>
+      <w:r>
+        <w:t>PowerShell</w:t>
+      </w:r>
+      <w:r>
+        <w:t xml:space="preserve"> script to load the script</w:t>
+      </w:r>
+      <w:r>
+        <w:t xml:space="preserve"> </w:t>
+      </w:r>
+      <w:r>
+        <w:t>blocks:</w:t>
+      </w:r>
+    </w:p>
+    <w:tbl>
+      <w:tblPr>
+        <w:tblStyle w:val="TableGrid"/>
+        <w:tblW w:w="0" w:type="auto"/>
+        <w:tblLook w:val="04A0" w:firstRow="1" w:lastRow="0" w:firstColumn="1" w:lastColumn="0" w:noHBand="0" w:noVBand="1"/>
+      </w:tblPr>
+      <w:tblGrid>
+        <w:gridCol w:w="9208"/>
+      </w:tblGrid>
+      <w:tr>
+        <w:tc>
+          <w:tcPr>
+            <w:tcW w:w="9208" w:type="dxa"/>
+          </w:tcPr>
+          <w:p>
+            <w:pPr>
+              <w:pStyle w:val="SAGEBodyText"/>
+            </w:pPr>
+            <w:r>
+              <w:rPr>
+                <w:rFonts w:ascii="Courier New" w:hAnsi="Courier New" w:cs="Courier New"/>
+                <w:sz w:val="18"/>
+                <w:szCs w:val="18"/>
+              </w:rPr>
+              <w:t>.\2017.1-load-update-scripts.ps1</w:t>
+            </w:r>
+          </w:p>
+        </w:tc>
+      </w:tr>
+    </w:tbl>
+    <w:p>
+      <w:pPr>
+        <w:pStyle w:val="SAGEBodyText"/>
+      </w:pPr>
+    </w:p>
+    <w:p>
+      <w:pPr>
         <w:pStyle w:val="SAGEHeading2"/>
       </w:pPr>
-      <w:bookmarkStart w:id="6" w:name="_Toc467237567"/>
+      <w:bookmarkStart w:id="7" w:name="_Toc467237567"/>
       <w:r>
         <w:t>Update the target .NET Framework</w:t>
       </w:r>
-      <w:bookmarkEnd w:id="6"/>
+      <w:bookmarkEnd w:id="7"/>
     </w:p>
     <w:p>
       <w:pPr>
@@ -2356,7 +2418,7 @@
       <w:pPr>
         <w:pStyle w:val="SAGEHeading2"/>
       </w:pPr>
-      <w:bookmarkStart w:id="7" w:name="_Toc467237568"/>
+      <w:bookmarkStart w:id="8" w:name="_Toc467237568"/>
       <w:r>
         <w:t xml:space="preserve">Update the </w:t>
       </w:r>
@@ -2382,7 +2444,7 @@
       <w:r>
         <w:t xml:space="preserve"> files</w:t>
       </w:r>
-      <w:bookmarkEnd w:id="7"/>
+      <w:bookmarkEnd w:id="8"/>
     </w:p>
     <w:p>
       <w:pPr>
@@ -2428,14 +2490,19 @@
         <w:pStyle w:val="SAGEBodyText"/>
       </w:pPr>
       <w:r>
-        <w:lastRenderedPageBreak/>
         <w:t xml:space="preserve">From the diff, </w:t>
       </w:r>
       <w:r>
         <w:t xml:space="preserve">at minimum, </w:t>
       </w:r>
       <w:r>
-        <w:t xml:space="preserve">merge the following files as required to </w:t>
+        <w:t xml:space="preserve">merge the </w:t>
+      </w:r>
+      <w:r>
+        <w:t xml:space="preserve">contents from any of the </w:t>
+      </w:r>
+      <w:r>
+        <w:t xml:space="preserve">following files as required to </w:t>
       </w:r>
       <w:r>
         <w:t>update</w:t>
@@ -2489,6 +2556,9 @@
           <w:numId w:val="33"/>
         </w:numPr>
       </w:pPr>
+      <w:r>
+        <w:t>\&lt;any directory&gt;\</w:t>
+      </w:r>
       <w:proofErr w:type="spellStart"/>
       <w:r>
         <w:t>app.config</w:t>
@@ -2503,6 +2573,9 @@
           <w:numId w:val="33"/>
         </w:numPr>
       </w:pPr>
+      <w:r>
+        <w:t>\&lt;any directory&gt;\</w:t>
+      </w:r>
       <w:proofErr w:type="spellStart"/>
       <w:r>
         <w:t>packages.config</w:t>
@@ -2534,6 +2607,15 @@
           <w:numId w:val="33"/>
         </w:numPr>
       </w:pPr>
+      <w:r>
+        <w:t>\&lt;</w:t>
+      </w:r>
+      <w:r>
+        <w:t>Web project directory</w:t>
+      </w:r>
+      <w:r>
+        <w:t>&gt;\</w:t>
+      </w:r>
       <w:proofErr w:type="spellStart"/>
       <w:r>
         <w:t>Web.config</w:t>
@@ -2543,14 +2625,34 @@
     <w:p>
       <w:pPr>
         <w:pStyle w:val="SAGEBodyText"/>
-      </w:pPr>
+        <w:numPr>
+          <w:ilvl w:val="0"/>
+          <w:numId w:val="33"/>
+        </w:numPr>
+      </w:pPr>
+      <w:r>
+        <w:t>*</w:t>
+      </w:r>
+      <w:proofErr w:type="spellStart"/>
+      <w:r>
+        <w:t>Web.csproj</w:t>
+      </w:r>
+      <w:proofErr w:type="spellEnd"/>
     </w:p>
     <w:p>
       <w:pPr>
         <w:pStyle w:val="SAGEBodyText"/>
       </w:pPr>
-      <w:r>
-        <w:t xml:space="preserve">Compare </w:t>
+    </w:p>
+    <w:p>
+      <w:pPr>
+        <w:pStyle w:val="SAGEBodyText"/>
+      </w:pPr>
+      <w:r>
+        <w:t>During the merge of the file contents, you can c</w:t>
+      </w:r>
+      <w:r>
+        <w:t xml:space="preserve">ompare </w:t>
       </w:r>
       <w:r>
         <w:t xml:space="preserve">against the </w:t>
@@ -2576,10 +2678,10 @@
         <w:t xml:space="preserve"> </w:t>
       </w:r>
       <w:r>
-        <w:t>file to ensure all</w:t>
-      </w:r>
-      <w:r>
-        <w:t xml:space="preserve"> of the minimum required</w:t>
+        <w:t xml:space="preserve">file to ensure </w:t>
+      </w:r>
+      <w:r>
+        <w:t>the minimum required</w:t>
       </w:r>
       <w:r>
         <w:t xml:space="preserve"> assemblies are updated.</w:t>
@@ -2589,7 +2691,7 @@
       <w:pPr>
         <w:pStyle w:val="SAGEHeading2"/>
       </w:pPr>
-      <w:bookmarkStart w:id="8" w:name="_Toc467237569"/>
+      <w:bookmarkStart w:id="9" w:name="_Toc467237569"/>
       <w:r>
         <w:t>Update the Web project’s (*.</w:t>
       </w:r>
@@ -2609,7 +2711,7 @@
       <w:r>
         <w:t xml:space="preserve"> contents</w:t>
       </w:r>
-      <w:bookmarkEnd w:id="8"/>
+      <w:bookmarkEnd w:id="9"/>
     </w:p>
     <w:p>
       <w:pPr>
@@ -2734,11 +2836,11 @@
       <w:pPr>
         <w:pStyle w:val="SAGEHeading2"/>
       </w:pPr>
-      <w:bookmarkStart w:id="9" w:name="_Toc467237570"/>
+      <w:bookmarkStart w:id="10" w:name="_Toc467237570"/>
       <w:r>
         <w:t>Update the Web Artifact files</w:t>
       </w:r>
-      <w:bookmarkEnd w:id="9"/>
+      <w:bookmarkEnd w:id="10"/>
     </w:p>
     <w:p>
       <w:pPr>
@@ -2881,7 +2983,7 @@
         <w:pStyle w:val="SAGEHeading1"/>
         <w:framePr w:wrap="around"/>
       </w:pPr>
-      <w:bookmarkStart w:id="10" w:name="_Toc467237571"/>
+      <w:bookmarkStart w:id="11" w:name="_Toc467237571"/>
       <w:r>
         <w:lastRenderedPageBreak/>
         <w:t>Options</w:t>
@@ -2892,7 +2994,7 @@
       <w:r>
         <w:t>Menu changes</w:t>
       </w:r>
-      <w:bookmarkEnd w:id="10"/>
+      <w:bookmarkEnd w:id="11"/>
     </w:p>
     <w:p>
       <w:pPr>
@@ -4566,7 +4668,7 @@
         <w:pStyle w:val="SAGEHeading1"/>
         <w:framePr w:wrap="around"/>
       </w:pPr>
-      <w:bookmarkStart w:id="11" w:name="_Toc467237572"/>
+      <w:bookmarkStart w:id="12" w:name="_Toc467237572"/>
       <w:r>
         <w:lastRenderedPageBreak/>
         <w:t xml:space="preserve">Optional - </w:t>
@@ -4583,7 +4685,7 @@
       <w:r>
         <w:t>e Web Project</w:t>
       </w:r>
-      <w:bookmarkEnd w:id="11"/>
+      <w:bookmarkEnd w:id="12"/>
     </w:p>
     <w:p>
       <w:pPr>
@@ -4595,7 +4697,7 @@
       <w:pPr>
         <w:pStyle w:val="SAGEHeading2"/>
       </w:pPr>
-      <w:bookmarkStart w:id="12" w:name="_Toc467237573"/>
+      <w:bookmarkStart w:id="13" w:name="_Toc467237573"/>
       <w:r>
         <w:t xml:space="preserve">Copy </w:t>
       </w:r>
@@ -4607,7 +4709,7 @@
       <w:r>
         <w:t xml:space="preserve"> folder</w:t>
       </w:r>
-      <w:bookmarkEnd w:id="12"/>
+      <w:bookmarkEnd w:id="13"/>
     </w:p>
     <w:p>
       <w:pPr>
@@ -4842,7 +4944,7 @@
       <w:pPr>
         <w:pStyle w:val="SAGEHeading2"/>
       </w:pPr>
-      <w:bookmarkStart w:id="13" w:name="_Toc467237574"/>
+      <w:bookmarkStart w:id="14" w:name="_Toc467237574"/>
       <w:r>
         <w:t xml:space="preserve">Add </w:t>
       </w:r>
@@ -4860,7 +4962,7 @@
       <w:r>
         <w:t>Web project</w:t>
       </w:r>
-      <w:bookmarkEnd w:id="13"/>
+      <w:bookmarkEnd w:id="14"/>
     </w:p>
     <w:p>
       <w:pPr>
@@ -4908,7 +5010,7 @@
         <w:pStyle w:val="SAGEHeading1"/>
         <w:framePr w:wrap="around"/>
       </w:pPr>
-      <w:bookmarkStart w:id="14" w:name="_Toc467237575"/>
+      <w:bookmarkStart w:id="15" w:name="_Toc467237575"/>
       <w:r>
         <w:lastRenderedPageBreak/>
         <w:t>Re</w:t>
@@ -4919,7 +5021,7 @@
       <w:r>
         <w:t xml:space="preserve"> Solution</w:t>
       </w:r>
-      <w:bookmarkEnd w:id="14"/>
+      <w:bookmarkEnd w:id="15"/>
     </w:p>
     <w:p>
       <w:pPr>
@@ -5004,12 +5106,12 @@
         <w:pStyle w:val="SAGEHeading1"/>
         <w:framePr w:wrap="around"/>
       </w:pPr>
-      <w:bookmarkStart w:id="15" w:name="_Toc467237576"/>
+      <w:bookmarkStart w:id="16" w:name="_Toc467237576"/>
       <w:r>
         <w:lastRenderedPageBreak/>
         <w:t>Compilation Troubleshooting</w:t>
       </w:r>
-      <w:bookmarkEnd w:id="15"/>
+      <w:bookmarkEnd w:id="16"/>
     </w:p>
     <w:p>
       <w:pPr>
@@ -5076,12 +5178,7 @@
         <w:t xml:space="preserve"> no lo</w:t>
       </w:r>
       <w:r>
-        <w:t>nger accepts just a string type</w:t>
-      </w:r>
-      <w:bookmarkStart w:id="16" w:name="_GoBack"/>
-      <w:bookmarkEnd w:id="16"/>
-      <w:r>
-        <w:t xml:space="preserve"> and</w:t>
+        <w:t>nger accepts just a string type and</w:t>
       </w:r>
       <w:r>
         <w:t xml:space="preserve"> requires the use of the type </w:t>
@@ -5401,27 +5498,14 @@
               <w:noProof/>
             </w:rPr>
           </w:pPr>
-          <w:r>
-            <w:fldChar w:fldCharType="begin"/>
-          </w:r>
-          <w:r>
-            <w:instrText xml:space="preserve"> STYLEREF  SAGE_Title  \* MERGEFORMAT </w:instrText>
-          </w:r>
-          <w:r>
-            <w:fldChar w:fldCharType="separate"/>
-          </w:r>
-          <w:r>
-            <w:rPr>
-              <w:noProof/>
-            </w:rPr>
-            <w:t>Sage 300</w:t>
-          </w:r>
-          <w:r>
-            <w:rPr>
-              <w:noProof/>
-            </w:rPr>
-            <w:fldChar w:fldCharType="end"/>
-          </w:r>
+          <w:fldSimple w:instr=" STYLEREF  SAGE_Title  \* MERGEFORMAT ">
+            <w:r>
+              <w:rPr>
+                <w:noProof/>
+              </w:rPr>
+              <w:t>Sage 300</w:t>
+            </w:r>
+          </w:fldSimple>
           <w:r>
             <w:rPr>
               <w:noProof/>
@@ -5503,7 +5587,7 @@
                 <w:rPr>
                   <w:noProof/>
                 </w:rPr>
-                <w:t>10</w:t>
+                <w:t>6</w:t>
               </w:r>
               <w:r>
                 <w:rPr>
@@ -5591,27 +5675,14 @@
           <w:pPr>
             <w:pStyle w:val="SAGEFooter"/>
           </w:pPr>
-          <w:r>
-            <w:fldChar w:fldCharType="begin"/>
-          </w:r>
-          <w:r>
-            <w:instrText xml:space="preserve"> STYLEREF  SAGE_Title  \* MERGEFORMAT </w:instrText>
-          </w:r>
-          <w:r>
-            <w:fldChar w:fldCharType="separate"/>
-          </w:r>
-          <w:r>
-            <w:rPr>
-              <w:noProof/>
-            </w:rPr>
-            <w:t>Sage 300</w:t>
-          </w:r>
-          <w:r>
-            <w:rPr>
-              <w:noProof/>
-            </w:rPr>
-            <w:fldChar w:fldCharType="end"/>
-          </w:r>
+          <w:fldSimple w:instr=" STYLEREF  SAGE_Title  \* MERGEFORMAT ">
+            <w:r>
+              <w:rPr>
+                <w:noProof/>
+              </w:rPr>
+              <w:t>Sage 300</w:t>
+            </w:r>
+          </w:fldSimple>
           <w:r>
             <w:rPr>
               <w:noProof/>
@@ -5908,7 +5979,7 @@
         <v:path o:extrusionok="f" gradientshapeok="t" o:connecttype="rect"/>
         <o:lock v:ext="edit" aspectratio="t"/>
       </v:shapetype>
-      <v:shape id="_x0000_i1038" type="#_x0000_t75" style="width:20.25pt;height:20.25pt" o:bullet="t">
+      <v:shape id="_x0000_i1037" type="#_x0000_t75" style="width:20.25pt;height:20.25pt" o:bullet="t">
         <v:imagedata r:id="rId1" o:title="clip_image001"/>
       </v:shape>
     </w:pict>
@@ -25243,7 +25314,7 @@
 </file>
 
 <file path=customXml/itemProps1.xml><?xml version="1.0" encoding="utf-8"?>
-<ds:datastoreItem xmlns:ds="http://schemas.openxmlformats.org/officeDocument/2006/customXml" ds:itemID="{4E8B3087-FB42-4DCA-9F77-570DBE9803F6}">
+<ds:datastoreItem xmlns:ds="http://schemas.openxmlformats.org/officeDocument/2006/customXml" ds:itemID="{750CD5D7-37C3-45FA-B489-B1FA2F198440}">
   <ds:schemaRefs>
     <ds:schemaRef ds:uri="http://schemas.openxmlformats.org/officeDocument/2006/bibliography"/>
   </ds:schemaRefs>

</xml_diff>

<commit_message>
[B-60887] Powershell script updates to force parameter usage, check for path existence and add more verbosity during use.  Updated instructional documentation to reflect script changes.
</commit_message>
<xml_diff>
--- a/upgrades/2017.1/Sage300SDK_2017UpgradeGuide.docx
+++ b/upgrades/2017.1/Sage300SDK_2017UpgradeGuide.docx
@@ -152,6 +152,8 @@
         <w:t>ontents</w:t>
       </w:r>
     </w:p>
+    <w:bookmarkStart w:id="0" w:name="_GoBack"/>
+    <w:bookmarkEnd w:id="0"/>
     <w:p>
       <w:pPr>
         <w:pStyle w:val="TOC1"/>
@@ -171,7 +173,7 @@
       <w:r>
         <w:fldChar w:fldCharType="separate"/>
       </w:r>
-      <w:hyperlink w:anchor="_Toc467237562" w:history="1">
+      <w:hyperlink w:anchor="_Toc467659999" w:history="1">
         <w:r>
           <w:rPr>
             <w:rStyle w:val="Hyperlink"/>
@@ -214,7 +216,7 @@
             <w:noProof/>
             <w:webHidden/>
           </w:rPr>
-          <w:instrText xml:space="preserve"> PAGEREF _Toc467237562 \h </w:instrText>
+          <w:instrText xml:space="preserve"> PAGEREF _Toc467659999 \h </w:instrText>
         </w:r>
         <w:r>
           <w:rPr>
@@ -252,7 +254,7 @@
           <w:rFonts w:asciiTheme="minorHAnsi" w:eastAsiaTheme="minorEastAsia" w:hAnsiTheme="minorHAnsi"/>
         </w:rPr>
       </w:pPr>
-      <w:hyperlink w:anchor="_Toc467237563" w:history="1">
+      <w:hyperlink w:anchor="_Toc467660000" w:history="1">
         <w:r>
           <w:rPr>
             <w:rStyle w:val="Hyperlink"/>
@@ -287,7 +289,7 @@
           <w:rPr>
             <w:webHidden/>
           </w:rPr>
-          <w:instrText xml:space="preserve"> PAGEREF _Toc467237563 \h </w:instrText>
+          <w:instrText xml:space="preserve"> PAGEREF _Toc467660000 \h </w:instrText>
         </w:r>
         <w:r>
           <w:rPr>
@@ -324,7 +326,7 @@
           <w:sz w:val="22"/>
         </w:rPr>
       </w:pPr>
-      <w:hyperlink w:anchor="_Toc467237564" w:history="1">
+      <w:hyperlink w:anchor="_Toc467660001" w:history="1">
         <w:r>
           <w:rPr>
             <w:rStyle w:val="Hyperlink"/>
@@ -367,7 +369,7 @@
             <w:noProof/>
             <w:webHidden/>
           </w:rPr>
-          <w:instrText xml:space="preserve"> PAGEREF _Toc467237564 \h </w:instrText>
+          <w:instrText xml:space="preserve"> PAGEREF _Toc467660001 \h </w:instrText>
         </w:r>
         <w:r>
           <w:rPr>
@@ -408,7 +410,7 @@
           <w:sz w:val="22"/>
         </w:rPr>
       </w:pPr>
-      <w:hyperlink w:anchor="_Toc467237565" w:history="1">
+      <w:hyperlink w:anchor="_Toc467660002" w:history="1">
         <w:r>
           <w:rPr>
             <w:rStyle w:val="Hyperlink"/>
@@ -451,7 +453,7 @@
             <w:noProof/>
             <w:webHidden/>
           </w:rPr>
-          <w:instrText xml:space="preserve"> PAGEREF _Toc467237565 \h </w:instrText>
+          <w:instrText xml:space="preserve"> PAGEREF _Toc467660002 \h </w:instrText>
         </w:r>
         <w:r>
           <w:rPr>
@@ -489,7 +491,7 @@
           <w:rFonts w:asciiTheme="minorHAnsi" w:eastAsiaTheme="minorEastAsia" w:hAnsiTheme="minorHAnsi"/>
         </w:rPr>
       </w:pPr>
-      <w:hyperlink w:anchor="_Toc467237566" w:history="1">
+      <w:hyperlink w:anchor="_Toc467660003" w:history="1">
         <w:r>
           <w:rPr>
             <w:rStyle w:val="Hyperlink"/>
@@ -524,7 +526,7 @@
           <w:rPr>
             <w:webHidden/>
           </w:rPr>
-          <w:instrText xml:space="preserve"> PAGEREF _Toc467237566 \h </w:instrText>
+          <w:instrText xml:space="preserve"> PAGEREF _Toc467660003 \h </w:instrText>
         </w:r>
         <w:r>
           <w:rPr>
@@ -558,7 +560,7 @@
           <w:rFonts w:asciiTheme="minorHAnsi" w:eastAsiaTheme="minorEastAsia" w:hAnsiTheme="minorHAnsi"/>
         </w:rPr>
       </w:pPr>
-      <w:hyperlink w:anchor="_Toc467237567" w:history="1">
+      <w:hyperlink w:anchor="_Toc467660004" w:history="1">
         <w:r>
           <w:rPr>
             <w:rStyle w:val="Hyperlink"/>
@@ -593,7 +595,7 @@
           <w:rPr>
             <w:webHidden/>
           </w:rPr>
-          <w:instrText xml:space="preserve"> PAGEREF _Toc467237567 \h </w:instrText>
+          <w:instrText xml:space="preserve"> PAGEREF _Toc467660004 \h </w:instrText>
         </w:r>
         <w:r>
           <w:rPr>
@@ -627,7 +629,7 @@
           <w:rFonts w:asciiTheme="minorHAnsi" w:eastAsiaTheme="minorEastAsia" w:hAnsiTheme="minorHAnsi"/>
         </w:rPr>
       </w:pPr>
-      <w:hyperlink w:anchor="_Toc467237568" w:history="1">
+      <w:hyperlink w:anchor="_Toc467660005" w:history="1">
         <w:r>
           <w:rPr>
             <w:rStyle w:val="Hyperlink"/>
@@ -662,7 +664,7 @@
           <w:rPr>
             <w:webHidden/>
           </w:rPr>
-          <w:instrText xml:space="preserve"> PAGEREF _Toc467237568 \h </w:instrText>
+          <w:instrText xml:space="preserve"> PAGEREF _Toc467660005 \h </w:instrText>
         </w:r>
         <w:r>
           <w:rPr>
@@ -696,7 +698,7 @@
           <w:rFonts w:asciiTheme="minorHAnsi" w:eastAsiaTheme="minorEastAsia" w:hAnsiTheme="minorHAnsi"/>
         </w:rPr>
       </w:pPr>
-      <w:hyperlink w:anchor="_Toc467237569" w:history="1">
+      <w:hyperlink w:anchor="_Toc467660006" w:history="1">
         <w:r>
           <w:rPr>
             <w:rStyle w:val="Hyperlink"/>
@@ -731,7 +733,7 @@
           <w:rPr>
             <w:webHidden/>
           </w:rPr>
-          <w:instrText xml:space="preserve"> PAGEREF _Toc467237569 \h </w:instrText>
+          <w:instrText xml:space="preserve"> PAGEREF _Toc467660006 \h </w:instrText>
         </w:r>
         <w:r>
           <w:rPr>
@@ -765,7 +767,7 @@
           <w:rFonts w:asciiTheme="minorHAnsi" w:eastAsiaTheme="minorEastAsia" w:hAnsiTheme="minorHAnsi"/>
         </w:rPr>
       </w:pPr>
-      <w:hyperlink w:anchor="_Toc467237570" w:history="1">
+      <w:hyperlink w:anchor="_Toc467660007" w:history="1">
         <w:r>
           <w:rPr>
             <w:rStyle w:val="Hyperlink"/>
@@ -800,7 +802,7 @@
           <w:rPr>
             <w:webHidden/>
           </w:rPr>
-          <w:instrText xml:space="preserve"> PAGEREF _Toc467237570 \h </w:instrText>
+          <w:instrText xml:space="preserve"> PAGEREF _Toc467660007 \h </w:instrText>
         </w:r>
         <w:r>
           <w:rPr>
@@ -837,7 +839,7 @@
           <w:sz w:val="22"/>
         </w:rPr>
       </w:pPr>
-      <w:hyperlink w:anchor="_Toc467237571" w:history="1">
+      <w:hyperlink w:anchor="_Toc467660008" w:history="1">
         <w:r>
           <w:rPr>
             <w:rStyle w:val="Hyperlink"/>
@@ -859,7 +861,7 @@
             <w:rStyle w:val="Hyperlink"/>
             <w:noProof/>
           </w:rPr>
-          <w:t>OptionsMenu changes</w:t>
+          <w:t>Options Menu changes</w:t>
         </w:r>
         <w:r>
           <w:rPr>
@@ -880,7 +882,7 @@
             <w:noProof/>
             <w:webHidden/>
           </w:rPr>
-          <w:instrText xml:space="preserve"> PAGEREF _Toc467237571 \h </w:instrText>
+          <w:instrText xml:space="preserve"> PAGEREF _Toc467660008 \h </w:instrText>
         </w:r>
         <w:r>
           <w:rPr>
@@ -921,7 +923,7 @@
           <w:sz w:val="22"/>
         </w:rPr>
       </w:pPr>
-      <w:hyperlink w:anchor="_Toc467237572" w:history="1">
+      <w:hyperlink w:anchor="_Toc467660009" w:history="1">
         <w:r>
           <w:rPr>
             <w:rStyle w:val="Hyperlink"/>
@@ -964,7 +966,7 @@
             <w:noProof/>
             <w:webHidden/>
           </w:rPr>
-          <w:instrText xml:space="preserve"> PAGEREF _Toc467237572 \h </w:instrText>
+          <w:instrText xml:space="preserve"> PAGEREF _Toc467660009 \h </w:instrText>
         </w:r>
         <w:r>
           <w:rPr>
@@ -1002,7 +1004,7 @@
           <w:rFonts w:asciiTheme="minorHAnsi" w:eastAsiaTheme="minorEastAsia" w:hAnsiTheme="minorHAnsi"/>
         </w:rPr>
       </w:pPr>
-      <w:hyperlink w:anchor="_Toc467237573" w:history="1">
+      <w:hyperlink w:anchor="_Toc467660010" w:history="1">
         <w:r>
           <w:rPr>
             <w:rStyle w:val="Hyperlink"/>
@@ -1037,7 +1039,7 @@
           <w:rPr>
             <w:webHidden/>
           </w:rPr>
-          <w:instrText xml:space="preserve"> PAGEREF _Toc467237573 \h </w:instrText>
+          <w:instrText xml:space="preserve"> PAGEREF _Toc467660010 \h </w:instrText>
         </w:r>
         <w:r>
           <w:rPr>
@@ -1071,7 +1073,7 @@
           <w:rFonts w:asciiTheme="minorHAnsi" w:eastAsiaTheme="minorEastAsia" w:hAnsiTheme="minorHAnsi"/>
         </w:rPr>
       </w:pPr>
-      <w:hyperlink w:anchor="_Toc467237574" w:history="1">
+      <w:hyperlink w:anchor="_Toc467660011" w:history="1">
         <w:r>
           <w:rPr>
             <w:rStyle w:val="Hyperlink"/>
@@ -1106,7 +1108,7 @@
           <w:rPr>
             <w:webHidden/>
           </w:rPr>
-          <w:instrText xml:space="preserve"> PAGEREF _Toc467237574 \h </w:instrText>
+          <w:instrText xml:space="preserve"> PAGEREF _Toc467660011 \h </w:instrText>
         </w:r>
         <w:r>
           <w:rPr>
@@ -1143,7 +1145,7 @@
           <w:sz w:val="22"/>
         </w:rPr>
       </w:pPr>
-      <w:hyperlink w:anchor="_Toc467237575" w:history="1">
+      <w:hyperlink w:anchor="_Toc467660012" w:history="1">
         <w:r>
           <w:rPr>
             <w:rStyle w:val="Hyperlink"/>
@@ -1186,7 +1188,7 @@
             <w:noProof/>
             <w:webHidden/>
           </w:rPr>
-          <w:instrText xml:space="preserve"> PAGEREF _Toc467237575 \h </w:instrText>
+          <w:instrText xml:space="preserve"> PAGEREF _Toc467660012 \h </w:instrText>
         </w:r>
         <w:r>
           <w:rPr>
@@ -1227,7 +1229,7 @@
           <w:sz w:val="22"/>
         </w:rPr>
       </w:pPr>
-      <w:hyperlink w:anchor="_Toc467237576" w:history="1">
+      <w:hyperlink w:anchor="_Toc467660013" w:history="1">
         <w:r>
           <w:rPr>
             <w:rStyle w:val="Hyperlink"/>
@@ -1270,7 +1272,7 @@
             <w:noProof/>
             <w:webHidden/>
           </w:rPr>
-          <w:instrText xml:space="preserve"> PAGEREF _Toc467237576 \h </w:instrText>
+          <w:instrText xml:space="preserve"> PAGEREF _Toc467660013 \h </w:instrText>
         </w:r>
         <w:r>
           <w:rPr>
@@ -1310,16 +1312,16 @@
         <w:lastRenderedPageBreak/>
         <w:fldChar w:fldCharType="end"/>
       </w:r>
-      <w:bookmarkStart w:id="0" w:name="_Toc440376140"/>
-      <w:bookmarkStart w:id="1" w:name="_Toc467237562"/>
+      <w:bookmarkStart w:id="1" w:name="_Toc440376140"/>
+      <w:bookmarkStart w:id="2" w:name="_Toc467659999"/>
       <w:r>
         <w:t>O</w:t>
       </w:r>
       <w:r>
         <w:t>verview</w:t>
       </w:r>
-      <w:bookmarkEnd w:id="0"/>
       <w:bookmarkEnd w:id="1"/>
+      <w:bookmarkEnd w:id="2"/>
       <w:r>
         <w:fldChar w:fldCharType="begin"/>
       </w:r>
@@ -1508,11 +1510,11 @@
       <w:pPr>
         <w:pStyle w:val="SAGEHeading2"/>
       </w:pPr>
-      <w:bookmarkStart w:id="2" w:name="_Toc467237563"/>
+      <w:bookmarkStart w:id="3" w:name="_Toc467660000"/>
       <w:r>
         <w:t>Required Version of Sage 300</w:t>
       </w:r>
-      <w:bookmarkEnd w:id="2"/>
+      <w:bookmarkEnd w:id="3"/>
     </w:p>
     <w:p>
       <w:pPr>
@@ -1586,12 +1588,12 @@
         <w:pStyle w:val="SAGEHeading1"/>
         <w:framePr w:wrap="around"/>
       </w:pPr>
-      <w:bookmarkStart w:id="3" w:name="_Toc467237564"/>
+      <w:bookmarkStart w:id="4" w:name="_Toc467660001"/>
       <w:r>
         <w:lastRenderedPageBreak/>
         <w:t>Update the Sage 300 SDK Wizard</w:t>
       </w:r>
-      <w:bookmarkEnd w:id="3"/>
+      <w:bookmarkEnd w:id="4"/>
     </w:p>
     <w:p>
       <w:pPr>
@@ -1760,12 +1762,12 @@
         <w:pStyle w:val="SAGEHeading1"/>
         <w:framePr w:wrap="around"/>
       </w:pPr>
-      <w:bookmarkStart w:id="4" w:name="_Toc467237565"/>
+      <w:bookmarkStart w:id="5" w:name="_Toc467660002"/>
       <w:r>
         <w:lastRenderedPageBreak/>
         <w:t>Update the Projects and Reference Assemblies</w:t>
       </w:r>
-      <w:bookmarkEnd w:id="4"/>
+      <w:bookmarkEnd w:id="5"/>
     </w:p>
     <w:p>
       <w:pPr>
@@ -1802,11 +1804,11 @@
       <w:pPr>
         <w:pStyle w:val="SAGEHeading2"/>
       </w:pPr>
-      <w:bookmarkStart w:id="5" w:name="_Toc467237566"/>
+      <w:bookmarkStart w:id="6" w:name="_Toc467660003"/>
       <w:r>
         <w:t>Load PowerShell scripts for the update</w:t>
       </w:r>
-      <w:bookmarkEnd w:id="5"/>
+      <w:bookmarkEnd w:id="6"/>
     </w:p>
     <w:p>
       <w:pPr>
@@ -1888,7 +1890,10 @@
         <w:pStyle w:val="SAGEBodyText"/>
       </w:pPr>
       <w:r>
-        <w:t xml:space="preserve">Open the </w:t>
+        <w:t>Run t</w:t>
+      </w:r>
+      <w:r>
+        <w:t xml:space="preserve">he </w:t>
       </w:r>
       <w:r>
         <w:t>PowerShell</w:t>
@@ -1903,387 +1908,21 @@
         <w:t>2017.1-load-update-scripts.ps1</w:t>
       </w:r>
       <w:r>
-        <w:t xml:space="preserve"> a</w:t>
-      </w:r>
-      <w:r>
-        <w:t>nd edit the variables to the values according</w:t>
-      </w:r>
-      <w:r>
-        <w:t xml:space="preserve"> to the values described in the comments for this section</w:t>
-      </w:r>
-    </w:p>
-    <w:tbl>
-      <w:tblPr>
-        <w:tblStyle w:val="TableGrid"/>
-        <w:tblW w:w="0" w:type="auto"/>
-        <w:tblLook w:val="04A0" w:firstRow="1" w:lastRow="0" w:firstColumn="1" w:lastColumn="0" w:noHBand="0" w:noVBand="1"/>
-      </w:tblPr>
-      <w:tblGrid>
-        <w:gridCol w:w="9208"/>
-      </w:tblGrid>
-      <w:tr>
-        <w:tc>
-          <w:tcPr>
-            <w:tcW w:w="9208" w:type="dxa"/>
-          </w:tcPr>
-          <w:p>
-            <w:pPr>
-              <w:pStyle w:val="SAGEBodyText"/>
-              <w:spacing w:after="0" w:line="0" w:lineRule="atLeast"/>
-              <w:rPr>
-                <w:rFonts w:ascii="Courier New" w:hAnsi="Courier New" w:cs="Courier New"/>
-                <w:sz w:val="18"/>
-                <w:szCs w:val="18"/>
-              </w:rPr>
-            </w:pPr>
-            <w:r>
-              <w:rPr>
-                <w:rFonts w:ascii="Courier New" w:hAnsi="Courier New" w:cs="Courier New"/>
-                <w:sz w:val="18"/>
-                <w:szCs w:val="18"/>
-              </w:rPr>
-              <w:t>################################################################################</w:t>
-            </w:r>
-          </w:p>
-          <w:p>
-            <w:pPr>
-              <w:pStyle w:val="SAGEBodyText"/>
-              <w:spacing w:after="0" w:line="0" w:lineRule="atLeast"/>
-              <w:rPr>
-                <w:rFonts w:ascii="Courier New" w:hAnsi="Courier New" w:cs="Courier New"/>
-                <w:sz w:val="18"/>
-                <w:szCs w:val="18"/>
-              </w:rPr>
-            </w:pPr>
-            <w:r>
-              <w:rPr>
-                <w:rFonts w:ascii="Courier New" w:hAnsi="Courier New" w:cs="Courier New"/>
-                <w:sz w:val="18"/>
-                <w:szCs w:val="18"/>
-              </w:rPr>
-              <w:t xml:space="preserve"># 3.1 Initialize </w:t>
-            </w:r>
-            <w:proofErr w:type="spellStart"/>
-            <w:r>
-              <w:rPr>
-                <w:rFonts w:ascii="Courier New" w:hAnsi="Courier New" w:cs="Courier New"/>
-                <w:sz w:val="18"/>
-                <w:szCs w:val="18"/>
-              </w:rPr>
-              <w:t>Powershell</w:t>
-            </w:r>
-            <w:proofErr w:type="spellEnd"/>
-            <w:r>
-              <w:rPr>
-                <w:rFonts w:ascii="Courier New" w:hAnsi="Courier New" w:cs="Courier New"/>
-                <w:sz w:val="18"/>
-                <w:szCs w:val="18"/>
-              </w:rPr>
-              <w:t xml:space="preserve"> variables</w:t>
-            </w:r>
-          </w:p>
-          <w:p>
-            <w:pPr>
-              <w:pStyle w:val="SAGEBodyText"/>
-              <w:spacing w:after="0" w:line="0" w:lineRule="atLeast"/>
-              <w:rPr>
-                <w:rFonts w:ascii="Courier New" w:hAnsi="Courier New" w:cs="Courier New"/>
-                <w:sz w:val="18"/>
-                <w:szCs w:val="18"/>
-              </w:rPr>
-            </w:pPr>
-            <w:r>
-              <w:rPr>
-                <w:rFonts w:ascii="Courier New" w:hAnsi="Courier New" w:cs="Courier New"/>
-                <w:sz w:val="18"/>
-                <w:szCs w:val="18"/>
-              </w:rPr>
-              <w:t>################################################################################</w:t>
-            </w:r>
-          </w:p>
-          <w:p>
-            <w:pPr>
-              <w:pStyle w:val="SAGEBodyText"/>
-              <w:spacing w:after="0" w:line="0" w:lineRule="atLeast"/>
-              <w:rPr>
-                <w:rFonts w:ascii="Courier New" w:hAnsi="Courier New" w:cs="Courier New"/>
-                <w:sz w:val="18"/>
-                <w:szCs w:val="18"/>
-              </w:rPr>
-            </w:pPr>
-            <w:r>
-              <w:rPr>
-                <w:rFonts w:ascii="Courier New" w:hAnsi="Courier New" w:cs="Courier New"/>
-                <w:sz w:val="18"/>
-                <w:szCs w:val="18"/>
-              </w:rPr>
-              <w:t># - EDIT AS REQUIRED -</w:t>
-            </w:r>
-          </w:p>
-          <w:p>
-            <w:pPr>
-              <w:pStyle w:val="SAGEBodyText"/>
-              <w:spacing w:after="0" w:line="0" w:lineRule="atLeast"/>
-              <w:rPr>
-                <w:rFonts w:ascii="Courier New" w:hAnsi="Courier New" w:cs="Courier New"/>
-                <w:sz w:val="18"/>
-                <w:szCs w:val="18"/>
-              </w:rPr>
-            </w:pPr>
-            <w:r>
-              <w:rPr>
-                <w:rFonts w:ascii="Courier New" w:hAnsi="Courier New" w:cs="Courier New"/>
-                <w:sz w:val="18"/>
-                <w:szCs w:val="18"/>
-              </w:rPr>
-              <w:t># The path to the temporary Sage 300 SDK 2017.1 generated solution</w:t>
-            </w:r>
-          </w:p>
-          <w:p>
-            <w:pPr>
-              <w:pStyle w:val="SAGEBodyText"/>
-              <w:spacing w:after="0" w:line="0" w:lineRule="atLeast"/>
-              <w:rPr>
-                <w:rFonts w:ascii="Courier New" w:hAnsi="Courier New" w:cs="Courier New"/>
-                <w:sz w:val="18"/>
-                <w:szCs w:val="18"/>
-              </w:rPr>
-            </w:pPr>
-            <w:r>
-              <w:rPr>
-                <w:rFonts w:ascii="Courier New" w:hAnsi="Courier New" w:cs="Courier New"/>
-                <w:sz w:val="18"/>
-                <w:szCs w:val="18"/>
-              </w:rPr>
-              <w:t># e.g. "c:\2017pu1SDK-Generated\Sage300CMvcApplication1"</w:t>
-            </w:r>
-          </w:p>
-          <w:p>
-            <w:pPr>
-              <w:pStyle w:val="SAGEBodyText"/>
-              <w:spacing w:after="0" w:line="0" w:lineRule="atLeast"/>
-              <w:rPr>
-                <w:rFonts w:ascii="Courier New" w:hAnsi="Courier New" w:cs="Courier New"/>
-                <w:sz w:val="18"/>
-                <w:szCs w:val="18"/>
-              </w:rPr>
-            </w:pPr>
-            <w:r>
-              <w:rPr>
-                <w:rFonts w:ascii="Courier New" w:hAnsi="Courier New" w:cs="Courier New"/>
-                <w:sz w:val="18"/>
-                <w:szCs w:val="18"/>
-              </w:rPr>
-              <w:t>$</w:t>
-            </w:r>
-            <w:proofErr w:type="spellStart"/>
-            <w:proofErr w:type="gramStart"/>
-            <w:r>
-              <w:rPr>
-                <w:rFonts w:ascii="Courier New" w:hAnsi="Courier New" w:cs="Courier New"/>
-                <w:sz w:val="18"/>
-                <w:szCs w:val="18"/>
-              </w:rPr>
-              <w:t>global:tempWizardGenPath</w:t>
-            </w:r>
-            <w:proofErr w:type="spellEnd"/>
-            <w:proofErr w:type="gramEnd"/>
-            <w:r>
-              <w:rPr>
-                <w:rFonts w:ascii="Courier New" w:hAnsi="Courier New" w:cs="Courier New"/>
-                <w:sz w:val="18"/>
-                <w:szCs w:val="18"/>
-              </w:rPr>
-              <w:t xml:space="preserve"> = </w:t>
-            </w:r>
-            <w:r>
-              <w:rPr>
-                <w:rFonts w:ascii="Courier New" w:hAnsi="Courier New" w:cs="Courier New"/>
-                <w:sz w:val="18"/>
-                <w:szCs w:val="18"/>
-              </w:rPr>
-              <w:t xml:space="preserve">&lt;path to temp gen 2017.1 </w:t>
-            </w:r>
-            <w:proofErr w:type="spellStart"/>
-            <w:r>
-              <w:rPr>
-                <w:rFonts w:ascii="Courier New" w:hAnsi="Courier New" w:cs="Courier New"/>
-                <w:sz w:val="18"/>
-                <w:szCs w:val="18"/>
-              </w:rPr>
-              <w:t>sdk</w:t>
-            </w:r>
-            <w:proofErr w:type="spellEnd"/>
-            <w:r>
-              <w:rPr>
-                <w:rFonts w:ascii="Courier New" w:hAnsi="Courier New" w:cs="Courier New"/>
-                <w:sz w:val="18"/>
-                <w:szCs w:val="18"/>
-              </w:rPr>
-              <w:t xml:space="preserve"> solution&gt;</w:t>
-            </w:r>
-          </w:p>
-          <w:p>
-            <w:pPr>
-              <w:pStyle w:val="SAGEBodyText"/>
-              <w:spacing w:after="0" w:line="0" w:lineRule="atLeast"/>
-              <w:rPr>
-                <w:rFonts w:ascii="Courier New" w:hAnsi="Courier New" w:cs="Courier New"/>
-                <w:sz w:val="18"/>
-                <w:szCs w:val="18"/>
-              </w:rPr>
-            </w:pPr>
-            <w:r>
-              <w:rPr>
-                <w:rFonts w:ascii="Courier New" w:hAnsi="Courier New" w:cs="Courier New"/>
-                <w:sz w:val="18"/>
-                <w:szCs w:val="18"/>
-              </w:rPr>
-              <w:t xml:space="preserve"># The namespace value before the </w:t>
-            </w:r>
-            <w:proofErr w:type="gramStart"/>
-            <w:r>
-              <w:rPr>
-                <w:rFonts w:ascii="Courier New" w:hAnsi="Courier New" w:cs="Courier New"/>
-                <w:sz w:val="18"/>
-                <w:szCs w:val="18"/>
-              </w:rPr>
-              <w:t>".Web</w:t>
-            </w:r>
-            <w:proofErr w:type="gramEnd"/>
-            <w:r>
-              <w:rPr>
-                <w:rFonts w:ascii="Courier New" w:hAnsi="Courier New" w:cs="Courier New"/>
-                <w:sz w:val="18"/>
-                <w:szCs w:val="18"/>
-              </w:rPr>
-              <w:t>" for the Web Projects namespace</w:t>
-            </w:r>
-          </w:p>
-          <w:p>
-            <w:pPr>
-              <w:pStyle w:val="SAGEBodyText"/>
-              <w:spacing w:after="0" w:line="0" w:lineRule="atLeast"/>
-              <w:rPr>
-                <w:rFonts w:ascii="Courier New" w:hAnsi="Courier New" w:cs="Courier New"/>
-                <w:sz w:val="18"/>
-                <w:szCs w:val="18"/>
-              </w:rPr>
-            </w:pPr>
-            <w:r>
-              <w:rPr>
-                <w:rFonts w:ascii="Courier New" w:hAnsi="Courier New" w:cs="Courier New"/>
-                <w:sz w:val="18"/>
-                <w:szCs w:val="18"/>
-              </w:rPr>
-              <w:t># e.g. "</w:t>
-            </w:r>
-            <w:proofErr w:type="spellStart"/>
-            <w:r>
-              <w:rPr>
-                <w:rFonts w:ascii="Courier New" w:hAnsi="Courier New" w:cs="Courier New"/>
-                <w:sz w:val="18"/>
-                <w:szCs w:val="18"/>
-              </w:rPr>
-              <w:t>ValuedPartner</w:t>
-            </w:r>
-            <w:proofErr w:type="spellEnd"/>
-            <w:r>
-              <w:rPr>
-                <w:rFonts w:ascii="Courier New" w:hAnsi="Courier New" w:cs="Courier New"/>
-                <w:sz w:val="18"/>
-                <w:szCs w:val="18"/>
-              </w:rPr>
-              <w:t>"</w:t>
-            </w:r>
-          </w:p>
-          <w:p>
-            <w:pPr>
-              <w:pStyle w:val="SAGEBodyText"/>
-              <w:spacing w:after="0" w:line="0" w:lineRule="atLeast"/>
-            </w:pPr>
-            <w:r>
-              <w:rPr>
-                <w:rFonts w:ascii="Courier New" w:hAnsi="Courier New" w:cs="Courier New"/>
-                <w:sz w:val="18"/>
-                <w:szCs w:val="18"/>
-              </w:rPr>
-              <w:t>$</w:t>
-            </w:r>
-            <w:proofErr w:type="spellStart"/>
-            <w:r>
-              <w:rPr>
-                <w:rFonts w:ascii="Courier New" w:hAnsi="Courier New" w:cs="Courier New"/>
-                <w:sz w:val="18"/>
-                <w:szCs w:val="18"/>
-              </w:rPr>
-              <w:t>global:nameSpaceBeforeWeb</w:t>
-            </w:r>
-            <w:proofErr w:type="spellEnd"/>
-            <w:r>
-              <w:rPr>
-                <w:rFonts w:ascii="Courier New" w:hAnsi="Courier New" w:cs="Courier New"/>
-                <w:sz w:val="18"/>
-                <w:szCs w:val="18"/>
-              </w:rPr>
-              <w:t xml:space="preserve"> = </w:t>
-            </w:r>
-            <w:bookmarkStart w:id="6" w:name="_GoBack"/>
-            <w:bookmarkEnd w:id="6"/>
-            <w:r>
-              <w:rPr>
-                <w:rFonts w:ascii="Courier New" w:hAnsi="Courier New" w:cs="Courier New"/>
-                <w:sz w:val="18"/>
-                <w:szCs w:val="18"/>
-              </w:rPr>
-              <w:t>&lt;name before .Web&gt;</w:t>
-            </w:r>
-          </w:p>
-        </w:tc>
-      </w:tr>
-    </w:tbl>
-    <w:p>
-      <w:pPr>
-        <w:pStyle w:val="SAGEBodyText"/>
-      </w:pPr>
+        <w:t xml:space="preserve"> </w:t>
+      </w:r>
+      <w:r>
+        <w:t>to load the required script blocks for this update.  The script accepts two arguments.</w:t>
+      </w:r>
     </w:p>
     <w:p>
       <w:pPr>
         <w:pStyle w:val="SAGEBodyText"/>
       </w:pPr>
       <w:r>
-        <w:t xml:space="preserve">Save these changes </w:t>
-      </w:r>
-      <w:r>
-        <w:t xml:space="preserve">to the file </w:t>
-      </w:r>
-      <w:r>
-        <w:t>when completed.</w:t>
-      </w:r>
-    </w:p>
-    <w:p>
-      <w:pPr>
-        <w:pStyle w:val="SAGEBodyText"/>
-      </w:pPr>
-    </w:p>
-    <w:p>
-      <w:pPr>
-        <w:pStyle w:val="SAGEBodyText"/>
-      </w:pPr>
-      <w:r>
-        <w:t xml:space="preserve">Run the </w:t>
-      </w:r>
-      <w:r>
-        <w:t>PowerShell</w:t>
-      </w:r>
-      <w:r>
-        <w:t xml:space="preserve"> script to load the script</w:t>
-      </w:r>
-      <w:r>
-        <w:t xml:space="preserve"> </w:t>
-      </w:r>
-      <w:r>
-        <w:t>blocks:</w:t>
+        <w:t>For details on how to run the script</w:t>
+      </w:r>
+      <w:r>
+        <w:t>, run this command in the command window.</w:t>
       </w:r>
     </w:p>
     <w:tbl>
@@ -2310,7 +1949,7 @@
                 <w:sz w:val="18"/>
                 <w:szCs w:val="18"/>
               </w:rPr>
-              <w:t>.\2017.1-load-update-scripts.ps1</w:t>
+              <w:t>get-help .\2017.1-load-update-scripts.ps1 -detailed</w:t>
             </w:r>
           </w:p>
         </w:tc>
@@ -2325,7 +1964,7 @@
       <w:pPr>
         <w:pStyle w:val="SAGEHeading2"/>
       </w:pPr>
-      <w:bookmarkStart w:id="7" w:name="_Toc467237567"/>
+      <w:bookmarkStart w:id="7" w:name="_Toc467660004"/>
       <w:r>
         <w:t>Update the target .NET Framework</w:t>
       </w:r>
@@ -2418,7 +2057,7 @@
       <w:pPr>
         <w:pStyle w:val="SAGEHeading2"/>
       </w:pPr>
-      <w:bookmarkStart w:id="8" w:name="_Toc467237568"/>
+      <w:bookmarkStart w:id="8" w:name="_Toc467660005"/>
       <w:r>
         <w:t xml:space="preserve">Update the </w:t>
       </w:r>
@@ -2574,6 +2213,7 @@
         </w:numPr>
       </w:pPr>
       <w:r>
+        <w:lastRenderedPageBreak/>
         <w:t>\&lt;any directory&gt;\</w:t>
       </w:r>
       <w:proofErr w:type="spellStart"/>
@@ -2608,13 +2248,7 @@
         </w:numPr>
       </w:pPr>
       <w:r>
-        <w:t>\&lt;</w:t>
-      </w:r>
-      <w:r>
-        <w:t>Web project directory</w:t>
-      </w:r>
-      <w:r>
-        <w:t>&gt;\</w:t>
+        <w:t>\&lt;Web project directory&gt;\</w:t>
       </w:r>
       <w:proofErr w:type="spellStart"/>
       <w:r>
@@ -2691,7 +2325,7 @@
       <w:pPr>
         <w:pStyle w:val="SAGEHeading2"/>
       </w:pPr>
-      <w:bookmarkStart w:id="9" w:name="_Toc467237569"/>
+      <w:bookmarkStart w:id="9" w:name="_Toc467660006"/>
       <w:r>
         <w:t>Update the Web project’s (*.</w:t>
       </w:r>
@@ -2836,7 +2470,7 @@
       <w:pPr>
         <w:pStyle w:val="SAGEHeading2"/>
       </w:pPr>
-      <w:bookmarkStart w:id="10" w:name="_Toc467237570"/>
+      <w:bookmarkStart w:id="10" w:name="_Toc467660007"/>
       <w:r>
         <w:t>Update the Web Artifact files</w:t>
       </w:r>
@@ -2983,7 +2617,7 @@
         <w:pStyle w:val="SAGEHeading1"/>
         <w:framePr w:wrap="around"/>
       </w:pPr>
-      <w:bookmarkStart w:id="11" w:name="_Toc467237571"/>
+      <w:bookmarkStart w:id="11" w:name="_Toc467660008"/>
       <w:r>
         <w:lastRenderedPageBreak/>
         <w:t>Options</w:t>
@@ -3039,6 +2673,22 @@
       </w:r>
       <w:r>
         <w:t>pdate the Options Menu parameters accordingly</w:t>
+      </w:r>
+      <w:r>
+        <w:t xml:space="preserve"> in </w:t>
+      </w:r>
+      <w:proofErr w:type="gramStart"/>
+      <w:r>
+        <w:t>your .</w:t>
+      </w:r>
+      <w:proofErr w:type="spellStart"/>
+      <w:r>
+        <w:t>cshtml</w:t>
+      </w:r>
+      <w:proofErr w:type="spellEnd"/>
+      <w:proofErr w:type="gramEnd"/>
+      <w:r>
+        <w:t xml:space="preserve"> files</w:t>
       </w:r>
       <w:r>
         <w:t>.</w:t>
@@ -4655,7 +4305,7 @@
         <w:rPr>
           <w:lang w:val="en-US"/>
         </w:rPr>
-        <w:t>implementation.</w:t>
+        <w:t>implementation of these option values and how it can be used in your project.</w:t>
       </w:r>
     </w:p>
     <w:p>
@@ -4668,7 +4318,7 @@
         <w:pStyle w:val="SAGEHeading1"/>
         <w:framePr w:wrap="around"/>
       </w:pPr>
-      <w:bookmarkStart w:id="12" w:name="_Toc467237572"/>
+      <w:bookmarkStart w:id="12" w:name="_Toc467660009"/>
       <w:r>
         <w:lastRenderedPageBreak/>
         <w:t xml:space="preserve">Optional - </w:t>
@@ -4697,7 +4347,7 @@
       <w:pPr>
         <w:pStyle w:val="SAGEHeading2"/>
       </w:pPr>
-      <w:bookmarkStart w:id="13" w:name="_Toc467237573"/>
+      <w:bookmarkStart w:id="13" w:name="_Toc467660010"/>
       <w:r>
         <w:t xml:space="preserve">Copy </w:t>
       </w:r>
@@ -4944,7 +4594,7 @@
       <w:pPr>
         <w:pStyle w:val="SAGEHeading2"/>
       </w:pPr>
-      <w:bookmarkStart w:id="14" w:name="_Toc467237574"/>
+      <w:bookmarkStart w:id="14" w:name="_Toc467660011"/>
       <w:r>
         <w:t xml:space="preserve">Add </w:t>
       </w:r>
@@ -5010,7 +4660,7 @@
         <w:pStyle w:val="SAGEHeading1"/>
         <w:framePr w:wrap="around"/>
       </w:pPr>
-      <w:bookmarkStart w:id="15" w:name="_Toc467237575"/>
+      <w:bookmarkStart w:id="15" w:name="_Toc467660012"/>
       <w:r>
         <w:lastRenderedPageBreak/>
         <w:t>Re</w:t>
@@ -5106,7 +4756,7 @@
         <w:pStyle w:val="SAGEHeading1"/>
         <w:framePr w:wrap="around"/>
       </w:pPr>
-      <w:bookmarkStart w:id="16" w:name="_Toc467237576"/>
+      <w:bookmarkStart w:id="16" w:name="_Toc467660013"/>
       <w:r>
         <w:lastRenderedPageBreak/>
         <w:t>Compilation Troubleshooting</w:t>
@@ -5498,14 +5148,27 @@
               <w:noProof/>
             </w:rPr>
           </w:pPr>
-          <w:fldSimple w:instr=" STYLEREF  SAGE_Title  \* MERGEFORMAT ">
-            <w:r>
-              <w:rPr>
-                <w:noProof/>
-              </w:rPr>
-              <w:t>Sage 300</w:t>
-            </w:r>
-          </w:fldSimple>
+          <w:r>
+            <w:fldChar w:fldCharType="begin"/>
+          </w:r>
+          <w:r>
+            <w:instrText xml:space="preserve"> STYLEREF  SAGE_Title  \* MERGEFORMAT </w:instrText>
+          </w:r>
+          <w:r>
+            <w:fldChar w:fldCharType="separate"/>
+          </w:r>
+          <w:r>
+            <w:rPr>
+              <w:noProof/>
+            </w:rPr>
+            <w:t>Sage 300</w:t>
+          </w:r>
+          <w:r>
+            <w:rPr>
+              <w:noProof/>
+            </w:rPr>
+            <w:fldChar w:fldCharType="end"/>
+          </w:r>
           <w:r>
             <w:rPr>
               <w:noProof/>
@@ -5587,7 +5250,7 @@
                 <w:rPr>
                   <w:noProof/>
                 </w:rPr>
-                <w:t>6</w:t>
+                <w:t>3</w:t>
               </w:r>
               <w:r>
                 <w:rPr>
@@ -5675,14 +5338,27 @@
           <w:pPr>
             <w:pStyle w:val="SAGEFooter"/>
           </w:pPr>
-          <w:fldSimple w:instr=" STYLEREF  SAGE_Title  \* MERGEFORMAT ">
-            <w:r>
-              <w:rPr>
-                <w:noProof/>
-              </w:rPr>
-              <w:t>Sage 300</w:t>
-            </w:r>
-          </w:fldSimple>
+          <w:r>
+            <w:fldChar w:fldCharType="begin"/>
+          </w:r>
+          <w:r>
+            <w:instrText xml:space="preserve"> STYLEREF  SAGE_Title  \* MERGEFORMAT </w:instrText>
+          </w:r>
+          <w:r>
+            <w:fldChar w:fldCharType="separate"/>
+          </w:r>
+          <w:r>
+            <w:rPr>
+              <w:noProof/>
+            </w:rPr>
+            <w:t>Sage 300</w:t>
+          </w:r>
+          <w:r>
+            <w:rPr>
+              <w:noProof/>
+            </w:rPr>
+            <w:fldChar w:fldCharType="end"/>
+          </w:r>
           <w:r>
             <w:rPr>
               <w:noProof/>
@@ -5979,7 +5655,7 @@
         <v:path o:extrusionok="f" gradientshapeok="t" o:connecttype="rect"/>
         <o:lock v:ext="edit" aspectratio="t"/>
       </v:shapetype>
-      <v:shape id="_x0000_i1037" type="#_x0000_t75" style="width:20.25pt;height:20.25pt" o:bullet="t">
+      <v:shape id="_x0000_i1034" type="#_x0000_t75" style="width:20.25pt;height:20.25pt" o:bullet="t">
         <v:imagedata r:id="rId1" o:title="clip_image001"/>
       </v:shape>
     </w:pict>
@@ -25314,7 +24990,7 @@
 </file>
 
 <file path=customXml/itemProps1.xml><?xml version="1.0" encoding="utf-8"?>
-<ds:datastoreItem xmlns:ds="http://schemas.openxmlformats.org/officeDocument/2006/customXml" ds:itemID="{750CD5D7-37C3-45FA-B489-B1FA2F198440}">
+<ds:datastoreItem xmlns:ds="http://schemas.openxmlformats.org/officeDocument/2006/customXml" ds:itemID="{31AE552D-1B16-498E-B6A3-C8B187E159E2}">
   <ds:schemaRefs>
     <ds:schemaRef ds:uri="http://schemas.openxmlformats.org/officeDocument/2006/bibliography"/>
   </ds:schemaRefs>

</xml_diff>

<commit_message>
[B-60887] Updated the document to fix compilation issues when reports were added as per test finding.
</commit_message>
<xml_diff>
--- a/upgrades/2017.1/Sage300SDK_2017UpgradeGuide.docx
+++ b/upgrades/2017.1/Sage300SDK_2017UpgradeGuide.docx
@@ -152,8 +152,6 @@
         <w:t>ontents</w:t>
       </w:r>
     </w:p>
-    <w:bookmarkStart w:id="0" w:name="_GoBack"/>
-    <w:bookmarkEnd w:id="0"/>
     <w:p>
       <w:pPr>
         <w:pStyle w:val="TOC1"/>
@@ -1312,16 +1310,16 @@
         <w:lastRenderedPageBreak/>
         <w:fldChar w:fldCharType="end"/>
       </w:r>
-      <w:bookmarkStart w:id="1" w:name="_Toc440376140"/>
-      <w:bookmarkStart w:id="2" w:name="_Toc467659999"/>
+      <w:bookmarkStart w:id="0" w:name="_Toc440376140"/>
+      <w:bookmarkStart w:id="1" w:name="_Toc467659999"/>
       <w:r>
         <w:t>O</w:t>
       </w:r>
       <w:r>
         <w:t>verview</w:t>
       </w:r>
+      <w:bookmarkEnd w:id="0"/>
       <w:bookmarkEnd w:id="1"/>
-      <w:bookmarkEnd w:id="2"/>
       <w:r>
         <w:fldChar w:fldCharType="begin"/>
       </w:r>
@@ -1510,11 +1508,11 @@
       <w:pPr>
         <w:pStyle w:val="SAGEHeading2"/>
       </w:pPr>
-      <w:bookmarkStart w:id="3" w:name="_Toc467660000"/>
+      <w:bookmarkStart w:id="2" w:name="_Toc467660000"/>
       <w:r>
         <w:t>Required Version of Sage 300</w:t>
       </w:r>
-      <w:bookmarkEnd w:id="3"/>
+      <w:bookmarkEnd w:id="2"/>
     </w:p>
     <w:p>
       <w:pPr>
@@ -1588,12 +1586,12 @@
         <w:pStyle w:val="SAGEHeading1"/>
         <w:framePr w:wrap="around"/>
       </w:pPr>
-      <w:bookmarkStart w:id="4" w:name="_Toc467660001"/>
+      <w:bookmarkStart w:id="3" w:name="_Toc467660001"/>
       <w:r>
         <w:lastRenderedPageBreak/>
         <w:t>Update the Sage 300 SDK Wizard</w:t>
       </w:r>
-      <w:bookmarkEnd w:id="4"/>
+      <w:bookmarkEnd w:id="3"/>
     </w:p>
     <w:p>
       <w:pPr>
@@ -1762,12 +1760,12 @@
         <w:pStyle w:val="SAGEHeading1"/>
         <w:framePr w:wrap="around"/>
       </w:pPr>
-      <w:bookmarkStart w:id="5" w:name="_Toc467660002"/>
+      <w:bookmarkStart w:id="4" w:name="_Toc467660002"/>
       <w:r>
         <w:lastRenderedPageBreak/>
         <w:t>Update the Projects and Reference Assemblies</w:t>
       </w:r>
-      <w:bookmarkEnd w:id="5"/>
+      <w:bookmarkEnd w:id="4"/>
     </w:p>
     <w:p>
       <w:pPr>
@@ -1804,11 +1802,11 @@
       <w:pPr>
         <w:pStyle w:val="SAGEHeading2"/>
       </w:pPr>
-      <w:bookmarkStart w:id="6" w:name="_Toc467660003"/>
+      <w:bookmarkStart w:id="5" w:name="_Toc467660003"/>
       <w:r>
         <w:t>Load PowerShell scripts for the update</w:t>
       </w:r>
-      <w:bookmarkEnd w:id="6"/>
+      <w:bookmarkEnd w:id="5"/>
     </w:p>
     <w:p>
       <w:pPr>
@@ -1964,11 +1962,11 @@
       <w:pPr>
         <w:pStyle w:val="SAGEHeading2"/>
       </w:pPr>
-      <w:bookmarkStart w:id="7" w:name="_Toc467660004"/>
+      <w:bookmarkStart w:id="6" w:name="_Toc467660004"/>
       <w:r>
         <w:t>Update the target .NET Framework</w:t>
       </w:r>
-      <w:bookmarkEnd w:id="7"/>
+      <w:bookmarkEnd w:id="6"/>
     </w:p>
     <w:p>
       <w:pPr>
@@ -2057,7 +2055,7 @@
       <w:pPr>
         <w:pStyle w:val="SAGEHeading2"/>
       </w:pPr>
-      <w:bookmarkStart w:id="8" w:name="_Toc467660005"/>
+      <w:bookmarkStart w:id="7" w:name="_Toc467660005"/>
       <w:r>
         <w:t xml:space="preserve">Update the </w:t>
       </w:r>
@@ -2083,7 +2081,7 @@
       <w:r>
         <w:t xml:space="preserve"> files</w:t>
       </w:r>
-      <w:bookmarkEnd w:id="8"/>
+      <w:bookmarkEnd w:id="7"/>
     </w:p>
     <w:p>
       <w:pPr>
@@ -2325,7 +2323,7 @@
       <w:pPr>
         <w:pStyle w:val="SAGEHeading2"/>
       </w:pPr>
-      <w:bookmarkStart w:id="9" w:name="_Toc467660006"/>
+      <w:bookmarkStart w:id="8" w:name="_Toc467660006"/>
       <w:r>
         <w:t>Update the Web project’s (*.</w:t>
       </w:r>
@@ -2345,7 +2343,7 @@
       <w:r>
         <w:t xml:space="preserve"> contents</w:t>
       </w:r>
-      <w:bookmarkEnd w:id="9"/>
+      <w:bookmarkEnd w:id="8"/>
     </w:p>
     <w:p>
       <w:pPr>
@@ -2470,11 +2468,11 @@
       <w:pPr>
         <w:pStyle w:val="SAGEHeading2"/>
       </w:pPr>
-      <w:bookmarkStart w:id="10" w:name="_Toc467660007"/>
+      <w:bookmarkStart w:id="9" w:name="_Toc467660007"/>
       <w:r>
         <w:t>Update the Web Artifact files</w:t>
       </w:r>
-      <w:bookmarkEnd w:id="10"/>
+      <w:bookmarkEnd w:id="9"/>
     </w:p>
     <w:p>
       <w:pPr>
@@ -2617,7 +2615,7 @@
         <w:pStyle w:val="SAGEHeading1"/>
         <w:framePr w:wrap="around"/>
       </w:pPr>
-      <w:bookmarkStart w:id="11" w:name="_Toc467660008"/>
+      <w:bookmarkStart w:id="10" w:name="_Toc467660008"/>
       <w:r>
         <w:lastRenderedPageBreak/>
         <w:t>Options</w:t>
@@ -2628,7 +2626,7 @@
       <w:r>
         <w:t>Menu changes</w:t>
       </w:r>
-      <w:bookmarkEnd w:id="11"/>
+      <w:bookmarkEnd w:id="10"/>
     </w:p>
     <w:p>
       <w:pPr>
@@ -4318,7 +4316,7 @@
         <w:pStyle w:val="SAGEHeading1"/>
         <w:framePr w:wrap="around"/>
       </w:pPr>
-      <w:bookmarkStart w:id="12" w:name="_Toc467660009"/>
+      <w:bookmarkStart w:id="11" w:name="_Toc467660009"/>
       <w:r>
         <w:lastRenderedPageBreak/>
         <w:t xml:space="preserve">Optional - </w:t>
@@ -4335,7 +4333,7 @@
       <w:r>
         <w:t>e Web Project</w:t>
       </w:r>
-      <w:bookmarkEnd w:id="12"/>
+      <w:bookmarkEnd w:id="11"/>
     </w:p>
     <w:p>
       <w:pPr>
@@ -4347,7 +4345,7 @@
       <w:pPr>
         <w:pStyle w:val="SAGEHeading2"/>
       </w:pPr>
-      <w:bookmarkStart w:id="13" w:name="_Toc467660010"/>
+      <w:bookmarkStart w:id="12" w:name="_Toc467660010"/>
       <w:r>
         <w:t xml:space="preserve">Copy </w:t>
       </w:r>
@@ -4359,7 +4357,7 @@
       <w:r>
         <w:t xml:space="preserve"> folder</w:t>
       </w:r>
-      <w:bookmarkEnd w:id="13"/>
+      <w:bookmarkEnd w:id="12"/>
     </w:p>
     <w:p>
       <w:pPr>
@@ -4484,53 +4482,76 @@
     <w:p>
       <w:pPr>
         <w:pStyle w:val="SAGEBodyText"/>
-      </w:pPr>
-    </w:p>
-    <w:p>
-      <w:pPr>
-        <w:pStyle w:val="SAGEBodyText"/>
-      </w:pPr>
-      <w:r>
+        <w:rPr>
+          <w:b/>
+        </w:rPr>
+      </w:pPr>
+      <w:r>
+        <w:rPr>
+          <w:b/>
+        </w:rPr>
         <w:t xml:space="preserve">NOTE: Only run this command if you don’t already have </w:t>
       </w:r>
       <w:proofErr w:type="spellStart"/>
       <w:r>
+        <w:rPr>
+          <w:b/>
+        </w:rPr>
         <w:t>WebForms</w:t>
       </w:r>
       <w:proofErr w:type="spellEnd"/>
       <w:r>
+        <w:rPr>
+          <w:b/>
+        </w:rPr>
         <w:t xml:space="preserve"> added to your Web project or there will be compilation errors caused by </w:t>
       </w:r>
       <w:r>
+        <w:rPr>
+          <w:b/>
+        </w:rPr>
         <w:t xml:space="preserve">the </w:t>
       </w:r>
       <w:r>
+        <w:rPr>
+          <w:b/>
+        </w:rPr>
         <w:t>duplication of files</w:t>
       </w:r>
       <w:r>
+        <w:rPr>
+          <w:b/>
+        </w:rPr>
         <w:t xml:space="preserve"> in </w:t>
       </w:r>
       <w:proofErr w:type="gramStart"/>
       <w:r>
+        <w:rPr>
+          <w:b/>
+        </w:rPr>
         <w:t>the .</w:t>
       </w:r>
       <w:proofErr w:type="spellStart"/>
       <w:r>
+        <w:rPr>
+          <w:b/>
+        </w:rPr>
         <w:t>cproj</w:t>
       </w:r>
       <w:proofErr w:type="spellEnd"/>
       <w:proofErr w:type="gramEnd"/>
       <w:r>
+        <w:rPr>
+          <w:b/>
+        </w:rPr>
         <w:t xml:space="preserve"> file</w:t>
       </w:r>
       <w:r>
+        <w:rPr>
+          <w:b/>
+        </w:rPr>
         <w:t>.</w:t>
       </w:r>
-    </w:p>
-    <w:p>
-      <w:pPr>
-        <w:pStyle w:val="SAGEBodyText"/>
-      </w:pPr>
     </w:p>
     <w:p>
       <w:pPr>
@@ -4587,80 +4608,240 @@
     </w:tbl>
     <w:p>
       <w:pPr>
-        <w:pStyle w:val="SAGEBodyText"/>
-      </w:pPr>
+        <w:pStyle w:val="SAGEHeading2"/>
+      </w:pPr>
+      <w:bookmarkStart w:id="13" w:name="_Toc467660011"/>
+      <w:r>
+        <w:t xml:space="preserve">Add </w:t>
+      </w:r>
+      <w:r>
+        <w:t>Report dependent</w:t>
+      </w:r>
+      <w:r>
+        <w:t xml:space="preserve"> references to </w:t>
+      </w:r>
+      <w:r>
+        <w:t xml:space="preserve">the </w:t>
+      </w:r>
+      <w:r>
+        <w:t>Web project</w:t>
+      </w:r>
+      <w:bookmarkEnd w:id="13"/>
     </w:p>
     <w:p>
       <w:pPr>
-        <w:pStyle w:val="SAGEHeading2"/>
-      </w:pPr>
-      <w:bookmarkStart w:id="14" w:name="_Toc467660011"/>
-      <w:r>
-        <w:t xml:space="preserve">Add </w:t>
+        <w:pStyle w:val="SAGEBodyText"/>
+      </w:pPr>
+      <w:r>
+        <w:t>Using the Diff program again, compare the temporarily generated 2017.1 Sage 300 SDK solution’s Web Project’s .</w:t>
       </w:r>
       <w:proofErr w:type="spellStart"/>
       <w:r>
-        <w:t>CrystalDecisions</w:t>
+        <w:t>csproj</w:t>
       </w:r>
       <w:proofErr w:type="spellEnd"/>
       <w:r>
-        <w:t xml:space="preserve"> references to </w:t>
-      </w:r>
-      <w:r>
-        <w:t xml:space="preserve">the </w:t>
-      </w:r>
-      <w:r>
-        <w:t>Web project</w:t>
-      </w:r>
-      <w:bookmarkEnd w:id="14"/>
+        <w:t xml:space="preserve"> file with the Web Project file to update.</w:t>
+      </w:r>
     </w:p>
     <w:p>
       <w:pPr>
         <w:pStyle w:val="SAGEBodyText"/>
       </w:pPr>
       <w:r>
-        <w:t>Using the Diff program again, compare the temporarily generated 2017.1 Sage 300 SDK solution’s Web Project’s .</w:t>
-      </w:r>
-      <w:proofErr w:type="spellStart"/>
-      <w:r>
-        <w:t>csproj</w:t>
-      </w:r>
-      <w:proofErr w:type="spellEnd"/>
-      <w:r>
-        <w:t xml:space="preserve"> file with the Web Project file to update.</w:t>
+        <w:t xml:space="preserve">Copy over all </w:t>
+      </w:r>
+      <w:r>
+        <w:t xml:space="preserve">of the following </w:t>
+      </w:r>
+      <w:r>
+        <w:t>&lt;Reference</w:t>
+      </w:r>
+      <w:r>
+        <w:t>/</w:t>
+      </w:r>
+      <w:r>
+        <w:t xml:space="preserve">&gt; tags from the temp </w:t>
+      </w:r>
+      <w:r>
+        <w:t xml:space="preserve">generated </w:t>
+      </w:r>
+      <w:r>
+        <w:t xml:space="preserve">2017.1 SDK </w:t>
+      </w:r>
+      <w:r>
+        <w:t>solution:</w:t>
       </w:r>
     </w:p>
     <w:p>
       <w:pPr>
         <w:pStyle w:val="SAGEBodyText"/>
-      </w:pPr>
-      <w:r>
-        <w:t xml:space="preserve">Copy over all the </w:t>
-      </w:r>
-      <w:proofErr w:type="gramStart"/>
-      <w:r>
-        <w:t>CrystalDecisions.*</w:t>
-      </w:r>
-      <w:proofErr w:type="gramEnd"/>
-      <w:r>
-        <w:t xml:space="preserve"> &lt;Reference&gt; tags from the temp </w:t>
-      </w:r>
-      <w:r>
-        <w:t xml:space="preserve">generated </w:t>
-      </w:r>
-      <w:r>
-        <w:t xml:space="preserve">2017.1 SDK </w:t>
-      </w:r>
-      <w:r>
-        <w:t>solution.</w:t>
+        <w:numPr>
+          <w:ilvl w:val="0"/>
+          <w:numId w:val="33"/>
+        </w:numPr>
+      </w:pPr>
+      <w:proofErr w:type="spellStart"/>
+      <w:r>
+        <w:t>CrystalDecisions</w:t>
+      </w:r>
+      <w:proofErr w:type="spellEnd"/>
+      <w:r>
+        <w:t>*</w:t>
       </w:r>
     </w:p>
     <w:p>
       <w:pPr>
+        <w:pStyle w:val="SAGEBodyText"/>
+        <w:numPr>
+          <w:ilvl w:val="0"/>
+          <w:numId w:val="33"/>
+        </w:numPr>
+      </w:pPr>
+      <w:proofErr w:type="spellStart"/>
+      <w:r>
+        <w:t>ACCPAC.Advantage</w:t>
+      </w:r>
+      <w:proofErr w:type="spellEnd"/>
+      <w:r>
+        <w:t>*</w:t>
+      </w:r>
+    </w:p>
+    <w:p>
+      <w:pPr>
+        <w:pStyle w:val="SAGEBodyText"/>
+        <w:numPr>
+          <w:ilvl w:val="0"/>
+          <w:numId w:val="33"/>
+        </w:numPr>
+      </w:pPr>
+      <w:r>
+        <w:t>Sage.CA.SBS.ERP.Sage</w:t>
+      </w:r>
+      <w:proofErr w:type="gramStart"/>
+      <w:r>
+        <w:t>300.Common.BusinessRepository</w:t>
+      </w:r>
+      <w:proofErr w:type="gramEnd"/>
+    </w:p>
+    <w:p>
+      <w:pPr>
+        <w:pStyle w:val="SAGEBodyText"/>
+        <w:numPr>
+          <w:ilvl w:val="0"/>
+          <w:numId w:val="33"/>
+        </w:numPr>
+      </w:pPr>
+      <w:proofErr w:type="spellStart"/>
+      <w:proofErr w:type="gramStart"/>
+      <w:r>
+        <w:t>System.Web.Services</w:t>
+      </w:r>
+      <w:proofErr w:type="spellEnd"/>
+      <w:proofErr w:type="gramEnd"/>
+    </w:p>
+    <w:p>
+      <w:pPr>
+        <w:pStyle w:val="SAGEHeading2"/>
+      </w:pPr>
+      <w:bookmarkStart w:id="14" w:name="_Toc467660012"/>
+      <w:r>
+        <w:t xml:space="preserve">Add </w:t>
+      </w:r>
+      <w:proofErr w:type="spellStart"/>
+      <w:r>
+        <w:t>AccpacDotNetVersion.props</w:t>
+      </w:r>
+      <w:proofErr w:type="spellEnd"/>
+      <w:r>
+        <w:t xml:space="preserve"> to Web project file</w:t>
+      </w:r>
+    </w:p>
+    <w:p>
+      <w:pPr>
+        <w:pStyle w:val="SAGEBodyText"/>
+      </w:pPr>
+      <w:r>
+        <w:t>Open the *</w:t>
+      </w:r>
+      <w:proofErr w:type="spellStart"/>
+      <w:r>
+        <w:t>Web.cproj</w:t>
+      </w:r>
+      <w:proofErr w:type="spellEnd"/>
+      <w:r>
+        <w:t xml:space="preserve"> file</w:t>
+      </w:r>
+      <w:r>
+        <w:t xml:space="preserve"> in a text editor</w:t>
+      </w:r>
+      <w:r>
+        <w:t xml:space="preserve"> or use the same diff</w:t>
+      </w:r>
+      <w:r>
+        <w:t xml:space="preserve"> </w:t>
+      </w:r>
+      <w:r>
+        <w:t xml:space="preserve">as the previous step, </w:t>
+      </w:r>
+      <w:r>
+        <w:t>add:</w:t>
+      </w:r>
+    </w:p>
+    <w:tbl>
+      <w:tblPr>
+        <w:tblStyle w:val="TableGrid"/>
+        <w:tblW w:w="0" w:type="auto"/>
+        <w:tblLook w:val="04A0" w:firstRow="1" w:lastRow="0" w:firstColumn="1" w:lastColumn="0" w:noHBand="0" w:noVBand="1"/>
+      </w:tblPr>
+      <w:tblGrid>
+        <w:gridCol w:w="9208"/>
+      </w:tblGrid>
+      <w:tr>
+        <w:tc>
+          <w:tcPr>
+            <w:tcW w:w="9208" w:type="dxa"/>
+          </w:tcPr>
+          <w:p>
+            <w:pPr>
+              <w:pStyle w:val="SAGEBodyText"/>
+              <w:rPr>
+                <w:i/>
+              </w:rPr>
+            </w:pPr>
+            <w:r>
+              <w:rPr>
+                <w:i/>
+              </w:rPr>
+              <w:t>&lt;Import Project="$(SolutionDir)\ValuedPartner.Web\AccpacDotNetVersion.props" /&gt;</w:t>
+            </w:r>
+            <w:bookmarkStart w:id="15" w:name="_GoBack"/>
+            <w:bookmarkEnd w:id="15"/>
+          </w:p>
+        </w:tc>
+      </w:tr>
+    </w:tbl>
+    <w:p>
+      <w:pPr>
+        <w:pStyle w:val="SAGEBodyText"/>
+      </w:pPr>
+      <w:r>
+        <w:t>near the top, as the last &lt;Import /&gt; tag element and before the first &lt;</w:t>
+      </w:r>
+      <w:proofErr w:type="spellStart"/>
+      <w:r>
+        <w:t>PropertyGroup</w:t>
+      </w:r>
+      <w:proofErr w:type="spellEnd"/>
+      <w:r>
+        <w:t xml:space="preserve"> /&gt; element.</w:t>
+      </w:r>
+    </w:p>
+    <w:p>
+      <w:pPr>
         <w:pStyle w:val="SAGEHeading1"/>
         <w:framePr w:wrap="around"/>
       </w:pPr>
-      <w:bookmarkStart w:id="15" w:name="_Toc467660012"/>
       <w:r>
         <w:lastRenderedPageBreak/>
         <w:t>Re</w:t>
@@ -4671,7 +4852,7 @@
       <w:r>
         <w:t xml:space="preserve"> Solution</w:t>
       </w:r>
-      <w:bookmarkEnd w:id="15"/>
+      <w:bookmarkEnd w:id="14"/>
     </w:p>
     <w:p>
       <w:pPr>
@@ -5148,27 +5329,14 @@
               <w:noProof/>
             </w:rPr>
           </w:pPr>
-          <w:r>
-            <w:fldChar w:fldCharType="begin"/>
-          </w:r>
-          <w:r>
-            <w:instrText xml:space="preserve"> STYLEREF  SAGE_Title  \* MERGEFORMAT </w:instrText>
-          </w:r>
-          <w:r>
-            <w:fldChar w:fldCharType="separate"/>
-          </w:r>
-          <w:r>
-            <w:rPr>
-              <w:noProof/>
-            </w:rPr>
-            <w:t>Sage 300</w:t>
-          </w:r>
-          <w:r>
-            <w:rPr>
-              <w:noProof/>
-            </w:rPr>
-            <w:fldChar w:fldCharType="end"/>
-          </w:r>
+          <w:fldSimple w:instr=" STYLEREF  SAGE_Title  \* MERGEFORMAT ">
+            <w:r>
+              <w:rPr>
+                <w:noProof/>
+              </w:rPr>
+              <w:t>Sage 300</w:t>
+            </w:r>
+          </w:fldSimple>
           <w:r>
             <w:rPr>
               <w:noProof/>
@@ -5250,7 +5418,7 @@
                 <w:rPr>
                   <w:noProof/>
                 </w:rPr>
-                <w:t>3</w:t>
+                <w:t>10</w:t>
               </w:r>
               <w:r>
                 <w:rPr>
@@ -5338,27 +5506,14 @@
           <w:pPr>
             <w:pStyle w:val="SAGEFooter"/>
           </w:pPr>
-          <w:r>
-            <w:fldChar w:fldCharType="begin"/>
-          </w:r>
-          <w:r>
-            <w:instrText xml:space="preserve"> STYLEREF  SAGE_Title  \* MERGEFORMAT </w:instrText>
-          </w:r>
-          <w:r>
-            <w:fldChar w:fldCharType="separate"/>
-          </w:r>
-          <w:r>
-            <w:rPr>
-              <w:noProof/>
-            </w:rPr>
-            <w:t>Sage 300</w:t>
-          </w:r>
-          <w:r>
-            <w:rPr>
-              <w:noProof/>
-            </w:rPr>
-            <w:fldChar w:fldCharType="end"/>
-          </w:r>
+          <w:fldSimple w:instr=" STYLEREF  SAGE_Title  \* MERGEFORMAT ">
+            <w:r>
+              <w:rPr>
+                <w:noProof/>
+              </w:rPr>
+              <w:t>Sage 300</w:t>
+            </w:r>
+          </w:fldSimple>
           <w:r>
             <w:rPr>
               <w:noProof/>
@@ -5655,7 +5810,7 @@
         <v:path o:extrusionok="f" gradientshapeok="t" o:connecttype="rect"/>
         <o:lock v:ext="edit" aspectratio="t"/>
       </v:shapetype>
-      <v:shape id="_x0000_i1034" type="#_x0000_t75" style="width:20.25pt;height:20.25pt" o:bullet="t">
+      <v:shape id="_x0000_i1040" type="#_x0000_t75" style="width:20.25pt;height:20.25pt" o:bullet="t">
         <v:imagedata r:id="rId1" o:title="clip_image001"/>
       </v:shape>
     </w:pict>
@@ -24990,7 +25145,7 @@
 </file>
 
 <file path=customXml/itemProps1.xml><?xml version="1.0" encoding="utf-8"?>
-<ds:datastoreItem xmlns:ds="http://schemas.openxmlformats.org/officeDocument/2006/customXml" ds:itemID="{31AE552D-1B16-498E-B6A3-C8B187E159E2}">
+<ds:datastoreItem xmlns:ds="http://schemas.openxmlformats.org/officeDocument/2006/customXml" ds:itemID="{3DA46429-50A9-4044-9AD6-E64FE301B91B}">
   <ds:schemaRefs>
     <ds:schemaRef ds:uri="http://schemas.openxmlformats.org/officeDocument/2006/bibliography"/>
   </ds:schemaRefs>

</xml_diff>

<commit_message>
[B-60887] Typo fix and additional commenting in script. Doc changes to instruct user to update folder name for props path.
</commit_message>
<xml_diff>
--- a/upgrades/2017.1/Sage300SDK_2017UpgradeGuide.docx
+++ b/upgrades/2017.1/Sage300SDK_2017UpgradeGuide.docx
@@ -120,23 +120,7 @@
           <w:sz w:val="20"/>
           <w:szCs w:val="20"/>
         </w:rPr>
-        <w:t xml:space="preserve">THE SOFTWARE IS PROVIDED “AS IS”, WITHOUT WARRANTY OF ANY KIND, EXPRESS OR IMPLIED, INCLUDING BUT NOT LIMITED TO THE WARRANTIES OF MERCHANTABILITY, FITNESS FOR A PARTICULAR PURPOSE AND NONINFRINGEMENT. IN NO EVENT SHALL THE AUTHORS OR COPYRIGHT HOLDERS BE LIABLE FOR ANY CLAIM, DAMAGES OR OTHER LIABILITY, WHETHER IN AN ACTION OF CONTRACT, TORT OR OTHERWISE, ARISING FROM, OUT OF </w:t>
-      </w:r>
-      <w:proofErr w:type="gramStart"/>
-      <w:r>
-        <w:rPr>
-          <w:sz w:val="20"/>
-          <w:szCs w:val="20"/>
-        </w:rPr>
-        <w:t>OR</w:t>
-      </w:r>
-      <w:proofErr w:type="gramEnd"/>
-      <w:r>
-        <w:rPr>
-          <w:sz w:val="20"/>
-          <w:szCs w:val="20"/>
-        </w:rPr>
-        <w:t xml:space="preserve"> IN CONNECTION WITH THE SOFTWARE OR THE USE OR OTHER DEALINGS IN THE SOFTWARE.</w:t>
+        <w:t>THE SOFTWARE IS PROVIDED “AS IS”, WITHOUT WARRANTY OF ANY KIND, EXPRESS OR IMPLIED, INCLUDING BUT NOT LIMITED TO THE WARRANTIES OF MERCHANTABILITY, FITNESS FOR A PARTICULAR PURPOSE AND NONINFRINGEMENT. IN NO EVENT SHALL THE AUTHORS OR COPYRIGHT HOLDERS BE LIABLE FOR ANY CLAIM, DAMAGES OR OTHER LIABILITY, WHETHER IN AN ACTION OF CONTRACT, TORT OR OTHERWISE, ARISING FROM, OUT OF OR IN CONNECTION WITH THE SOFTWARE OR THE USE OR OTHER DEALINGS IN THE SOFTWARE.</w:t>
       </w:r>
     </w:p>
     <w:p>
@@ -1990,15 +1974,7 @@
         <w:t xml:space="preserve">script block in the PowerShell command window </w:t>
       </w:r>
       <w:r>
-        <w:t>to update the target framework in the *.</w:t>
-      </w:r>
-      <w:proofErr w:type="spellStart"/>
-      <w:r>
-        <w:t>csproj</w:t>
-      </w:r>
-      <w:proofErr w:type="spellEnd"/>
-      <w:r>
-        <w:t xml:space="preserve"> files</w:t>
+        <w:t>to update the target framework in the *.csproj files</w:t>
       </w:r>
     </w:p>
     <w:tbl>
@@ -2032,7 +2008,6 @@
               </w:rPr>
               <w:t>&amp; $</w:t>
             </w:r>
-            <w:proofErr w:type="spellStart"/>
             <w:r>
               <w:rPr>
                 <w:rFonts w:ascii="Courier New" w:hAnsi="Courier New" w:cs="Courier New"/>
@@ -2041,7 +2016,6 @@
               </w:rPr>
               <w:t>UpdateDotNetFramework</w:t>
             </w:r>
-            <w:proofErr w:type="spellEnd"/>
           </w:p>
         </w:tc>
       </w:tr>
@@ -2063,21 +2037,11 @@
         <w:t>solution’s</w:t>
       </w:r>
       <w:r>
-        <w:t xml:space="preserve"> *.</w:t>
-      </w:r>
-      <w:proofErr w:type="spellStart"/>
-      <w:r>
-        <w:t>csproj</w:t>
-      </w:r>
-      <w:proofErr w:type="spellEnd"/>
-      <w:r>
-        <w:t xml:space="preserve"> and *.</w:t>
-      </w:r>
-      <w:proofErr w:type="spellStart"/>
-      <w:r>
-        <w:t>config</w:t>
-      </w:r>
-      <w:proofErr w:type="spellEnd"/>
+        <w:t xml:space="preserve"> *.csproj</w:t>
+      </w:r>
+      <w:r>
+        <w:t xml:space="preserve"> and *.config</w:t>
+      </w:r>
       <w:r>
         <w:t xml:space="preserve"> files</w:t>
       </w:r>
@@ -2088,23 +2052,7 @@
         <w:pStyle w:val="SAGEBodyText"/>
       </w:pPr>
       <w:r>
-        <w:t xml:space="preserve">Use a diff program (e.g. Meld, </w:t>
-      </w:r>
-      <w:proofErr w:type="spellStart"/>
-      <w:r>
-        <w:t>WinMerge</w:t>
-      </w:r>
-      <w:proofErr w:type="spellEnd"/>
-      <w:r>
-        <w:t xml:space="preserve">, </w:t>
-      </w:r>
-      <w:proofErr w:type="spellStart"/>
-      <w:r>
-        <w:t>KDiff</w:t>
-      </w:r>
-      <w:proofErr w:type="spellEnd"/>
-      <w:r>
-        <w:t>)</w:t>
+        <w:t>Use a diff program (e.g. Meld, WinMerge, KDiff)</w:t>
       </w:r>
       <w:r>
         <w:t xml:space="preserve"> and at the solution directory level</w:t>
@@ -2148,15 +2096,7 @@
         <w:t xml:space="preserve"> the reference assemblies.  F</w:t>
       </w:r>
       <w:r>
-        <w:t>or the *.</w:t>
-      </w:r>
-      <w:proofErr w:type="spellStart"/>
-      <w:r>
-        <w:t>csproj</w:t>
-      </w:r>
-      <w:proofErr w:type="spellEnd"/>
-      <w:r>
-        <w:t xml:space="preserve"> files</w:t>
+        <w:t>or the *.csproj files</w:t>
       </w:r>
       <w:r>
         <w:t xml:space="preserve"> the m</w:t>
@@ -2177,13 +2117,8 @@
         </w:numPr>
       </w:pPr>
       <w:r>
-        <w:t>*</w:t>
-      </w:r>
-      <w:proofErr w:type="spellStart"/>
-      <w:r>
-        <w:t>BusinessRepository.csproj</w:t>
-      </w:r>
-      <w:proofErr w:type="spellEnd"/>
+        <w:t>*BusinessRepository.csproj</w:t>
+      </w:r>
     </w:p>
     <w:p>
       <w:pPr>
@@ -2196,11 +2131,9 @@
       <w:r>
         <w:t>\&lt;any directory&gt;\</w:t>
       </w:r>
-      <w:proofErr w:type="spellStart"/>
       <w:r>
         <w:t>app.config</w:t>
       </w:r>
-      <w:proofErr w:type="spellEnd"/>
     </w:p>
     <w:p>
       <w:pPr>
@@ -2214,11 +2147,9 @@
         <w:lastRenderedPageBreak/>
         <w:t>\&lt;any directory&gt;\</w:t>
       </w:r>
-      <w:proofErr w:type="spellStart"/>
       <w:r>
         <w:t>packages.config</w:t>
       </w:r>
-      <w:proofErr w:type="spellEnd"/>
     </w:p>
     <w:p>
       <w:pPr>
@@ -2229,13 +2160,8 @@
         </w:numPr>
       </w:pPr>
       <w:r>
-        <w:t>*</w:t>
-      </w:r>
-      <w:proofErr w:type="spellStart"/>
-      <w:r>
-        <w:t>Services.csproj</w:t>
-      </w:r>
-      <w:proofErr w:type="spellEnd"/>
+        <w:t>*Services.csproj</w:t>
+      </w:r>
     </w:p>
     <w:p>
       <w:pPr>
@@ -2248,11 +2174,9 @@
       <w:r>
         <w:t>\&lt;Web project directory&gt;\</w:t>
       </w:r>
-      <w:proofErr w:type="spellStart"/>
       <w:r>
         <w:t>Web.config</w:t>
       </w:r>
-      <w:proofErr w:type="spellEnd"/>
     </w:p>
     <w:p>
       <w:pPr>
@@ -2265,11 +2189,9 @@
       <w:r>
         <w:t>*</w:t>
       </w:r>
-      <w:proofErr w:type="spellStart"/>
       <w:r>
         <w:t>Web.csproj</w:t>
       </w:r>
-      <w:proofErr w:type="spellEnd"/>
     </w:p>
     <w:p>
       <w:pPr>
@@ -2293,16 +2215,8 @@
         <w:rPr>
           <w:i/>
         </w:rPr>
-        <w:t>2017.1-update-</w:t>
-      </w:r>
-      <w:proofErr w:type="gramStart"/>
-      <w:r>
-        <w:rPr>
-          <w:i/>
-        </w:rPr>
-        <w:t>references.diff</w:t>
-      </w:r>
-      <w:proofErr w:type="gramEnd"/>
+        <w:t>2017.1-update-references.diff</w:t>
+      </w:r>
       <w:r>
         <w:rPr>
           <w:i/>
@@ -2325,23 +2239,7 @@
       </w:pPr>
       <w:bookmarkStart w:id="8" w:name="_Toc467660006"/>
       <w:r>
-        <w:t>Update the Web project’s (*.</w:t>
-      </w:r>
-      <w:proofErr w:type="spellStart"/>
-      <w:r>
-        <w:t>csproj</w:t>
-      </w:r>
-      <w:proofErr w:type="spellEnd"/>
-      <w:r>
-        <w:t xml:space="preserve">) </w:t>
-      </w:r>
-      <w:proofErr w:type="spellStart"/>
-      <w:r>
-        <w:t>ItemGroup</w:t>
-      </w:r>
-      <w:proofErr w:type="spellEnd"/>
-      <w:r>
-        <w:t xml:space="preserve"> contents</w:t>
+        <w:t>Update the Web project’s (*.csproj) ItemGroup contents</w:t>
       </w:r>
       <w:bookmarkEnd w:id="8"/>
     </w:p>
@@ -2400,15 +2298,119 @@
         <w:t>Folders have b</w:t>
       </w:r>
       <w:r>
-        <w:t>een updated which require updates to the Web project’s .</w:t>
-      </w:r>
-      <w:proofErr w:type="spellStart"/>
-      <w:r>
-        <w:t>csproj</w:t>
-      </w:r>
-      <w:proofErr w:type="spellEnd"/>
-      <w:r>
-        <w:t xml:space="preserve"> file.</w:t>
+        <w:t>een updated which require updates to the Web project’s .csproj file.</w:t>
+      </w:r>
+    </w:p>
+    <w:p>
+      <w:pPr>
+        <w:pStyle w:val="SAGEBodyText"/>
+      </w:pPr>
+    </w:p>
+    <w:p>
+      <w:pPr>
+        <w:pStyle w:val="SAGEBodyText"/>
+      </w:pPr>
+      <w:r>
+        <w:t>Run this script block in the PowerShell command window</w:t>
+      </w:r>
+    </w:p>
+    <w:tbl>
+      <w:tblPr>
+        <w:tblStyle w:val="TableGrid"/>
+        <w:tblW w:w="0" w:type="auto"/>
+        <w:tblLook w:val="04A0" w:firstRow="1" w:lastRow="0" w:firstColumn="1" w:lastColumn="0" w:noHBand="0" w:noVBand="1"/>
+      </w:tblPr>
+      <w:tblGrid>
+        <w:gridCol w:w="9208"/>
+      </w:tblGrid>
+      <w:tr>
+        <w:tc>
+          <w:tcPr>
+            <w:tcW w:w="9208" w:type="dxa"/>
+          </w:tcPr>
+          <w:p>
+            <w:pPr>
+              <w:pStyle w:val="SAGEBodyText"/>
+            </w:pPr>
+            <w:r>
+              <w:rPr>
+                <w:rFonts w:ascii="Courier New" w:hAnsi="Courier New" w:cs="Courier New"/>
+                <w:sz w:val="18"/>
+                <w:szCs w:val="18"/>
+              </w:rPr>
+              <w:t>&amp; $UpdateWebProject</w:t>
+            </w:r>
+          </w:p>
+        </w:tc>
+      </w:tr>
+    </w:tbl>
+    <w:p>
+      <w:pPr>
+        <w:pStyle w:val="SAGEHeading2"/>
+      </w:pPr>
+      <w:bookmarkStart w:id="9" w:name="_Toc467660007"/>
+      <w:r>
+        <w:t>Update the Web Artifact files</w:t>
+      </w:r>
+      <w:bookmarkEnd w:id="9"/>
+    </w:p>
+    <w:p>
+      <w:pPr>
+        <w:pStyle w:val="SAGEBodyText"/>
+      </w:pPr>
+      <w:r>
+        <w:t xml:space="preserve">Contents in the Web </w:t>
+      </w:r>
+      <w:r>
+        <w:t>Projects</w:t>
+      </w:r>
+      <w:r>
+        <w:t xml:space="preserve"> </w:t>
+      </w:r>
+      <w:r>
+        <w:t>Areas\Shared,</w:t>
+      </w:r>
+      <w:r>
+        <w:t xml:space="preserve"> </w:t>
+      </w:r>
+      <w:r>
+        <w:t>Areas\Core,</w:t>
+      </w:r>
+      <w:r>
+        <w:t xml:space="preserve"> </w:t>
+      </w:r>
+      <w:r>
+        <w:t>Views,</w:t>
+      </w:r>
+      <w:r>
+        <w:t xml:space="preserve"> </w:t>
+      </w:r>
+      <w:r>
+        <w:t>Scripts,</w:t>
+      </w:r>
+      <w:r>
+        <w:t xml:space="preserve"> </w:t>
+      </w:r>
+      <w:r>
+        <w:t>Content,</w:t>
+      </w:r>
+      <w:r>
+        <w:t xml:space="preserve"> and </w:t>
+      </w:r>
+      <w:r>
+        <w:t>Assets</w:t>
+      </w:r>
+      <w:r>
+        <w:t xml:space="preserve"> f</w:t>
+      </w:r>
+      <w:r>
+        <w:t>olders have been updated which need to be copied to the Web project’s folder from the temporar</w:t>
+      </w:r>
+      <w:r>
+        <w:t>ily</w:t>
+      </w:r>
+      <w:r>
+        <w:t xml:space="preserve"> generated 2017.1 Sage 300 SDK solution.</w:t>
       </w:r>
     </w:p>
     <w:p>
@@ -2450,129 +2452,6 @@
               </w:rPr>
               <w:t>&amp; $</w:t>
             </w:r>
-            <w:proofErr w:type="spellStart"/>
-            <w:r>
-              <w:rPr>
-                <w:rFonts w:ascii="Courier New" w:hAnsi="Courier New" w:cs="Courier New"/>
-                <w:sz w:val="18"/>
-                <w:szCs w:val="18"/>
-              </w:rPr>
-              <w:t>UpdateWebProject</w:t>
-            </w:r>
-            <w:proofErr w:type="spellEnd"/>
-          </w:p>
-        </w:tc>
-      </w:tr>
-    </w:tbl>
-    <w:p>
-      <w:pPr>
-        <w:pStyle w:val="SAGEHeading2"/>
-      </w:pPr>
-      <w:bookmarkStart w:id="9" w:name="_Toc467660007"/>
-      <w:r>
-        <w:t>Update the Web Artifact files</w:t>
-      </w:r>
-      <w:bookmarkEnd w:id="9"/>
-    </w:p>
-    <w:p>
-      <w:pPr>
-        <w:pStyle w:val="SAGEBodyText"/>
-      </w:pPr>
-      <w:r>
-        <w:t xml:space="preserve">Contents in the Web </w:t>
-      </w:r>
-      <w:r>
-        <w:t>Projects</w:t>
-      </w:r>
-      <w:r>
-        <w:t xml:space="preserve"> </w:t>
-      </w:r>
-      <w:r>
-        <w:t>Areas\Shared,</w:t>
-      </w:r>
-      <w:r>
-        <w:t xml:space="preserve"> </w:t>
-      </w:r>
-      <w:r>
-        <w:t>Areas\Core,</w:t>
-      </w:r>
-      <w:r>
-        <w:t xml:space="preserve"> </w:t>
-      </w:r>
-      <w:r>
-        <w:t>Views,</w:t>
-      </w:r>
-      <w:r>
-        <w:t xml:space="preserve"> </w:t>
-      </w:r>
-      <w:r>
-        <w:t>Scripts,</w:t>
-      </w:r>
-      <w:r>
-        <w:t xml:space="preserve"> </w:t>
-      </w:r>
-      <w:r>
-        <w:t>Content,</w:t>
-      </w:r>
-      <w:r>
-        <w:t xml:space="preserve"> and </w:t>
-      </w:r>
-      <w:r>
-        <w:t>Assets</w:t>
-      </w:r>
-      <w:r>
-        <w:t xml:space="preserve"> f</w:t>
-      </w:r>
-      <w:r>
-        <w:t>olders have been updated which need to be copied to the Web project’s folder from the temporar</w:t>
-      </w:r>
-      <w:r>
-        <w:t>ily</w:t>
-      </w:r>
-      <w:r>
-        <w:t xml:space="preserve"> generated 2017.1 Sage 300 SDK solution.</w:t>
-      </w:r>
-    </w:p>
-    <w:p>
-      <w:pPr>
-        <w:pStyle w:val="SAGEBodyText"/>
-      </w:pPr>
-    </w:p>
-    <w:p>
-      <w:pPr>
-        <w:pStyle w:val="SAGEBodyText"/>
-      </w:pPr>
-      <w:r>
-        <w:t>Run this script block in the PowerShell command window</w:t>
-      </w:r>
-    </w:p>
-    <w:tbl>
-      <w:tblPr>
-        <w:tblStyle w:val="TableGrid"/>
-        <w:tblW w:w="0" w:type="auto"/>
-        <w:tblLook w:val="04A0" w:firstRow="1" w:lastRow="0" w:firstColumn="1" w:lastColumn="0" w:noHBand="0" w:noVBand="1"/>
-      </w:tblPr>
-      <w:tblGrid>
-        <w:gridCol w:w="9208"/>
-      </w:tblGrid>
-      <w:tr>
-        <w:tc>
-          <w:tcPr>
-            <w:tcW w:w="9208" w:type="dxa"/>
-          </w:tcPr>
-          <w:p>
-            <w:pPr>
-              <w:pStyle w:val="SAGEBodyText"/>
-            </w:pPr>
-            <w:r>
-              <w:rPr>
-                <w:rFonts w:ascii="Courier New" w:hAnsi="Courier New" w:cs="Courier New"/>
-                <w:sz w:val="18"/>
-                <w:szCs w:val="18"/>
-              </w:rPr>
-              <w:t>&amp; $</w:t>
-            </w:r>
-            <w:proofErr w:type="spellStart"/>
             <w:r>
               <w:rPr>
                 <w:rFonts w:ascii="Courier New" w:hAnsi="Courier New" w:cs="Courier New"/>
@@ -2581,7 +2460,6 @@
               </w:rPr>
               <w:t>UpdateWebArtifactsFiles</w:t>
             </w:r>
-            <w:proofErr w:type="spellEnd"/>
           </w:p>
         </w:tc>
       </w:tr>
@@ -2642,23 +2520,10 @@
         <w:t xml:space="preserve">The </w:t>
       </w:r>
       <w:r>
-        <w:t>Web Projects Areas\Core\Views\Shared\_</w:t>
-      </w:r>
-      <w:proofErr w:type="spellStart"/>
-      <w:r>
-        <w:t>OptionsMenu.cshtml</w:t>
-      </w:r>
-      <w:proofErr w:type="spellEnd"/>
-      <w:r>
-        <w:t xml:space="preserve"> has been updated which could cause alignment issues with the 2017 implementation of the Options Menu in the .</w:t>
-      </w:r>
-      <w:proofErr w:type="spellStart"/>
-      <w:r>
-        <w:t>cshtml</w:t>
-      </w:r>
-      <w:proofErr w:type="spellEnd"/>
-      <w:r>
-        <w:t xml:space="preserve"> files.  </w:t>
+        <w:t>Web Projects Areas\Core\Views\Shared\_OptionsMenu.cshtml</w:t>
+      </w:r>
+      <w:r>
+        <w:t xml:space="preserve"> has been updated which could cause alignment issues with the 2017 implementation of the Options Menu in the .cshtml files.  </w:t>
       </w:r>
       <w:r>
         <w:t>A brief description has been provided</w:t>
@@ -2673,20 +2538,7 @@
         <w:t>pdate the Options Menu parameters accordingly</w:t>
       </w:r>
       <w:r>
-        <w:t xml:space="preserve"> in </w:t>
-      </w:r>
-      <w:proofErr w:type="gramStart"/>
-      <w:r>
-        <w:t>your .</w:t>
-      </w:r>
-      <w:proofErr w:type="spellStart"/>
-      <w:r>
-        <w:t>cshtml</w:t>
-      </w:r>
-      <w:proofErr w:type="spellEnd"/>
-      <w:proofErr w:type="gramEnd"/>
-      <w:r>
-        <w:t xml:space="preserve"> files</w:t>
+        <w:t xml:space="preserve"> in your .cshtml files</w:t>
       </w:r>
       <w:r>
         <w:t>.</w:t>
@@ -2718,31 +2570,7 @@
           <w:shd w:val="clear" w:color="auto" w:fill="FFFFFF"/>
           <w:lang w:val="en-US"/>
         </w:rPr>
-        <w:t xml:space="preserve">// </w:t>
-      </w:r>
-      <w:proofErr w:type="spellStart"/>
-      <w:r>
-        <w:rPr>
-          <w:rFonts w:ascii="Consolas" w:eastAsia="Times New Roman" w:hAnsi="Consolas" w:cs="Consolas"/>
-          <w:color w:val="00B050"/>
-          <w:sz w:val="18"/>
-          <w:szCs w:val="18"/>
-          <w:shd w:val="clear" w:color="auto" w:fill="FFFFFF"/>
-          <w:lang w:val="en-US"/>
-        </w:rPr>
-        <w:t>OptionsMenu</w:t>
-      </w:r>
-      <w:proofErr w:type="spellEnd"/>
-      <w:r>
-        <w:rPr>
-          <w:rFonts w:ascii="Consolas" w:eastAsia="Times New Roman" w:hAnsi="Consolas" w:cs="Consolas"/>
-          <w:color w:val="00B050"/>
-          <w:sz w:val="18"/>
-          <w:szCs w:val="18"/>
-          <w:shd w:val="clear" w:color="auto" w:fill="FFFFFF"/>
-          <w:lang w:val="en-US"/>
-        </w:rPr>
-        <w:t xml:space="preserve"> Import/Export link always enabled</w:t>
+        <w:t>// OptionsMenu Import/Export link always enabled</w:t>
       </w:r>
     </w:p>
     <w:p>
@@ -2769,7 +2597,6 @@
         </w:rPr>
         <w:t>@</w:t>
       </w:r>
-      <w:proofErr w:type="spellStart"/>
       <w:r>
         <w:rPr>
           <w:rFonts w:ascii="Consolas" w:eastAsia="Times New Roman" w:hAnsi="Consolas" w:cs="Consolas"/>
@@ -2779,21 +2606,8 @@
           <w:shd w:val="clear" w:color="auto" w:fill="FFFFFF"/>
           <w:lang w:val="en-US"/>
         </w:rPr>
-        <w:t>Html.Partial</w:t>
-      </w:r>
-      <w:proofErr w:type="spellEnd"/>
-      <w:r>
-        <w:rPr>
-          <w:rFonts w:ascii="Consolas" w:eastAsia="Times New Roman" w:hAnsi="Consolas" w:cs="Consolas"/>
-          <w:color w:val="000000"/>
-          <w:sz w:val="18"/>
-          <w:szCs w:val="18"/>
-          <w:shd w:val="clear" w:color="auto" w:fill="FFFFFF"/>
-          <w:lang w:val="en-US"/>
-        </w:rPr>
-        <w:t>(</w:t>
-      </w:r>
-      <w:proofErr w:type="spellStart"/>
+        <w:t>Html.Partial(</w:t>
+      </w:r>
       <w:r>
         <w:rPr>
           <w:rFonts w:ascii="Consolas" w:eastAsia="Times New Roman" w:hAnsi="Consolas" w:cs="Consolas"/>
@@ -2814,43 +2628,7 @@
           <w:shd w:val="clear" w:color="auto" w:fill="FFFFFF"/>
           <w:lang w:val="en-US"/>
         </w:rPr>
-        <w:t>.OptionsMenu</w:t>
-      </w:r>
-      <w:proofErr w:type="spellEnd"/>
-      <w:r>
-        <w:rPr>
-          <w:rFonts w:ascii="Consolas" w:eastAsia="Times New Roman" w:hAnsi="Consolas" w:cs="Consolas"/>
-          <w:color w:val="000000"/>
-          <w:sz w:val="18"/>
-          <w:szCs w:val="18"/>
-          <w:shd w:val="clear" w:color="auto" w:fill="FFFFFF"/>
-          <w:lang w:val="en-US"/>
-        </w:rPr>
-        <w:t>, </w:t>
-      </w:r>
-      <w:proofErr w:type="spellStart"/>
-      <w:r>
-        <w:rPr>
-          <w:rFonts w:ascii="Consolas" w:eastAsia="Times New Roman" w:hAnsi="Consolas" w:cs="Consolas"/>
-          <w:color w:val="000000"/>
-          <w:sz w:val="18"/>
-          <w:szCs w:val="18"/>
-          <w:shd w:val="clear" w:color="auto" w:fill="FFFFFF"/>
-          <w:lang w:val="en-US"/>
-        </w:rPr>
-        <w:t>Model.UserAccess</w:t>
-      </w:r>
-      <w:proofErr w:type="spellEnd"/>
-      <w:r>
-        <w:rPr>
-          <w:rFonts w:ascii="Consolas" w:eastAsia="Times New Roman" w:hAnsi="Consolas" w:cs="Consolas"/>
-          <w:color w:val="000000"/>
-          <w:sz w:val="18"/>
-          <w:szCs w:val="18"/>
-          <w:shd w:val="clear" w:color="auto" w:fill="FFFFFF"/>
-          <w:lang w:val="en-US"/>
-        </w:rPr>
-        <w:t>)</w:t>
+        <w:t>.OptionsMenu, Model.UserAccess)</w:t>
       </w:r>
     </w:p>
     <w:p>
@@ -2907,55 +2685,7 @@
           <w:shd w:val="clear" w:color="auto" w:fill="FFFFFF"/>
           <w:lang w:val="en-US"/>
         </w:rPr>
-        <w:t xml:space="preserve">// </w:t>
-      </w:r>
-      <w:proofErr w:type="spellStart"/>
-      <w:r>
-        <w:rPr>
-          <w:rFonts w:ascii="Consolas" w:eastAsia="Times New Roman" w:hAnsi="Consolas" w:cs="Consolas"/>
-          <w:color w:val="00B050"/>
-          <w:sz w:val="18"/>
-          <w:szCs w:val="18"/>
-          <w:shd w:val="clear" w:color="auto" w:fill="FFFFFF"/>
-          <w:lang w:val="en-US"/>
-        </w:rPr>
-        <w:t>OptionsMenu</w:t>
-      </w:r>
-      <w:proofErr w:type="spellEnd"/>
-      <w:r>
-        <w:rPr>
-          <w:rFonts w:ascii="Consolas" w:eastAsia="Times New Roman" w:hAnsi="Consolas" w:cs="Consolas"/>
-          <w:color w:val="00B050"/>
-          <w:sz w:val="18"/>
-          <w:szCs w:val="18"/>
-          <w:shd w:val="clear" w:color="auto" w:fill="FFFFFF"/>
-          <w:lang w:val="en-US"/>
-        </w:rPr>
-        <w:t xml:space="preserve"> layout class use "options-menu" instead of "</w:t>
-      </w:r>
-      <w:proofErr w:type="spellStart"/>
-      <w:r>
-        <w:rPr>
-          <w:rFonts w:ascii="Consolas" w:eastAsia="Times New Roman" w:hAnsi="Consolas" w:cs="Consolas"/>
-          <w:color w:val="00B050"/>
-          <w:sz w:val="18"/>
-          <w:szCs w:val="18"/>
-          <w:shd w:val="clear" w:color="auto" w:fill="FFFFFF"/>
-          <w:lang w:val="en-US"/>
-        </w:rPr>
-        <w:t>dropDown</w:t>
-      </w:r>
-      <w:proofErr w:type="spellEnd"/>
-      <w:r>
-        <w:rPr>
-          <w:rFonts w:ascii="Consolas" w:eastAsia="Times New Roman" w:hAnsi="Consolas" w:cs="Consolas"/>
-          <w:color w:val="00B050"/>
-          <w:sz w:val="18"/>
-          <w:szCs w:val="18"/>
-          <w:shd w:val="clear" w:color="auto" w:fill="FFFFFF"/>
-          <w:lang w:val="en-US"/>
-        </w:rPr>
-        <w:t>-Menu"</w:t>
+        <w:t>// OptionsMenu layout class use "options-menu" instead of "dropDown-Menu"</w:t>
       </w:r>
     </w:p>
     <w:p>
@@ -3175,31 +2905,7 @@
           <w:shd w:val="clear" w:color="auto" w:fill="FFFFFF"/>
           <w:lang w:val="en-US"/>
         </w:rPr>
-        <w:t xml:space="preserve">// </w:t>
-      </w:r>
-      <w:proofErr w:type="spellStart"/>
-      <w:r>
-        <w:rPr>
-          <w:rFonts w:ascii="Consolas" w:eastAsia="Times New Roman" w:hAnsi="Consolas" w:cs="Consolas"/>
-          <w:color w:val="00B050"/>
-          <w:sz w:val="18"/>
-          <w:szCs w:val="18"/>
-          <w:shd w:val="clear" w:color="auto" w:fill="FFFFFF"/>
-          <w:lang w:val="en-US"/>
-        </w:rPr>
-        <w:t>OptionsMenu</w:t>
-      </w:r>
-      <w:proofErr w:type="spellEnd"/>
-      <w:r>
-        <w:rPr>
-          <w:rFonts w:ascii="Consolas" w:eastAsia="Times New Roman" w:hAnsi="Consolas" w:cs="Consolas"/>
-          <w:color w:val="00B050"/>
-          <w:sz w:val="18"/>
-          <w:szCs w:val="18"/>
-          <w:shd w:val="clear" w:color="auto" w:fill="FFFFFF"/>
-          <w:lang w:val="en-US"/>
-        </w:rPr>
-        <w:t xml:space="preserve"> Import/Export link enabled based on Model </w:t>
+        <w:t xml:space="preserve">// OptionsMenu Import/Export link enabled based on Model </w:t>
       </w:r>
     </w:p>
     <w:p>
@@ -3241,55 +2947,7 @@
           <w:shd w:val="clear" w:color="auto" w:fill="FFFFFF"/>
           <w:lang w:val="en-US"/>
         </w:rPr>
-        <w:t xml:space="preserve">// </w:t>
-      </w:r>
-      <w:proofErr w:type="spellStart"/>
-      <w:r>
-        <w:rPr>
-          <w:rFonts w:ascii="Consolas" w:eastAsia="Times New Roman" w:hAnsi="Consolas" w:cs="Consolas"/>
-          <w:color w:val="00B050"/>
-          <w:sz w:val="18"/>
-          <w:szCs w:val="18"/>
-          <w:shd w:val="clear" w:color="auto" w:fill="FFFFFF"/>
-          <w:lang w:val="en-US"/>
-        </w:rPr>
-        <w:t>Data.ImportOptionsEnabled</w:t>
-      </w:r>
-      <w:proofErr w:type="spellEnd"/>
-      <w:r>
-        <w:rPr>
-          <w:rFonts w:ascii="Consolas" w:eastAsia="Times New Roman" w:hAnsi="Consolas" w:cs="Consolas"/>
-          <w:color w:val="00B050"/>
-          <w:sz w:val="18"/>
-          <w:szCs w:val="18"/>
-          <w:shd w:val="clear" w:color="auto" w:fill="FFFFFF"/>
-          <w:lang w:val="en-US"/>
-        </w:rPr>
-        <w:t>/</w:t>
-      </w:r>
-      <w:proofErr w:type="spellStart"/>
-      <w:r>
-        <w:rPr>
-          <w:rFonts w:ascii="Consolas" w:eastAsia="Times New Roman" w:hAnsi="Consolas" w:cs="Consolas"/>
-          <w:color w:val="00B050"/>
-          <w:sz w:val="18"/>
-          <w:szCs w:val="18"/>
-          <w:shd w:val="clear" w:color="auto" w:fill="FFFFFF"/>
-          <w:lang w:val="en-US"/>
-        </w:rPr>
-        <w:t>Data.ExportOptionsEnabled</w:t>
-      </w:r>
-      <w:proofErr w:type="spellEnd"/>
-      <w:r>
-        <w:rPr>
-          <w:rFonts w:ascii="Consolas" w:eastAsia="Times New Roman" w:hAnsi="Consolas" w:cs="Consolas"/>
-          <w:color w:val="00B050"/>
-          <w:sz w:val="18"/>
-          <w:szCs w:val="18"/>
-          <w:shd w:val="clear" w:color="auto" w:fill="FFFFFF"/>
-          <w:lang w:val="en-US"/>
-        </w:rPr>
-        <w:t xml:space="preserve"> field binding</w:t>
+        <w:t>// Data.ImportOptionsEnabled/Data.ExportOptionsEnabled field binding</w:t>
       </w:r>
     </w:p>
     <w:p>
@@ -3527,31 +3185,7 @@
           <w:shd w:val="clear" w:color="auto" w:fill="FFFFFF"/>
           <w:lang w:val="en-US"/>
         </w:rPr>
-        <w:t xml:space="preserve">// </w:t>
-      </w:r>
-      <w:proofErr w:type="spellStart"/>
-      <w:r>
-        <w:rPr>
-          <w:rFonts w:ascii="Consolas" w:eastAsia="Times New Roman" w:hAnsi="Consolas" w:cs="Consolas"/>
-          <w:color w:val="00B050"/>
-          <w:sz w:val="18"/>
-          <w:szCs w:val="18"/>
-          <w:shd w:val="clear" w:color="auto" w:fill="FFFFFF"/>
-          <w:lang w:val="en-US"/>
-        </w:rPr>
-        <w:t>OptionsMenu</w:t>
-      </w:r>
-      <w:proofErr w:type="spellEnd"/>
-      <w:r>
-        <w:rPr>
-          <w:rFonts w:ascii="Consolas" w:eastAsia="Times New Roman" w:hAnsi="Consolas" w:cs="Consolas"/>
-          <w:color w:val="00B050"/>
-          <w:sz w:val="18"/>
-          <w:szCs w:val="18"/>
-          <w:shd w:val="clear" w:color="auto" w:fill="FFFFFF"/>
-          <w:lang w:val="en-US"/>
-        </w:rPr>
-        <w:t xml:space="preserve"> Import/Export disabled based on Model </w:t>
+        <w:t xml:space="preserve">// OptionsMenu Import/Export disabled based on Model </w:t>
       </w:r>
     </w:p>
     <w:p>
@@ -3593,55 +3227,7 @@
           <w:shd w:val="clear" w:color="auto" w:fill="FFFFFF"/>
           <w:lang w:val="en-US"/>
         </w:rPr>
-        <w:t xml:space="preserve">// </w:t>
-      </w:r>
-      <w:proofErr w:type="spellStart"/>
-      <w:r>
-        <w:rPr>
-          <w:rFonts w:ascii="Consolas" w:eastAsia="Times New Roman" w:hAnsi="Consolas" w:cs="Consolas"/>
-          <w:color w:val="00B050"/>
-          <w:sz w:val="18"/>
-          <w:szCs w:val="18"/>
-          <w:shd w:val="clear" w:color="auto" w:fill="FFFFFF"/>
-          <w:lang w:val="en-US"/>
-        </w:rPr>
-        <w:t>Data.ImportOptionsDisable</w:t>
-      </w:r>
-      <w:proofErr w:type="spellEnd"/>
-      <w:r>
-        <w:rPr>
-          <w:rFonts w:ascii="Consolas" w:eastAsia="Times New Roman" w:hAnsi="Consolas" w:cs="Consolas"/>
-          <w:color w:val="00B050"/>
-          <w:sz w:val="18"/>
-          <w:szCs w:val="18"/>
-          <w:shd w:val="clear" w:color="auto" w:fill="FFFFFF"/>
-          <w:lang w:val="en-US"/>
-        </w:rPr>
-        <w:t>/</w:t>
-      </w:r>
-      <w:proofErr w:type="spellStart"/>
-      <w:r>
-        <w:rPr>
-          <w:rFonts w:ascii="Consolas" w:eastAsia="Times New Roman" w:hAnsi="Consolas" w:cs="Consolas"/>
-          <w:color w:val="00B050"/>
-          <w:sz w:val="18"/>
-          <w:szCs w:val="18"/>
-          <w:shd w:val="clear" w:color="auto" w:fill="FFFFFF"/>
-          <w:lang w:val="en-US"/>
-        </w:rPr>
-        <w:t>Data.ExportOptionsDisable</w:t>
-      </w:r>
-      <w:proofErr w:type="spellEnd"/>
-      <w:r>
-        <w:rPr>
-          <w:rFonts w:ascii="Consolas" w:eastAsia="Times New Roman" w:hAnsi="Consolas" w:cs="Consolas"/>
-          <w:color w:val="00B050"/>
-          <w:sz w:val="18"/>
-          <w:szCs w:val="18"/>
-          <w:shd w:val="clear" w:color="auto" w:fill="FFFFFF"/>
-          <w:lang w:val="en-US"/>
-        </w:rPr>
-        <w:t xml:space="preserve"> field binding</w:t>
+        <w:t>// Data.ImportOptionsDisable/Data.ExportOptionsDisable field binding</w:t>
       </w:r>
     </w:p>
     <w:p>
@@ -3880,31 +3466,7 @@
           <w:shd w:val="clear" w:color="auto" w:fill="FFFFFF"/>
           <w:lang w:val="en-US"/>
         </w:rPr>
-        <w:t xml:space="preserve">// </w:t>
-      </w:r>
-      <w:proofErr w:type="spellStart"/>
-      <w:r>
-        <w:rPr>
-          <w:rFonts w:ascii="Consolas" w:eastAsia="Times New Roman" w:hAnsi="Consolas" w:cs="Consolas"/>
-          <w:color w:val="00B050"/>
-          <w:sz w:val="18"/>
-          <w:szCs w:val="18"/>
-          <w:shd w:val="clear" w:color="auto" w:fill="FFFFFF"/>
-          <w:lang w:val="en-US"/>
-        </w:rPr>
-        <w:t>OptionsMenu</w:t>
-      </w:r>
-      <w:proofErr w:type="spellEnd"/>
-      <w:r>
-        <w:rPr>
-          <w:rFonts w:ascii="Consolas" w:eastAsia="Times New Roman" w:hAnsi="Consolas" w:cs="Consolas"/>
-          <w:color w:val="00B050"/>
-          <w:sz w:val="18"/>
-          <w:szCs w:val="18"/>
-          <w:shd w:val="clear" w:color="auto" w:fill="FFFFFF"/>
-          <w:lang w:val="en-US"/>
-        </w:rPr>
-        <w:t xml:space="preserve"> Import/Export link enabled based on Model</w:t>
+        <w:t>// OptionsMenu Import/Export link enabled based on Model</w:t>
       </w:r>
     </w:p>
     <w:p>
@@ -3946,79 +3508,7 @@
           <w:shd w:val="clear" w:color="auto" w:fill="FFFFFF"/>
           <w:lang w:val="en-US"/>
         </w:rPr>
-        <w:t xml:space="preserve">// </w:t>
-      </w:r>
-      <w:proofErr w:type="spellStart"/>
-      <w:r>
-        <w:rPr>
-          <w:rFonts w:ascii="Consolas" w:eastAsia="Times New Roman" w:hAnsi="Consolas" w:cs="Consolas"/>
-          <w:color w:val="00B050"/>
-          <w:sz w:val="18"/>
-          <w:szCs w:val="18"/>
-          <w:shd w:val="clear" w:color="auto" w:fill="FFFFFF"/>
-          <w:lang w:val="en-US"/>
-        </w:rPr>
-        <w:t>Data.ImportOptionsDisable</w:t>
-      </w:r>
-      <w:proofErr w:type="spellEnd"/>
-      <w:r>
-        <w:rPr>
-          <w:rFonts w:ascii="Consolas" w:eastAsia="Times New Roman" w:hAnsi="Consolas" w:cs="Consolas"/>
-          <w:color w:val="00B050"/>
-          <w:sz w:val="18"/>
-          <w:szCs w:val="18"/>
-          <w:shd w:val="clear" w:color="auto" w:fill="FFFFFF"/>
-          <w:lang w:val="en-US"/>
-        </w:rPr>
-        <w:t>/</w:t>
-      </w:r>
-      <w:proofErr w:type="spellStart"/>
-      <w:r>
-        <w:rPr>
-          <w:rFonts w:ascii="Consolas" w:eastAsia="Times New Roman" w:hAnsi="Consolas" w:cs="Consolas"/>
-          <w:color w:val="00B050"/>
-          <w:sz w:val="18"/>
-          <w:szCs w:val="18"/>
-          <w:shd w:val="clear" w:color="auto" w:fill="FFFFFF"/>
-          <w:lang w:val="en-US"/>
-        </w:rPr>
-        <w:t>Data.ExportOptionsDisable</w:t>
-      </w:r>
-      <w:proofErr w:type="spellEnd"/>
-      <w:r>
-        <w:rPr>
-          <w:rFonts w:ascii="Consolas" w:eastAsia="Times New Roman" w:hAnsi="Consolas" w:cs="Consolas"/>
-          <w:color w:val="00B050"/>
-          <w:sz w:val="18"/>
-          <w:szCs w:val="18"/>
-          <w:shd w:val="clear" w:color="auto" w:fill="FFFFFF"/>
-          <w:lang w:val="en-US"/>
-        </w:rPr>
-        <w:t xml:space="preserve"> </w:t>
-      </w:r>
-      <w:proofErr w:type="spellStart"/>
-      <w:r>
-        <w:rPr>
-          <w:rFonts w:ascii="Consolas" w:eastAsia="Times New Roman" w:hAnsi="Consolas" w:cs="Consolas"/>
-          <w:color w:val="00B050"/>
-          <w:sz w:val="18"/>
-          <w:szCs w:val="18"/>
-          <w:shd w:val="clear" w:color="auto" w:fill="FFFFFF"/>
-          <w:lang w:val="en-US"/>
-        </w:rPr>
-        <w:t>css</w:t>
-      </w:r>
-      <w:proofErr w:type="spellEnd"/>
-      <w:r>
-        <w:rPr>
-          <w:rFonts w:ascii="Consolas" w:eastAsia="Times New Roman" w:hAnsi="Consolas" w:cs="Consolas"/>
-          <w:color w:val="00B050"/>
-          <w:sz w:val="18"/>
-          <w:szCs w:val="18"/>
-          <w:shd w:val="clear" w:color="auto" w:fill="FFFFFF"/>
-          <w:lang w:val="en-US"/>
-        </w:rPr>
-        <w:t xml:space="preserve"> binding</w:t>
+        <w:t>// Data.ImportOptionsDisable/Data.ExportOptionsDisable css binding</w:t>
       </w:r>
     </w:p>
     <w:p>
@@ -4280,15 +3770,7 @@
         <w:t xml:space="preserve">Please view the file </w:t>
       </w:r>
       <w:r>
-        <w:t>Areas\Core\Views\Shared\_</w:t>
-      </w:r>
-      <w:proofErr w:type="spellStart"/>
-      <w:r>
-        <w:t>OptionsMenu.cshtml</w:t>
-      </w:r>
-      <w:proofErr w:type="spellEnd"/>
-      <w:r>
-        <w:t xml:space="preserve"> for </w:t>
+        <w:t xml:space="preserve">Areas\Core\Views\Shared\_OptionsMenu.cshtml for </w:t>
       </w:r>
       <w:r>
         <w:t xml:space="preserve">the </w:t>
@@ -4347,15 +3829,7 @@
       </w:pPr>
       <w:bookmarkStart w:id="12" w:name="_Toc467660010"/>
       <w:r>
-        <w:t xml:space="preserve">Copy </w:t>
-      </w:r>
-      <w:proofErr w:type="spellStart"/>
-      <w:r>
-        <w:t>WebForms</w:t>
-      </w:r>
-      <w:proofErr w:type="spellEnd"/>
-      <w:r>
-        <w:t xml:space="preserve"> folder</w:t>
+        <w:t>Copy WebForms folder</w:t>
       </w:r>
       <w:bookmarkEnd w:id="12"/>
     </w:p>
@@ -4385,15 +3859,7 @@
         <w:t xml:space="preserve"> already added this to your solution</w:t>
       </w:r>
       <w:r>
-        <w:t>, the contents of the \</w:t>
-      </w:r>
-      <w:proofErr w:type="spellStart"/>
-      <w:r>
-        <w:t>WebForms</w:t>
-      </w:r>
-      <w:proofErr w:type="spellEnd"/>
-      <w:r>
-        <w:t xml:space="preserve"> folder from the temporary generated Sage 300 SDK solution needs to be </w:t>
+        <w:t xml:space="preserve">, the contents of the \WebForms folder from the temporary generated Sage 300 SDK solution needs to be </w:t>
       </w:r>
       <w:r>
         <w:t xml:space="preserve">copied </w:t>
@@ -4407,13 +3873,8 @@
       <w:r>
         <w:t xml:space="preserve">The </w:t>
       </w:r>
-      <w:proofErr w:type="spellStart"/>
-      <w:r>
-        <w:t>Powershell</w:t>
-      </w:r>
-      <w:proofErr w:type="spellEnd"/>
-      <w:r>
-        <w:t xml:space="preserve"> commands </w:t>
+      <w:r>
+        <w:t xml:space="preserve">Powershell commands </w:t>
       </w:r>
       <w:r>
         <w:t xml:space="preserve">that have been </w:t>
@@ -4440,15 +3901,7 @@
         </w:numPr>
       </w:pPr>
       <w:r>
-        <w:t>Copy the \</w:t>
-      </w:r>
-      <w:proofErr w:type="spellStart"/>
-      <w:r>
-        <w:t>WebForms</w:t>
-      </w:r>
-      <w:proofErr w:type="spellEnd"/>
-      <w:r>
-        <w:t xml:space="preserve"> folder from the temporary generated Sage 300 SDK solution</w:t>
+        <w:t>Copy the \WebForms folder from the temporary generated Sage 300 SDK solution</w:t>
       </w:r>
     </w:p>
     <w:p>
@@ -4460,23 +3913,7 @@
         </w:numPr>
       </w:pPr>
       <w:r>
-        <w:t>Update the *</w:t>
-      </w:r>
-      <w:proofErr w:type="spellStart"/>
-      <w:r>
-        <w:t>Web.csproj</w:t>
-      </w:r>
-      <w:proofErr w:type="spellEnd"/>
-      <w:r>
-        <w:t xml:space="preserve"> project file to add new </w:t>
-      </w:r>
-      <w:proofErr w:type="spellStart"/>
-      <w:r>
-        <w:t>ItemGroup</w:t>
-      </w:r>
-      <w:proofErr w:type="spellEnd"/>
-      <w:r>
-        <w:t xml:space="preserve"> items for compile/content includes.</w:t>
+        <w:t>Update the *Web.csproj project file to add new ItemGroup items for compile/content includes.</w:t>
       </w:r>
     </w:p>
     <w:p>
@@ -4490,21 +3927,7 @@
         <w:rPr>
           <w:b/>
         </w:rPr>
-        <w:t xml:space="preserve">NOTE: Only run this command if you don’t already have </w:t>
-      </w:r>
-      <w:proofErr w:type="spellStart"/>
-      <w:r>
-        <w:rPr>
-          <w:b/>
-        </w:rPr>
-        <w:t>WebForms</w:t>
-      </w:r>
-      <w:proofErr w:type="spellEnd"/>
-      <w:r>
-        <w:rPr>
-          <w:b/>
-        </w:rPr>
-        <w:t xml:space="preserve"> added to your Web project or there will be compilation errors caused by </w:t>
+        <w:t xml:space="preserve">NOTE: Only run this command if you don’t already have WebForms added to your Web project or there will be compilation errors caused by </w:t>
       </w:r>
       <w:r>
         <w:rPr>
@@ -4522,29 +3945,7 @@
         <w:rPr>
           <w:b/>
         </w:rPr>
-        <w:t xml:space="preserve"> in </w:t>
-      </w:r>
-      <w:proofErr w:type="gramStart"/>
-      <w:r>
-        <w:rPr>
-          <w:b/>
-        </w:rPr>
-        <w:t>the .</w:t>
-      </w:r>
-      <w:proofErr w:type="spellStart"/>
-      <w:r>
-        <w:rPr>
-          <w:b/>
-        </w:rPr>
-        <w:t>cproj</w:t>
-      </w:r>
-      <w:proofErr w:type="spellEnd"/>
-      <w:proofErr w:type="gramEnd"/>
-      <w:r>
-        <w:rPr>
-          <w:b/>
-        </w:rPr>
-        <w:t xml:space="preserve"> file</w:t>
+        <w:t xml:space="preserve"> in the .cproj file</w:t>
       </w:r>
       <w:r>
         <w:rPr>
@@ -4590,18 +3991,8 @@
                 <w:sz w:val="18"/>
                 <w:szCs w:val="18"/>
               </w:rPr>
-              <w:t>&amp; $</w:t>
+              <w:t>&amp; $AddReportFunctionality</w:t>
             </w:r>
-            <w:proofErr w:type="spellStart"/>
-            <w:r>
-              <w:rPr>
-                <w:rFonts w:ascii="Courier New" w:hAnsi="Courier New" w:cs="Courier New"/>
-                <w:sz w:val="18"/>
-                <w:szCs w:val="18"/>
-              </w:rPr>
-              <w:t>AddReportFunctionality</w:t>
-            </w:r>
-            <w:proofErr w:type="spellEnd"/>
           </w:p>
         </w:tc>
       </w:tr>
@@ -4633,15 +4024,7 @@
         <w:pStyle w:val="SAGEBodyText"/>
       </w:pPr>
       <w:r>
-        <w:t>Using the Diff program again, compare the temporarily generated 2017.1 Sage 300 SDK solution’s Web Project’s .</w:t>
-      </w:r>
-      <w:proofErr w:type="spellStart"/>
-      <w:r>
-        <w:t>csproj</w:t>
-      </w:r>
-      <w:proofErr w:type="spellEnd"/>
-      <w:r>
-        <w:t xml:space="preserve"> file with the Web Project file to update.</w:t>
+        <w:t>Using the Diff program again, compare the temporarily generated 2017.1 Sage 300 SDK solution’s Web Project’s .csproj file with the Web Project file to update.</w:t>
       </w:r>
     </w:p>
     <w:p>
@@ -4681,13 +4064,8 @@
           <w:numId w:val="33"/>
         </w:numPr>
       </w:pPr>
-      <w:proofErr w:type="spellStart"/>
-      <w:r>
-        <w:t>CrystalDecisions</w:t>
-      </w:r>
-      <w:proofErr w:type="spellEnd"/>
-      <w:r>
-        <w:t>*</w:t>
+      <w:r>
+        <w:t>CrystalDecisions*</w:t>
       </w:r>
     </w:p>
     <w:p>
@@ -4698,13 +4076,8 @@
           <w:numId w:val="33"/>
         </w:numPr>
       </w:pPr>
-      <w:proofErr w:type="spellStart"/>
-      <w:r>
-        <w:t>ACCPAC.Advantage</w:t>
-      </w:r>
-      <w:proofErr w:type="spellEnd"/>
-      <w:r>
-        <w:t>*</w:t>
+      <w:r>
+        <w:t>ACCPAC.Advantage*</w:t>
       </w:r>
     </w:p>
     <w:p>
@@ -4716,13 +4089,8 @@
         </w:numPr>
       </w:pPr>
       <w:r>
-        <w:t>Sage.CA.SBS.ERP.Sage</w:t>
-      </w:r>
-      <w:proofErr w:type="gramStart"/>
-      <w:r>
-        <w:t>300.Common.BusinessRepository</w:t>
-      </w:r>
-      <w:proofErr w:type="gramEnd"/>
+        <w:t>Sage.CA.SBS.ERP.Sage300.Common.BusinessRepository</w:t>
+      </w:r>
     </w:p>
     <w:p>
       <w:pPr>
@@ -4732,13 +4100,9 @@
           <w:numId w:val="33"/>
         </w:numPr>
       </w:pPr>
-      <w:proofErr w:type="spellStart"/>
-      <w:proofErr w:type="gramStart"/>
       <w:r>
         <w:t>System.Web.Services</w:t>
       </w:r>
-      <w:proofErr w:type="spellEnd"/>
-      <w:proofErr w:type="gramEnd"/>
     </w:p>
     <w:p>
       <w:pPr>
@@ -4746,15 +4110,7 @@
       </w:pPr>
       <w:bookmarkStart w:id="14" w:name="_Toc467660012"/>
       <w:r>
-        <w:t xml:space="preserve">Add </w:t>
-      </w:r>
-      <w:proofErr w:type="spellStart"/>
-      <w:r>
-        <w:t>AccpacDotNetVersion.props</w:t>
-      </w:r>
-      <w:proofErr w:type="spellEnd"/>
-      <w:r>
-        <w:t xml:space="preserve"> to Web project file</w:t>
+        <w:t>Add AccpacDotNetVersion.props to Web project file</w:t>
       </w:r>
     </w:p>
     <w:p>
@@ -4762,15 +4118,7 @@
         <w:pStyle w:val="SAGEBodyText"/>
       </w:pPr>
       <w:r>
-        <w:t>Open the *</w:t>
-      </w:r>
-      <w:proofErr w:type="spellStart"/>
-      <w:r>
-        <w:t>Web.cproj</w:t>
-      </w:r>
-      <w:proofErr w:type="spellEnd"/>
-      <w:r>
-        <w:t xml:space="preserve"> file</w:t>
+        <w:t>Open the *Web.cproj file</w:t>
       </w:r>
       <w:r>
         <w:t xml:space="preserve"> in a text editor</w:t>
@@ -4813,10 +4161,28 @@
               <w:rPr>
                 <w:i/>
               </w:rPr>
-              <w:t>&lt;Import Project="$(SolutionDir)\ValuedPartner.Web\AccpacDotNetVersion.props" /&gt;</w:t>
+              <w:t>&lt;Import Project="$(SolutionDir)\</w:t>
             </w:r>
-            <w:bookmarkStart w:id="15" w:name="_GoBack"/>
-            <w:bookmarkEnd w:id="15"/>
+            <w:r>
+              <w:rPr>
+                <w:i/>
+                <w:highlight w:val="yellow"/>
+              </w:rPr>
+              <w:t>ValuedPartner</w:t>
+            </w:r>
+            <w:r>
+              <w:rPr>
+                <w:i/>
+                <w:highlight w:val="yellow"/>
+              </w:rPr>
+              <w:t>.Web</w:t>
+            </w:r>
+            <w:r>
+              <w:rPr>
+                <w:i/>
+              </w:rPr>
+              <w:t>\AccpacDotNetVersion.props" /&gt;</w:t>
+            </w:r>
           </w:p>
         </w:tc>
       </w:tr>
@@ -4826,15 +4192,41 @@
         <w:pStyle w:val="SAGEBodyText"/>
       </w:pPr>
       <w:r>
-        <w:t>near the top, as the last &lt;Import /&gt; tag element and before the first &lt;</w:t>
-      </w:r>
-      <w:proofErr w:type="spellStart"/>
-      <w:r>
-        <w:t>PropertyGroup</w:t>
-      </w:r>
-      <w:proofErr w:type="spellEnd"/>
-      <w:r>
-        <w:t xml:space="preserve"> /&gt; element.</w:t>
+        <w:t>near the top, as the last &lt;Import /&gt; tag element and before the first &lt;PropertyGroup /&gt; element.</w:t>
+      </w:r>
+      <w:r>
+        <w:t xml:space="preserve">  Replace </w:t>
+      </w:r>
+      <w:r>
+        <w:rPr>
+          <w:i/>
+          <w:highlight w:val="yellow"/>
+        </w:rPr>
+        <w:t>ValuedPartner</w:t>
+      </w:r>
+      <w:r>
+        <w:rPr>
+          <w:i/>
+          <w:highlight w:val="yellow"/>
+        </w:rPr>
+        <w:t>.Web</w:t>
+      </w:r>
+      <w:r>
+        <w:t xml:space="preserve"> with the </w:t>
+      </w:r>
+      <w:r>
+        <w:t xml:space="preserve">folder name </w:t>
+      </w:r>
+      <w:r>
+        <w:t xml:space="preserve">of your </w:t>
+      </w:r>
+      <w:r>
+        <w:t xml:space="preserve">Web </w:t>
+      </w:r>
+      <w:bookmarkStart w:id="15" w:name="_GoBack"/>
+      <w:bookmarkEnd w:id="15"/>
+      <w:r>
+        <w:t>project.</w:t>
       </w:r>
     </w:p>
     <w:p>
@@ -4961,35 +4353,7 @@
         <w:rPr>
           <w:b/>
         </w:rPr>
-        <w:t xml:space="preserve">Issues with new </w:t>
-      </w:r>
-      <w:proofErr w:type="spellStart"/>
-      <w:r>
-        <w:rPr>
-          <w:b/>
-        </w:rPr>
-        <w:t>GridField</w:t>
-      </w:r>
-      <w:proofErr w:type="spellEnd"/>
-      <w:r>
-        <w:rPr>
-          <w:b/>
-        </w:rPr>
-        <w:t xml:space="preserve"> </w:t>
-      </w:r>
-      <w:proofErr w:type="spellStart"/>
-      <w:r>
-        <w:rPr>
-          <w:b/>
-        </w:rPr>
-        <w:t>init</w:t>
-      </w:r>
-      <w:proofErr w:type="spellEnd"/>
-      <w:r>
-        <w:rPr>
-          <w:b/>
-        </w:rPr>
-        <w:t xml:space="preserve"> properties</w:t>
+        <w:t>Issues with new GridField init properties</w:t>
       </w:r>
     </w:p>
     <w:p>
@@ -5000,41 +4364,15 @@
           <w:numId w:val="33"/>
         </w:numPr>
       </w:pPr>
-      <w:proofErr w:type="spellStart"/>
-      <w:r>
-        <w:t>headerAttributes</w:t>
-      </w:r>
-      <w:proofErr w:type="spellEnd"/>
-      <w:r>
-        <w:t xml:space="preserve"> no lo</w:t>
+      <w:r>
+        <w:t>headerAttributes no lo</w:t>
       </w:r>
       <w:r>
         <w:t>nger accepts just a string type and</w:t>
       </w:r>
       <w:r>
-        <w:t xml:space="preserve"> requires the use of the type </w:t>
-      </w:r>
-      <w:proofErr w:type="spellStart"/>
-      <w:r>
-        <w:t>FinderConstant</w:t>
-      </w:r>
-      <w:proofErr w:type="spellEnd"/>
-      <w:r>
-        <w:t xml:space="preserve"> in the </w:t>
-      </w:r>
-      <w:proofErr w:type="spellStart"/>
-      <w:r>
-        <w:t>namepace</w:t>
-      </w:r>
-      <w:proofErr w:type="spellEnd"/>
-      <w:r>
-        <w:t xml:space="preserve"> Sage.CA.SBS.ERP.Sage</w:t>
-      </w:r>
-      <w:proofErr w:type="gramStart"/>
-      <w:r>
-        <w:t>300.Common.Web.Utilities</w:t>
-      </w:r>
-      <w:proofErr w:type="gramEnd"/>
+        <w:t xml:space="preserve"> requires the use of the type FinderConstant in the namepace Sage.CA.SBS.ERP.Sage300.Common.Web.Utilities</w:t>
+      </w:r>
     </w:p>
     <w:p>
       <w:pPr>
@@ -5094,15 +4432,7 @@
         </w:numPr>
       </w:pPr>
       <w:r>
-        <w:t xml:space="preserve">delete bin and </w:t>
-      </w:r>
-      <w:proofErr w:type="spellStart"/>
-      <w:r>
-        <w:t>obj</w:t>
-      </w:r>
-      <w:proofErr w:type="spellEnd"/>
-      <w:r>
-        <w:t xml:space="preserve"> folders</w:t>
+        <w:t>delete bin and obj folders</w:t>
       </w:r>
     </w:p>
     <w:p>
@@ -5114,15 +4444,7 @@
         </w:numPr>
       </w:pPr>
       <w:r>
-        <w:t>delete *</w:t>
-      </w:r>
-      <w:proofErr w:type="spellStart"/>
-      <w:r>
-        <w:t>csproj.user</w:t>
-      </w:r>
-      <w:proofErr w:type="spellEnd"/>
-      <w:r>
-        <w:t xml:space="preserve"> file</w:t>
+        <w:t>delete *csproj.user file</w:t>
       </w:r>
     </w:p>
     <w:sectPr>
@@ -5329,14 +4651,27 @@
               <w:noProof/>
             </w:rPr>
           </w:pPr>
-          <w:fldSimple w:instr=" STYLEREF  SAGE_Title  \* MERGEFORMAT ">
-            <w:r>
-              <w:rPr>
-                <w:noProof/>
-              </w:rPr>
-              <w:t>Sage 300</w:t>
-            </w:r>
-          </w:fldSimple>
+          <w:r>
+            <w:fldChar w:fldCharType="begin"/>
+          </w:r>
+          <w:r>
+            <w:instrText xml:space="preserve"> STYLEREF  SAGE_Title  \* MERGEFORMAT </w:instrText>
+          </w:r>
+          <w:r>
+            <w:fldChar w:fldCharType="separate"/>
+          </w:r>
+          <w:r>
+            <w:rPr>
+              <w:noProof/>
+            </w:rPr>
+            <w:t>Sage 300</w:t>
+          </w:r>
+          <w:r>
+            <w:rPr>
+              <w:noProof/>
+            </w:rPr>
+            <w:fldChar w:fldCharType="end"/>
+          </w:r>
           <w:r>
             <w:rPr>
               <w:noProof/>
@@ -5418,7 +4753,7 @@
                 <w:rPr>
                   <w:noProof/>
                 </w:rPr>
-                <w:t>10</w:t>
+                <w:t>9</w:t>
               </w:r>
               <w:r>
                 <w:rPr>
@@ -5506,14 +4841,27 @@
           <w:pPr>
             <w:pStyle w:val="SAGEFooter"/>
           </w:pPr>
-          <w:fldSimple w:instr=" STYLEREF  SAGE_Title  \* MERGEFORMAT ">
-            <w:r>
-              <w:rPr>
-                <w:noProof/>
-              </w:rPr>
-              <w:t>Sage 300</w:t>
-            </w:r>
-          </w:fldSimple>
+          <w:r>
+            <w:fldChar w:fldCharType="begin"/>
+          </w:r>
+          <w:r>
+            <w:instrText xml:space="preserve"> STYLEREF  SAGE_Title  \* MERGEFORMAT </w:instrText>
+          </w:r>
+          <w:r>
+            <w:fldChar w:fldCharType="separate"/>
+          </w:r>
+          <w:r>
+            <w:rPr>
+              <w:noProof/>
+            </w:rPr>
+            <w:t>Sage 300</w:t>
+          </w:r>
+          <w:r>
+            <w:rPr>
+              <w:noProof/>
+            </w:rPr>
+            <w:fldChar w:fldCharType="end"/>
+          </w:r>
           <w:r>
             <w:rPr>
               <w:noProof/>
@@ -5810,7 +5158,7 @@
         <v:path o:extrusionok="f" gradientshapeok="t" o:connecttype="rect"/>
         <o:lock v:ext="edit" aspectratio="t"/>
       </v:shapetype>
-      <v:shape id="_x0000_i1040" type="#_x0000_t75" style="width:20.25pt;height:20.25pt" o:bullet="t">
+      <v:shape id="_x0000_i1028" type="#_x0000_t75" style="width:20.25pt;height:20.25pt" o:bullet="t">
         <v:imagedata r:id="rId1" o:title="clip_image001"/>
       </v:shape>
     </w:pict>
@@ -25145,7 +24493,7 @@
 </file>
 
 <file path=customXml/itemProps1.xml><?xml version="1.0" encoding="utf-8"?>
-<ds:datastoreItem xmlns:ds="http://schemas.openxmlformats.org/officeDocument/2006/customXml" ds:itemID="{3DA46429-50A9-4044-9AD6-E64FE301B91B}">
+<ds:datastoreItem xmlns:ds="http://schemas.openxmlformats.org/officeDocument/2006/customXml" ds:itemID="{414197B5-D594-441D-9D9B-09CB0DE70A38}">
   <ds:schemaRefs>
     <ds:schemaRef ds:uri="http://schemas.openxmlformats.org/officeDocument/2006/bibliography"/>
   </ds:schemaRefs>

</xml_diff>

<commit_message>
[B-60887] Update TOC values.
</commit_message>
<xml_diff>
--- a/upgrades/2017.1/Sage300SDK_2017UpgradeGuide.docx
+++ b/upgrades/2017.1/Sage300SDK_2017UpgradeGuide.docx
@@ -120,7 +120,23 @@
           <w:sz w:val="20"/>
           <w:szCs w:val="20"/>
         </w:rPr>
-        <w:t>THE SOFTWARE IS PROVIDED “AS IS”, WITHOUT WARRANTY OF ANY KIND, EXPRESS OR IMPLIED, INCLUDING BUT NOT LIMITED TO THE WARRANTIES OF MERCHANTABILITY, FITNESS FOR A PARTICULAR PURPOSE AND NONINFRINGEMENT. IN NO EVENT SHALL THE AUTHORS OR COPYRIGHT HOLDERS BE LIABLE FOR ANY CLAIM, DAMAGES OR OTHER LIABILITY, WHETHER IN AN ACTION OF CONTRACT, TORT OR OTHERWISE, ARISING FROM, OUT OF OR IN CONNECTION WITH THE SOFTWARE OR THE USE OR OTHER DEALINGS IN THE SOFTWARE.</w:t>
+        <w:t xml:space="preserve">THE SOFTWARE IS PROVIDED “AS IS”, WITHOUT WARRANTY OF ANY KIND, EXPRESS OR IMPLIED, INCLUDING BUT NOT LIMITED TO THE WARRANTIES OF MERCHANTABILITY, FITNESS FOR A PARTICULAR PURPOSE AND NONINFRINGEMENT. IN NO EVENT SHALL THE AUTHORS OR COPYRIGHT HOLDERS BE LIABLE FOR ANY CLAIM, DAMAGES OR OTHER LIABILITY, WHETHER IN AN ACTION OF CONTRACT, TORT OR OTHERWISE, ARISING FROM, OUT OF </w:t>
+      </w:r>
+      <w:proofErr w:type="gramStart"/>
+      <w:r>
+        <w:rPr>
+          <w:sz w:val="20"/>
+          <w:szCs w:val="20"/>
+        </w:rPr>
+        <w:t>OR</w:t>
+      </w:r>
+      <w:proofErr w:type="gramEnd"/>
+      <w:r>
+        <w:rPr>
+          <w:sz w:val="20"/>
+          <w:szCs w:val="20"/>
+        </w:rPr>
+        <w:t xml:space="preserve"> IN CONNECTION WITH THE SOFTWARE OR THE USE OR OTHER DEALINGS IN THE SOFTWARE.</w:t>
       </w:r>
     </w:p>
     <w:p>
@@ -155,7 +171,7 @@
       <w:r>
         <w:fldChar w:fldCharType="separate"/>
       </w:r>
-      <w:hyperlink w:anchor="_Toc467659999" w:history="1">
+      <w:hyperlink w:anchor="_Toc467761023" w:history="1">
         <w:r>
           <w:rPr>
             <w:rStyle w:val="Hyperlink"/>
@@ -198,7 +214,7 @@
             <w:noProof/>
             <w:webHidden/>
           </w:rPr>
-          <w:instrText xml:space="preserve"> PAGEREF _Toc467659999 \h </w:instrText>
+          <w:instrText xml:space="preserve"> PAGEREF _Toc467761023 \h </w:instrText>
         </w:r>
         <w:r>
           <w:rPr>
@@ -236,7 +252,7 @@
           <w:rFonts w:asciiTheme="minorHAnsi" w:eastAsiaTheme="minorEastAsia" w:hAnsiTheme="minorHAnsi"/>
         </w:rPr>
       </w:pPr>
-      <w:hyperlink w:anchor="_Toc467660000" w:history="1">
+      <w:hyperlink w:anchor="_Toc467761024" w:history="1">
         <w:r>
           <w:rPr>
             <w:rStyle w:val="Hyperlink"/>
@@ -271,7 +287,7 @@
           <w:rPr>
             <w:webHidden/>
           </w:rPr>
-          <w:instrText xml:space="preserve"> PAGEREF _Toc467660000 \h </w:instrText>
+          <w:instrText xml:space="preserve"> PAGEREF _Toc467761024 \h </w:instrText>
         </w:r>
         <w:r>
           <w:rPr>
@@ -308,7 +324,7 @@
           <w:sz w:val="22"/>
         </w:rPr>
       </w:pPr>
-      <w:hyperlink w:anchor="_Toc467660001" w:history="1">
+      <w:hyperlink w:anchor="_Toc467761025" w:history="1">
         <w:r>
           <w:rPr>
             <w:rStyle w:val="Hyperlink"/>
@@ -351,7 +367,7 @@
             <w:noProof/>
             <w:webHidden/>
           </w:rPr>
-          <w:instrText xml:space="preserve"> PAGEREF _Toc467660001 \h </w:instrText>
+          <w:instrText xml:space="preserve"> PAGEREF _Toc467761025 \h </w:instrText>
         </w:r>
         <w:r>
           <w:rPr>
@@ -392,7 +408,7 @@
           <w:sz w:val="22"/>
         </w:rPr>
       </w:pPr>
-      <w:hyperlink w:anchor="_Toc467660002" w:history="1">
+      <w:hyperlink w:anchor="_Toc467761026" w:history="1">
         <w:r>
           <w:rPr>
             <w:rStyle w:val="Hyperlink"/>
@@ -435,7 +451,7 @@
             <w:noProof/>
             <w:webHidden/>
           </w:rPr>
-          <w:instrText xml:space="preserve"> PAGEREF _Toc467660002 \h </w:instrText>
+          <w:instrText xml:space="preserve"> PAGEREF _Toc467761026 \h </w:instrText>
         </w:r>
         <w:r>
           <w:rPr>
@@ -473,7 +489,7 @@
           <w:rFonts w:asciiTheme="minorHAnsi" w:eastAsiaTheme="minorEastAsia" w:hAnsiTheme="minorHAnsi"/>
         </w:rPr>
       </w:pPr>
-      <w:hyperlink w:anchor="_Toc467660003" w:history="1">
+      <w:hyperlink w:anchor="_Toc467761027" w:history="1">
         <w:r>
           <w:rPr>
             <w:rStyle w:val="Hyperlink"/>
@@ -508,7 +524,7 @@
           <w:rPr>
             <w:webHidden/>
           </w:rPr>
-          <w:instrText xml:space="preserve"> PAGEREF _Toc467660003 \h </w:instrText>
+          <w:instrText xml:space="preserve"> PAGEREF _Toc467761027 \h </w:instrText>
         </w:r>
         <w:r>
           <w:rPr>
@@ -542,7 +558,7 @@
           <w:rFonts w:asciiTheme="minorHAnsi" w:eastAsiaTheme="minorEastAsia" w:hAnsiTheme="minorHAnsi"/>
         </w:rPr>
       </w:pPr>
-      <w:hyperlink w:anchor="_Toc467660004" w:history="1">
+      <w:hyperlink w:anchor="_Toc467761028" w:history="1">
         <w:r>
           <w:rPr>
             <w:rStyle w:val="Hyperlink"/>
@@ -577,7 +593,7 @@
           <w:rPr>
             <w:webHidden/>
           </w:rPr>
-          <w:instrText xml:space="preserve"> PAGEREF _Toc467660004 \h </w:instrText>
+          <w:instrText xml:space="preserve"> PAGEREF _Toc467761028 \h </w:instrText>
         </w:r>
         <w:r>
           <w:rPr>
@@ -611,7 +627,7 @@
           <w:rFonts w:asciiTheme="minorHAnsi" w:eastAsiaTheme="minorEastAsia" w:hAnsiTheme="minorHAnsi"/>
         </w:rPr>
       </w:pPr>
-      <w:hyperlink w:anchor="_Toc467660005" w:history="1">
+      <w:hyperlink w:anchor="_Toc467761029" w:history="1">
         <w:r>
           <w:rPr>
             <w:rStyle w:val="Hyperlink"/>
@@ -646,7 +662,7 @@
           <w:rPr>
             <w:webHidden/>
           </w:rPr>
-          <w:instrText xml:space="preserve"> PAGEREF _Toc467660005 \h </w:instrText>
+          <w:instrText xml:space="preserve"> PAGEREF _Toc467761029 \h </w:instrText>
         </w:r>
         <w:r>
           <w:rPr>
@@ -680,7 +696,7 @@
           <w:rFonts w:asciiTheme="minorHAnsi" w:eastAsiaTheme="minorEastAsia" w:hAnsiTheme="minorHAnsi"/>
         </w:rPr>
       </w:pPr>
-      <w:hyperlink w:anchor="_Toc467660006" w:history="1">
+      <w:hyperlink w:anchor="_Toc467761030" w:history="1">
         <w:r>
           <w:rPr>
             <w:rStyle w:val="Hyperlink"/>
@@ -715,7 +731,7 @@
           <w:rPr>
             <w:webHidden/>
           </w:rPr>
-          <w:instrText xml:space="preserve"> PAGEREF _Toc467660006 \h </w:instrText>
+          <w:instrText xml:space="preserve"> PAGEREF _Toc467761030 \h </w:instrText>
         </w:r>
         <w:r>
           <w:rPr>
@@ -749,7 +765,7 @@
           <w:rFonts w:asciiTheme="minorHAnsi" w:eastAsiaTheme="minorEastAsia" w:hAnsiTheme="minorHAnsi"/>
         </w:rPr>
       </w:pPr>
-      <w:hyperlink w:anchor="_Toc467660007" w:history="1">
+      <w:hyperlink w:anchor="_Toc467761031" w:history="1">
         <w:r>
           <w:rPr>
             <w:rStyle w:val="Hyperlink"/>
@@ -784,7 +800,7 @@
           <w:rPr>
             <w:webHidden/>
           </w:rPr>
-          <w:instrText xml:space="preserve"> PAGEREF _Toc467660007 \h </w:instrText>
+          <w:instrText xml:space="preserve"> PAGEREF _Toc467761031 \h </w:instrText>
         </w:r>
         <w:r>
           <w:rPr>
@@ -821,7 +837,7 @@
           <w:sz w:val="22"/>
         </w:rPr>
       </w:pPr>
-      <w:hyperlink w:anchor="_Toc467660008" w:history="1">
+      <w:hyperlink w:anchor="_Toc467761032" w:history="1">
         <w:r>
           <w:rPr>
             <w:rStyle w:val="Hyperlink"/>
@@ -864,7 +880,7 @@
             <w:noProof/>
             <w:webHidden/>
           </w:rPr>
-          <w:instrText xml:space="preserve"> PAGEREF _Toc467660008 \h </w:instrText>
+          <w:instrText xml:space="preserve"> PAGEREF _Toc467761032 \h </w:instrText>
         </w:r>
         <w:r>
           <w:rPr>
@@ -905,7 +921,7 @@
           <w:sz w:val="22"/>
         </w:rPr>
       </w:pPr>
-      <w:hyperlink w:anchor="_Toc467660009" w:history="1">
+      <w:hyperlink w:anchor="_Toc467761033" w:history="1">
         <w:r>
           <w:rPr>
             <w:rStyle w:val="Hyperlink"/>
@@ -948,7 +964,7 @@
             <w:noProof/>
             <w:webHidden/>
           </w:rPr>
-          <w:instrText xml:space="preserve"> PAGEREF _Toc467660009 \h </w:instrText>
+          <w:instrText xml:space="preserve"> PAGEREF _Toc467761033 \h </w:instrText>
         </w:r>
         <w:r>
           <w:rPr>
@@ -986,7 +1002,7 @@
           <w:rFonts w:asciiTheme="minorHAnsi" w:eastAsiaTheme="minorEastAsia" w:hAnsiTheme="minorHAnsi"/>
         </w:rPr>
       </w:pPr>
-      <w:hyperlink w:anchor="_Toc467660010" w:history="1">
+      <w:hyperlink w:anchor="_Toc467761034" w:history="1">
         <w:r>
           <w:rPr>
             <w:rStyle w:val="Hyperlink"/>
@@ -1021,7 +1037,7 @@
           <w:rPr>
             <w:webHidden/>
           </w:rPr>
-          <w:instrText xml:space="preserve"> PAGEREF _Toc467660010 \h </w:instrText>
+          <w:instrText xml:space="preserve"> PAGEREF _Toc467761034 \h </w:instrText>
         </w:r>
         <w:r>
           <w:rPr>
@@ -1055,7 +1071,7 @@
           <w:rFonts w:asciiTheme="minorHAnsi" w:eastAsiaTheme="minorEastAsia" w:hAnsiTheme="minorHAnsi"/>
         </w:rPr>
       </w:pPr>
-      <w:hyperlink w:anchor="_Toc467660011" w:history="1">
+      <w:hyperlink w:anchor="_Toc467761035" w:history="1">
         <w:r>
           <w:rPr>
             <w:rStyle w:val="Hyperlink"/>
@@ -1072,7 +1088,7 @@
           <w:rPr>
             <w:rStyle w:val="Hyperlink"/>
           </w:rPr>
-          <w:t>Add CrystalDecisions references to the Web project</w:t>
+          <w:t>Add Report dependent references to the Web project</w:t>
         </w:r>
         <w:r>
           <w:rPr>
@@ -1090,7 +1106,7 @@
           <w:rPr>
             <w:webHidden/>
           </w:rPr>
-          <w:instrText xml:space="preserve"> PAGEREF _Toc467660011 \h </w:instrText>
+          <w:instrText xml:space="preserve"> PAGEREF _Toc467761035 \h </w:instrText>
         </w:r>
         <w:r>
           <w:rPr>
@@ -1119,6 +1135,75 @@
     </w:p>
     <w:p>
       <w:pPr>
+        <w:pStyle w:val="TOC2"/>
+        <w:rPr>
+          <w:rFonts w:asciiTheme="minorHAnsi" w:eastAsiaTheme="minorEastAsia" w:hAnsiTheme="minorHAnsi"/>
+        </w:rPr>
+      </w:pPr>
+      <w:hyperlink w:anchor="_Toc467761036" w:history="1">
+        <w:r>
+          <w:rPr>
+            <w:rStyle w:val="Hyperlink"/>
+          </w:rPr>
+          <w:t>5.3</w:t>
+        </w:r>
+        <w:r>
+          <w:rPr>
+            <w:rFonts w:asciiTheme="minorHAnsi" w:eastAsiaTheme="minorEastAsia" w:hAnsiTheme="minorHAnsi"/>
+          </w:rPr>
+          <w:tab/>
+        </w:r>
+        <w:r>
+          <w:rPr>
+            <w:rStyle w:val="Hyperlink"/>
+          </w:rPr>
+          <w:t>Add AccpacDotNetVersion.props to Web project file</w:t>
+        </w:r>
+        <w:r>
+          <w:rPr>
+            <w:webHidden/>
+          </w:rPr>
+          <w:tab/>
+        </w:r>
+        <w:r>
+          <w:rPr>
+            <w:webHidden/>
+          </w:rPr>
+          <w:fldChar w:fldCharType="begin"/>
+        </w:r>
+        <w:r>
+          <w:rPr>
+            <w:webHidden/>
+          </w:rPr>
+          <w:instrText xml:space="preserve"> PAGEREF _Toc467761036 \h </w:instrText>
+        </w:r>
+        <w:r>
+          <w:rPr>
+            <w:webHidden/>
+          </w:rPr>
+        </w:r>
+        <w:r>
+          <w:rPr>
+            <w:webHidden/>
+          </w:rPr>
+          <w:fldChar w:fldCharType="separate"/>
+        </w:r>
+        <w:r>
+          <w:rPr>
+            <w:webHidden/>
+          </w:rPr>
+          <w:t>9</w:t>
+        </w:r>
+        <w:r>
+          <w:rPr>
+            <w:webHidden/>
+          </w:rPr>
+          <w:fldChar w:fldCharType="end"/>
+        </w:r>
+      </w:hyperlink>
+    </w:p>
+    <w:p>
+      <w:pPr>
         <w:pStyle w:val="TOC1"/>
         <w:rPr>
           <w:rFonts w:asciiTheme="minorHAnsi" w:eastAsiaTheme="minorEastAsia" w:hAnsiTheme="minorHAnsi"/>
@@ -1127,7 +1212,7 @@
           <w:sz w:val="22"/>
         </w:rPr>
       </w:pPr>
-      <w:hyperlink w:anchor="_Toc467660012" w:history="1">
+      <w:hyperlink w:anchor="_Toc467761037" w:history="1">
         <w:r>
           <w:rPr>
             <w:rStyle w:val="Hyperlink"/>
@@ -1170,7 +1255,7 @@
             <w:noProof/>
             <w:webHidden/>
           </w:rPr>
-          <w:instrText xml:space="preserve"> PAGEREF _Toc467660012 \h </w:instrText>
+          <w:instrText xml:space="preserve"> PAGEREF _Toc467761037 \h </w:instrText>
         </w:r>
         <w:r>
           <w:rPr>
@@ -1211,7 +1296,7 @@
           <w:sz w:val="22"/>
         </w:rPr>
       </w:pPr>
-      <w:hyperlink w:anchor="_Toc467660013" w:history="1">
+      <w:hyperlink w:anchor="_Toc467761038" w:history="1">
         <w:r>
           <w:rPr>
             <w:rStyle w:val="Hyperlink"/>
@@ -1254,7 +1339,7 @@
             <w:noProof/>
             <w:webHidden/>
           </w:rPr>
-          <w:instrText xml:space="preserve"> PAGEREF _Toc467660013 \h </w:instrText>
+          <w:instrText xml:space="preserve"> PAGEREF _Toc467761038 \h </w:instrText>
         </w:r>
         <w:r>
           <w:rPr>
@@ -1295,7 +1380,7 @@
         <w:fldChar w:fldCharType="end"/>
       </w:r>
       <w:bookmarkStart w:id="0" w:name="_Toc440376140"/>
-      <w:bookmarkStart w:id="1" w:name="_Toc467659999"/>
+      <w:bookmarkStart w:id="1" w:name="_Toc467761023"/>
       <w:r>
         <w:t>O</w:t>
       </w:r>
@@ -1492,7 +1577,7 @@
       <w:pPr>
         <w:pStyle w:val="SAGEHeading2"/>
       </w:pPr>
-      <w:bookmarkStart w:id="2" w:name="_Toc467660000"/>
+      <w:bookmarkStart w:id="2" w:name="_Toc467761024"/>
       <w:r>
         <w:t>Required Version of Sage 300</w:t>
       </w:r>
@@ -1570,7 +1655,7 @@
         <w:pStyle w:val="SAGEHeading1"/>
         <w:framePr w:wrap="around"/>
       </w:pPr>
-      <w:bookmarkStart w:id="3" w:name="_Toc467660001"/>
+      <w:bookmarkStart w:id="3" w:name="_Toc467761025"/>
       <w:r>
         <w:lastRenderedPageBreak/>
         <w:t>Update the Sage 300 SDK Wizard</w:t>
@@ -1697,6 +1782,8 @@
       <w:r>
         <w:t>To install the new wizards:</w:t>
       </w:r>
+      <w:bookmarkStart w:id="4" w:name="_GoBack"/>
+      <w:bookmarkEnd w:id="4"/>
     </w:p>
     <w:p>
       <w:pPr>
@@ -1744,12 +1831,12 @@
         <w:pStyle w:val="SAGEHeading1"/>
         <w:framePr w:wrap="around"/>
       </w:pPr>
-      <w:bookmarkStart w:id="4" w:name="_Toc467660002"/>
+      <w:bookmarkStart w:id="5" w:name="_Toc467761026"/>
       <w:r>
         <w:lastRenderedPageBreak/>
         <w:t>Update the Projects and Reference Assemblies</w:t>
       </w:r>
-      <w:bookmarkEnd w:id="4"/>
+      <w:bookmarkEnd w:id="5"/>
     </w:p>
     <w:p>
       <w:pPr>
@@ -1786,11 +1873,11 @@
       <w:pPr>
         <w:pStyle w:val="SAGEHeading2"/>
       </w:pPr>
-      <w:bookmarkStart w:id="5" w:name="_Toc467660003"/>
+      <w:bookmarkStart w:id="6" w:name="_Toc467761027"/>
       <w:r>
         <w:t>Load PowerShell scripts for the update</w:t>
       </w:r>
-      <w:bookmarkEnd w:id="5"/>
+      <w:bookmarkEnd w:id="6"/>
     </w:p>
     <w:p>
       <w:pPr>
@@ -1946,11 +2033,11 @@
       <w:pPr>
         <w:pStyle w:val="SAGEHeading2"/>
       </w:pPr>
-      <w:bookmarkStart w:id="6" w:name="_Toc467660004"/>
+      <w:bookmarkStart w:id="7" w:name="_Toc467761028"/>
       <w:r>
         <w:t>Update the target .NET Framework</w:t>
       </w:r>
-      <w:bookmarkEnd w:id="6"/>
+      <w:bookmarkEnd w:id="7"/>
     </w:p>
     <w:p>
       <w:pPr>
@@ -1974,7 +2061,15 @@
         <w:t xml:space="preserve">script block in the PowerShell command window </w:t>
       </w:r>
       <w:r>
-        <w:t>to update the target framework in the *.csproj files</w:t>
+        <w:t>to update the target framework in the *.</w:t>
+      </w:r>
+      <w:proofErr w:type="spellStart"/>
+      <w:r>
+        <w:t>csproj</w:t>
+      </w:r>
+      <w:proofErr w:type="spellEnd"/>
+      <w:r>
+        <w:t xml:space="preserve"> files</w:t>
       </w:r>
     </w:p>
     <w:tbl>
@@ -2008,6 +2103,7 @@
               </w:rPr>
               <w:t>&amp; $</w:t>
             </w:r>
+            <w:proofErr w:type="spellStart"/>
             <w:r>
               <w:rPr>
                 <w:rFonts w:ascii="Courier New" w:hAnsi="Courier New" w:cs="Courier New"/>
@@ -2016,6 +2112,7 @@
               </w:rPr>
               <w:t>UpdateDotNetFramework</w:t>
             </w:r>
+            <w:proofErr w:type="spellEnd"/>
           </w:p>
         </w:tc>
       </w:tr>
@@ -2029,7 +2126,7 @@
       <w:pPr>
         <w:pStyle w:val="SAGEHeading2"/>
       </w:pPr>
-      <w:bookmarkStart w:id="7" w:name="_Toc467660005"/>
+      <w:bookmarkStart w:id="8" w:name="_Toc467761029"/>
       <w:r>
         <w:t xml:space="preserve">Update the </w:t>
       </w:r>
@@ -2037,22 +2134,48 @@
         <w:t>solution’s</w:t>
       </w:r>
       <w:r>
-        <w:t xml:space="preserve"> *.csproj</w:t>
-      </w:r>
-      <w:r>
-        <w:t xml:space="preserve"> and *.config</w:t>
-      </w:r>
+        <w:t xml:space="preserve"> *.</w:t>
+      </w:r>
+      <w:proofErr w:type="spellStart"/>
+      <w:r>
+        <w:t>csproj</w:t>
+      </w:r>
+      <w:proofErr w:type="spellEnd"/>
+      <w:r>
+        <w:t xml:space="preserve"> and *.</w:t>
+      </w:r>
+      <w:proofErr w:type="spellStart"/>
+      <w:r>
+        <w:t>config</w:t>
+      </w:r>
+      <w:proofErr w:type="spellEnd"/>
       <w:r>
         <w:t xml:space="preserve"> files</w:t>
       </w:r>
-      <w:bookmarkEnd w:id="7"/>
+      <w:bookmarkEnd w:id="8"/>
     </w:p>
     <w:p>
       <w:pPr>
         <w:pStyle w:val="SAGEBodyText"/>
       </w:pPr>
       <w:r>
-        <w:t>Use a diff program (e.g. Meld, WinMerge, KDiff)</w:t>
+        <w:t xml:space="preserve">Use a diff program (e.g. Meld, </w:t>
+      </w:r>
+      <w:proofErr w:type="spellStart"/>
+      <w:r>
+        <w:t>WinMerge</w:t>
+      </w:r>
+      <w:proofErr w:type="spellEnd"/>
+      <w:r>
+        <w:t xml:space="preserve">, </w:t>
+      </w:r>
+      <w:proofErr w:type="spellStart"/>
+      <w:r>
+        <w:t>KDiff</w:t>
+      </w:r>
+      <w:proofErr w:type="spellEnd"/>
+      <w:r>
+        <w:t>)</w:t>
       </w:r>
       <w:r>
         <w:t xml:space="preserve"> and at the solution directory level</w:t>
@@ -2096,7 +2219,15 @@
         <w:t xml:space="preserve"> the reference assemblies.  F</w:t>
       </w:r>
       <w:r>
-        <w:t>or the *.csproj files</w:t>
+        <w:t>or the *.</w:t>
+      </w:r>
+      <w:proofErr w:type="spellStart"/>
+      <w:r>
+        <w:t>csproj</w:t>
+      </w:r>
+      <w:proofErr w:type="spellEnd"/>
+      <w:r>
+        <w:t xml:space="preserve"> files</w:t>
       </w:r>
       <w:r>
         <w:t xml:space="preserve"> the m</w:t>
@@ -2117,8 +2248,13 @@
         </w:numPr>
       </w:pPr>
       <w:r>
-        <w:t>*BusinessRepository.csproj</w:t>
-      </w:r>
+        <w:t>*</w:t>
+      </w:r>
+      <w:proofErr w:type="spellStart"/>
+      <w:r>
+        <w:t>BusinessRepository.csproj</w:t>
+      </w:r>
+      <w:proofErr w:type="spellEnd"/>
     </w:p>
     <w:p>
       <w:pPr>
@@ -2131,9 +2267,11 @@
       <w:r>
         <w:t>\&lt;any directory&gt;\</w:t>
       </w:r>
+      <w:proofErr w:type="spellStart"/>
       <w:r>
         <w:t>app.config</w:t>
       </w:r>
+      <w:proofErr w:type="spellEnd"/>
     </w:p>
     <w:p>
       <w:pPr>
@@ -2147,9 +2285,11 @@
         <w:lastRenderedPageBreak/>
         <w:t>\&lt;any directory&gt;\</w:t>
       </w:r>
+      <w:proofErr w:type="spellStart"/>
       <w:r>
         <w:t>packages.config</w:t>
       </w:r>
+      <w:proofErr w:type="spellEnd"/>
     </w:p>
     <w:p>
       <w:pPr>
@@ -2160,8 +2300,13 @@
         </w:numPr>
       </w:pPr>
       <w:r>
-        <w:t>*Services.csproj</w:t>
-      </w:r>
+        <w:t>*</w:t>
+      </w:r>
+      <w:proofErr w:type="spellStart"/>
+      <w:r>
+        <w:t>Services.csproj</w:t>
+      </w:r>
+      <w:proofErr w:type="spellEnd"/>
     </w:p>
     <w:p>
       <w:pPr>
@@ -2174,9 +2319,11 @@
       <w:r>
         <w:t>\&lt;Web project directory&gt;\</w:t>
       </w:r>
+      <w:proofErr w:type="spellStart"/>
       <w:r>
         <w:t>Web.config</w:t>
       </w:r>
+      <w:proofErr w:type="spellEnd"/>
     </w:p>
     <w:p>
       <w:pPr>
@@ -2189,9 +2336,11 @@
       <w:r>
         <w:t>*</w:t>
       </w:r>
+      <w:proofErr w:type="spellStart"/>
       <w:r>
         <w:t>Web.csproj</w:t>
       </w:r>
+      <w:proofErr w:type="spellEnd"/>
     </w:p>
     <w:p>
       <w:pPr>
@@ -2215,8 +2364,16 @@
         <w:rPr>
           <w:i/>
         </w:rPr>
-        <w:t>2017.1-update-references.diff</w:t>
-      </w:r>
+        <w:t>2017.1-update-</w:t>
+      </w:r>
+      <w:proofErr w:type="gramStart"/>
+      <w:r>
+        <w:rPr>
+          <w:i/>
+        </w:rPr>
+        <w:t>references.diff</w:t>
+      </w:r>
+      <w:proofErr w:type="gramEnd"/>
       <w:r>
         <w:rPr>
           <w:i/>
@@ -2237,120 +2394,25 @@
       <w:pPr>
         <w:pStyle w:val="SAGEHeading2"/>
       </w:pPr>
-      <w:bookmarkStart w:id="8" w:name="_Toc467660006"/>
-      <w:r>
-        <w:t>Update the Web project’s (*.csproj) ItemGroup contents</w:t>
-      </w:r>
-      <w:bookmarkEnd w:id="8"/>
-    </w:p>
-    <w:p>
-      <w:pPr>
-        <w:pStyle w:val="SAGEBodyText"/>
-      </w:pPr>
-      <w:r>
-        <w:t xml:space="preserve">Contents in the Web </w:t>
-      </w:r>
-      <w:r>
-        <w:t>Projects</w:t>
-      </w:r>
-      <w:r>
-        <w:t xml:space="preserve"> </w:t>
-      </w:r>
-      <w:r>
-        <w:t>Areas\Shared,</w:t>
-      </w:r>
-      <w:r>
-        <w:t xml:space="preserve"> </w:t>
-      </w:r>
-      <w:r>
-        <w:t>Areas\Core,</w:t>
-      </w:r>
-      <w:r>
-        <w:t xml:space="preserve"> </w:t>
-      </w:r>
-      <w:r>
-        <w:t>Views,</w:t>
-      </w:r>
-      <w:r>
-        <w:t xml:space="preserve"> </w:t>
-      </w:r>
-      <w:r>
-        <w:t>Scripts,</w:t>
-      </w:r>
-      <w:r>
-        <w:t xml:space="preserve"> </w:t>
-      </w:r>
-      <w:r>
-        <w:t>Content,</w:t>
-      </w:r>
-      <w:r>
-        <w:t xml:space="preserve"> and </w:t>
-      </w:r>
-      <w:r>
-        <w:t>Assets</w:t>
-      </w:r>
-    </w:p>
-    <w:p>
-      <w:pPr>
-        <w:pStyle w:val="SAGEBodyText"/>
-      </w:pPr>
-      <w:r>
-        <w:t>Folders have b</w:t>
-      </w:r>
-      <w:r>
-        <w:t>een updated which require updates to the Web project’s .csproj file.</w:t>
-      </w:r>
-    </w:p>
-    <w:p>
-      <w:pPr>
-        <w:pStyle w:val="SAGEBodyText"/>
-      </w:pPr>
-    </w:p>
-    <w:p>
-      <w:pPr>
-        <w:pStyle w:val="SAGEBodyText"/>
-      </w:pPr>
-      <w:r>
-        <w:t>Run this script block in the PowerShell command window</w:t>
-      </w:r>
-    </w:p>
-    <w:tbl>
-      <w:tblPr>
-        <w:tblStyle w:val="TableGrid"/>
-        <w:tblW w:w="0" w:type="auto"/>
-        <w:tblLook w:val="04A0" w:firstRow="1" w:lastRow="0" w:firstColumn="1" w:lastColumn="0" w:noHBand="0" w:noVBand="1"/>
-      </w:tblPr>
-      <w:tblGrid>
-        <w:gridCol w:w="9208"/>
-      </w:tblGrid>
-      <w:tr>
-        <w:tc>
-          <w:tcPr>
-            <w:tcW w:w="9208" w:type="dxa"/>
-          </w:tcPr>
-          <w:p>
-            <w:pPr>
-              <w:pStyle w:val="SAGEBodyText"/>
-            </w:pPr>
-            <w:r>
-              <w:rPr>
-                <w:rFonts w:ascii="Courier New" w:hAnsi="Courier New" w:cs="Courier New"/>
-                <w:sz w:val="18"/>
-                <w:szCs w:val="18"/>
-              </w:rPr>
-              <w:t>&amp; $UpdateWebProject</w:t>
-            </w:r>
-          </w:p>
-        </w:tc>
-      </w:tr>
-    </w:tbl>
-    <w:p>
-      <w:pPr>
-        <w:pStyle w:val="SAGEHeading2"/>
-      </w:pPr>
-      <w:bookmarkStart w:id="9" w:name="_Toc467660007"/>
-      <w:r>
-        <w:t>Update the Web Artifact files</w:t>
+      <w:bookmarkStart w:id="9" w:name="_Toc467761030"/>
+      <w:r>
+        <w:t>Update the Web project’s (*.</w:t>
+      </w:r>
+      <w:proofErr w:type="spellStart"/>
+      <w:r>
+        <w:t>csproj</w:t>
+      </w:r>
+      <w:proofErr w:type="spellEnd"/>
+      <w:r>
+        <w:t xml:space="preserve">) </w:t>
+      </w:r>
+      <w:proofErr w:type="spellStart"/>
+      <w:r>
+        <w:t>ItemGroup</w:t>
+      </w:r>
+      <w:proofErr w:type="spellEnd"/>
+      <w:r>
+        <w:t xml:space="preserve"> contents</w:t>
       </w:r>
       <w:bookmarkEnd w:id="9"/>
     </w:p>
@@ -2400,17 +2462,24 @@
       <w:r>
         <w:t>Assets</w:t>
       </w:r>
-      <w:r>
-        <w:t xml:space="preserve"> f</w:t>
-      </w:r>
-      <w:r>
-        <w:t>olders have been updated which need to be copied to the Web project’s folder from the temporar</w:t>
-      </w:r>
-      <w:r>
-        <w:t>ily</w:t>
-      </w:r>
-      <w:r>
-        <w:t xml:space="preserve"> generated 2017.1 Sage 300 SDK solution.</w:t>
+    </w:p>
+    <w:p>
+      <w:pPr>
+        <w:pStyle w:val="SAGEBodyText"/>
+      </w:pPr>
+      <w:r>
+        <w:t>Folders have b</w:t>
+      </w:r>
+      <w:r>
+        <w:t>een updated which require updates to the Web project’s .</w:t>
+      </w:r>
+      <w:proofErr w:type="spellStart"/>
+      <w:r>
+        <w:t>csproj</w:t>
+      </w:r>
+      <w:proofErr w:type="spellEnd"/>
+      <w:r>
+        <w:t xml:space="preserve"> file.</w:t>
       </w:r>
     </w:p>
     <w:p>
@@ -2452,6 +2521,129 @@
               </w:rPr>
               <w:t>&amp; $</w:t>
             </w:r>
+            <w:proofErr w:type="spellStart"/>
+            <w:r>
+              <w:rPr>
+                <w:rFonts w:ascii="Courier New" w:hAnsi="Courier New" w:cs="Courier New"/>
+                <w:sz w:val="18"/>
+                <w:szCs w:val="18"/>
+              </w:rPr>
+              <w:t>UpdateWebProject</w:t>
+            </w:r>
+            <w:proofErr w:type="spellEnd"/>
+          </w:p>
+        </w:tc>
+      </w:tr>
+    </w:tbl>
+    <w:p>
+      <w:pPr>
+        <w:pStyle w:val="SAGEHeading2"/>
+      </w:pPr>
+      <w:bookmarkStart w:id="10" w:name="_Toc467761031"/>
+      <w:r>
+        <w:t>Update the Web Artifact files</w:t>
+      </w:r>
+      <w:bookmarkEnd w:id="10"/>
+    </w:p>
+    <w:p>
+      <w:pPr>
+        <w:pStyle w:val="SAGEBodyText"/>
+      </w:pPr>
+      <w:r>
+        <w:t xml:space="preserve">Contents in the Web </w:t>
+      </w:r>
+      <w:r>
+        <w:t>Projects</w:t>
+      </w:r>
+      <w:r>
+        <w:t xml:space="preserve"> </w:t>
+      </w:r>
+      <w:r>
+        <w:t>Areas\Shared,</w:t>
+      </w:r>
+      <w:r>
+        <w:t xml:space="preserve"> </w:t>
+      </w:r>
+      <w:r>
+        <w:t>Areas\Core,</w:t>
+      </w:r>
+      <w:r>
+        <w:t xml:space="preserve"> </w:t>
+      </w:r>
+      <w:r>
+        <w:t>Views,</w:t>
+      </w:r>
+      <w:r>
+        <w:t xml:space="preserve"> </w:t>
+      </w:r>
+      <w:r>
+        <w:t>Scripts,</w:t>
+      </w:r>
+      <w:r>
+        <w:t xml:space="preserve"> </w:t>
+      </w:r>
+      <w:r>
+        <w:t>Content,</w:t>
+      </w:r>
+      <w:r>
+        <w:t xml:space="preserve"> and </w:t>
+      </w:r>
+      <w:r>
+        <w:t>Assets</w:t>
+      </w:r>
+      <w:r>
+        <w:t xml:space="preserve"> f</w:t>
+      </w:r>
+      <w:r>
+        <w:t>olders have been updated which need to be copied to the Web project’s folder from the temporar</w:t>
+      </w:r>
+      <w:r>
+        <w:t>ily</w:t>
+      </w:r>
+      <w:r>
+        <w:t xml:space="preserve"> generated 2017.1 Sage 300 SDK solution.</w:t>
+      </w:r>
+    </w:p>
+    <w:p>
+      <w:pPr>
+        <w:pStyle w:val="SAGEBodyText"/>
+      </w:pPr>
+    </w:p>
+    <w:p>
+      <w:pPr>
+        <w:pStyle w:val="SAGEBodyText"/>
+      </w:pPr>
+      <w:r>
+        <w:t>Run this script block in the PowerShell command window</w:t>
+      </w:r>
+    </w:p>
+    <w:tbl>
+      <w:tblPr>
+        <w:tblStyle w:val="TableGrid"/>
+        <w:tblW w:w="0" w:type="auto"/>
+        <w:tblLook w:val="04A0" w:firstRow="1" w:lastRow="0" w:firstColumn="1" w:lastColumn="0" w:noHBand="0" w:noVBand="1"/>
+      </w:tblPr>
+      <w:tblGrid>
+        <w:gridCol w:w="9208"/>
+      </w:tblGrid>
+      <w:tr>
+        <w:tc>
+          <w:tcPr>
+            <w:tcW w:w="9208" w:type="dxa"/>
+          </w:tcPr>
+          <w:p>
+            <w:pPr>
+              <w:pStyle w:val="SAGEBodyText"/>
+            </w:pPr>
+            <w:r>
+              <w:rPr>
+                <w:rFonts w:ascii="Courier New" w:hAnsi="Courier New" w:cs="Courier New"/>
+                <w:sz w:val="18"/>
+                <w:szCs w:val="18"/>
+              </w:rPr>
+              <w:t>&amp; $</w:t>
+            </w:r>
+            <w:proofErr w:type="spellStart"/>
             <w:r>
               <w:rPr>
                 <w:rFonts w:ascii="Courier New" w:hAnsi="Courier New" w:cs="Courier New"/>
@@ -2460,6 +2652,7 @@
               </w:rPr>
               <w:t>UpdateWebArtifactsFiles</w:t>
             </w:r>
+            <w:proofErr w:type="spellEnd"/>
           </w:p>
         </w:tc>
       </w:tr>
@@ -2493,7 +2686,7 @@
         <w:pStyle w:val="SAGEHeading1"/>
         <w:framePr w:wrap="around"/>
       </w:pPr>
-      <w:bookmarkStart w:id="10" w:name="_Toc467660008"/>
+      <w:bookmarkStart w:id="11" w:name="_Toc467761032"/>
       <w:r>
         <w:lastRenderedPageBreak/>
         <w:t>Options</w:t>
@@ -2504,7 +2697,7 @@
       <w:r>
         <w:t>Menu changes</w:t>
       </w:r>
-      <w:bookmarkEnd w:id="10"/>
+      <w:bookmarkEnd w:id="11"/>
     </w:p>
     <w:p>
       <w:pPr>
@@ -2520,10 +2713,28 @@
         <w:t xml:space="preserve">The </w:t>
       </w:r>
       <w:r>
-        <w:t>Web Projects Areas\Core\Views\Shared\_OptionsMenu.cshtml</w:t>
-      </w:r>
-      <w:r>
-        <w:t xml:space="preserve"> has been updated which could cause alignment issues with the 2017 implementation of the Options Menu in the .cshtml files.  </w:t>
+        <w:t>Web Projects Areas\Core\Views\Shared\_</w:t>
+      </w:r>
+      <w:proofErr w:type="spellStart"/>
+      <w:r>
+        <w:t>OptionsMenu.cshtml</w:t>
+      </w:r>
+      <w:proofErr w:type="spellEnd"/>
+      <w:r>
+        <w:t xml:space="preserve"> has been updated which could cause alignment issues with the 2017 implementation of the Options Menu in </w:t>
+      </w:r>
+      <w:proofErr w:type="gramStart"/>
+      <w:r>
+        <w:t>the .</w:t>
+      </w:r>
+      <w:proofErr w:type="spellStart"/>
+      <w:r>
+        <w:t>cshtml</w:t>
+      </w:r>
+      <w:proofErr w:type="spellEnd"/>
+      <w:proofErr w:type="gramEnd"/>
+      <w:r>
+        <w:t xml:space="preserve"> files.  </w:t>
       </w:r>
       <w:r>
         <w:t>A brief description has been provided</w:t>
@@ -2538,7 +2749,20 @@
         <w:t>pdate the Options Menu parameters accordingly</w:t>
       </w:r>
       <w:r>
-        <w:t xml:space="preserve"> in your .cshtml files</w:t>
+        <w:t xml:space="preserve"> in </w:t>
+      </w:r>
+      <w:proofErr w:type="gramStart"/>
+      <w:r>
+        <w:t>your .</w:t>
+      </w:r>
+      <w:proofErr w:type="spellStart"/>
+      <w:r>
+        <w:t>cshtml</w:t>
+      </w:r>
+      <w:proofErr w:type="spellEnd"/>
+      <w:proofErr w:type="gramEnd"/>
+      <w:r>
+        <w:t xml:space="preserve"> files</w:t>
       </w:r>
       <w:r>
         <w:t>.</w:t>
@@ -2570,7 +2794,31 @@
           <w:shd w:val="clear" w:color="auto" w:fill="FFFFFF"/>
           <w:lang w:val="en-US"/>
         </w:rPr>
-        <w:t>// OptionsMenu Import/Export link always enabled</w:t>
+        <w:t xml:space="preserve">// </w:t>
+      </w:r>
+      <w:proofErr w:type="spellStart"/>
+      <w:r>
+        <w:rPr>
+          <w:rFonts w:ascii="Consolas" w:eastAsia="Times New Roman" w:hAnsi="Consolas" w:cs="Consolas"/>
+          <w:color w:val="00B050"/>
+          <w:sz w:val="18"/>
+          <w:szCs w:val="18"/>
+          <w:shd w:val="clear" w:color="auto" w:fill="FFFFFF"/>
+          <w:lang w:val="en-US"/>
+        </w:rPr>
+        <w:t>OptionsMenu</w:t>
+      </w:r>
+      <w:proofErr w:type="spellEnd"/>
+      <w:r>
+        <w:rPr>
+          <w:rFonts w:ascii="Consolas" w:eastAsia="Times New Roman" w:hAnsi="Consolas" w:cs="Consolas"/>
+          <w:color w:val="00B050"/>
+          <w:sz w:val="18"/>
+          <w:szCs w:val="18"/>
+          <w:shd w:val="clear" w:color="auto" w:fill="FFFFFF"/>
+          <w:lang w:val="en-US"/>
+        </w:rPr>
+        <w:t xml:space="preserve"> Import/Export link always enabled</w:t>
       </w:r>
     </w:p>
     <w:p>
@@ -2597,6 +2845,7 @@
         </w:rPr>
         <w:t>@</w:t>
       </w:r>
+      <w:proofErr w:type="spellStart"/>
       <w:r>
         <w:rPr>
           <w:rFonts w:ascii="Consolas" w:eastAsia="Times New Roman" w:hAnsi="Consolas" w:cs="Consolas"/>
@@ -2606,8 +2855,21 @@
           <w:shd w:val="clear" w:color="auto" w:fill="FFFFFF"/>
           <w:lang w:val="en-US"/>
         </w:rPr>
-        <w:t>Html.Partial(</w:t>
-      </w:r>
+        <w:t>Html.Partial</w:t>
+      </w:r>
+      <w:proofErr w:type="spellEnd"/>
+      <w:r>
+        <w:rPr>
+          <w:rFonts w:ascii="Consolas" w:eastAsia="Times New Roman" w:hAnsi="Consolas" w:cs="Consolas"/>
+          <w:color w:val="000000"/>
+          <w:sz w:val="18"/>
+          <w:szCs w:val="18"/>
+          <w:shd w:val="clear" w:color="auto" w:fill="FFFFFF"/>
+          <w:lang w:val="en-US"/>
+        </w:rPr>
+        <w:t>(</w:t>
+      </w:r>
+      <w:proofErr w:type="spellStart"/>
       <w:r>
         <w:rPr>
           <w:rFonts w:ascii="Consolas" w:eastAsia="Times New Roman" w:hAnsi="Consolas" w:cs="Consolas"/>
@@ -2628,7 +2890,43 @@
           <w:shd w:val="clear" w:color="auto" w:fill="FFFFFF"/>
           <w:lang w:val="en-US"/>
         </w:rPr>
-        <w:t>.OptionsMenu, Model.UserAccess)</w:t>
+        <w:t>.OptionsMenu</w:t>
+      </w:r>
+      <w:proofErr w:type="spellEnd"/>
+      <w:r>
+        <w:rPr>
+          <w:rFonts w:ascii="Consolas" w:eastAsia="Times New Roman" w:hAnsi="Consolas" w:cs="Consolas"/>
+          <w:color w:val="000000"/>
+          <w:sz w:val="18"/>
+          <w:szCs w:val="18"/>
+          <w:shd w:val="clear" w:color="auto" w:fill="FFFFFF"/>
+          <w:lang w:val="en-US"/>
+        </w:rPr>
+        <w:t>, </w:t>
+      </w:r>
+      <w:proofErr w:type="spellStart"/>
+      <w:r>
+        <w:rPr>
+          <w:rFonts w:ascii="Consolas" w:eastAsia="Times New Roman" w:hAnsi="Consolas" w:cs="Consolas"/>
+          <w:color w:val="000000"/>
+          <w:sz w:val="18"/>
+          <w:szCs w:val="18"/>
+          <w:shd w:val="clear" w:color="auto" w:fill="FFFFFF"/>
+          <w:lang w:val="en-US"/>
+        </w:rPr>
+        <w:t>Model.UserAccess</w:t>
+      </w:r>
+      <w:proofErr w:type="spellEnd"/>
+      <w:r>
+        <w:rPr>
+          <w:rFonts w:ascii="Consolas" w:eastAsia="Times New Roman" w:hAnsi="Consolas" w:cs="Consolas"/>
+          <w:color w:val="000000"/>
+          <w:sz w:val="18"/>
+          <w:szCs w:val="18"/>
+          <w:shd w:val="clear" w:color="auto" w:fill="FFFFFF"/>
+          <w:lang w:val="en-US"/>
+        </w:rPr>
+        <w:t>)</w:t>
       </w:r>
     </w:p>
     <w:p>
@@ -2685,7 +2983,55 @@
           <w:shd w:val="clear" w:color="auto" w:fill="FFFFFF"/>
           <w:lang w:val="en-US"/>
         </w:rPr>
-        <w:t>// OptionsMenu layout class use "options-menu" instead of "dropDown-Menu"</w:t>
+        <w:t xml:space="preserve">// </w:t>
+      </w:r>
+      <w:proofErr w:type="spellStart"/>
+      <w:r>
+        <w:rPr>
+          <w:rFonts w:ascii="Consolas" w:eastAsia="Times New Roman" w:hAnsi="Consolas" w:cs="Consolas"/>
+          <w:color w:val="00B050"/>
+          <w:sz w:val="18"/>
+          <w:szCs w:val="18"/>
+          <w:shd w:val="clear" w:color="auto" w:fill="FFFFFF"/>
+          <w:lang w:val="en-US"/>
+        </w:rPr>
+        <w:t>OptionsMenu</w:t>
+      </w:r>
+      <w:proofErr w:type="spellEnd"/>
+      <w:r>
+        <w:rPr>
+          <w:rFonts w:ascii="Consolas" w:eastAsia="Times New Roman" w:hAnsi="Consolas" w:cs="Consolas"/>
+          <w:color w:val="00B050"/>
+          <w:sz w:val="18"/>
+          <w:szCs w:val="18"/>
+          <w:shd w:val="clear" w:color="auto" w:fill="FFFFFF"/>
+          <w:lang w:val="en-US"/>
+        </w:rPr>
+        <w:t xml:space="preserve"> layout class use "options-menu" instead of "</w:t>
+      </w:r>
+      <w:proofErr w:type="spellStart"/>
+      <w:r>
+        <w:rPr>
+          <w:rFonts w:ascii="Consolas" w:eastAsia="Times New Roman" w:hAnsi="Consolas" w:cs="Consolas"/>
+          <w:color w:val="00B050"/>
+          <w:sz w:val="18"/>
+          <w:szCs w:val="18"/>
+          <w:shd w:val="clear" w:color="auto" w:fill="FFFFFF"/>
+          <w:lang w:val="en-US"/>
+        </w:rPr>
+        <w:t>dropDown</w:t>
+      </w:r>
+      <w:proofErr w:type="spellEnd"/>
+      <w:r>
+        <w:rPr>
+          <w:rFonts w:ascii="Consolas" w:eastAsia="Times New Roman" w:hAnsi="Consolas" w:cs="Consolas"/>
+          <w:color w:val="00B050"/>
+          <w:sz w:val="18"/>
+          <w:szCs w:val="18"/>
+          <w:shd w:val="clear" w:color="auto" w:fill="FFFFFF"/>
+          <w:lang w:val="en-US"/>
+        </w:rPr>
+        <w:t>-Menu"</w:t>
       </w:r>
     </w:p>
     <w:p>
@@ -2905,7 +3251,31 @@
           <w:shd w:val="clear" w:color="auto" w:fill="FFFFFF"/>
           <w:lang w:val="en-US"/>
         </w:rPr>
-        <w:t xml:space="preserve">// OptionsMenu Import/Export link enabled based on Model </w:t>
+        <w:t xml:space="preserve">// </w:t>
+      </w:r>
+      <w:proofErr w:type="spellStart"/>
+      <w:r>
+        <w:rPr>
+          <w:rFonts w:ascii="Consolas" w:eastAsia="Times New Roman" w:hAnsi="Consolas" w:cs="Consolas"/>
+          <w:color w:val="00B050"/>
+          <w:sz w:val="18"/>
+          <w:szCs w:val="18"/>
+          <w:shd w:val="clear" w:color="auto" w:fill="FFFFFF"/>
+          <w:lang w:val="en-US"/>
+        </w:rPr>
+        <w:t>OptionsMenu</w:t>
+      </w:r>
+      <w:proofErr w:type="spellEnd"/>
+      <w:r>
+        <w:rPr>
+          <w:rFonts w:ascii="Consolas" w:eastAsia="Times New Roman" w:hAnsi="Consolas" w:cs="Consolas"/>
+          <w:color w:val="00B050"/>
+          <w:sz w:val="18"/>
+          <w:szCs w:val="18"/>
+          <w:shd w:val="clear" w:color="auto" w:fill="FFFFFF"/>
+          <w:lang w:val="en-US"/>
+        </w:rPr>
+        <w:t xml:space="preserve"> Import/Export link enabled based on Model </w:t>
       </w:r>
     </w:p>
     <w:p>
@@ -2947,7 +3317,55 @@
           <w:shd w:val="clear" w:color="auto" w:fill="FFFFFF"/>
           <w:lang w:val="en-US"/>
         </w:rPr>
-        <w:t>// Data.ImportOptionsEnabled/Data.ExportOptionsEnabled field binding</w:t>
+        <w:t xml:space="preserve">// </w:t>
+      </w:r>
+      <w:proofErr w:type="spellStart"/>
+      <w:r>
+        <w:rPr>
+          <w:rFonts w:ascii="Consolas" w:eastAsia="Times New Roman" w:hAnsi="Consolas" w:cs="Consolas"/>
+          <w:color w:val="00B050"/>
+          <w:sz w:val="18"/>
+          <w:szCs w:val="18"/>
+          <w:shd w:val="clear" w:color="auto" w:fill="FFFFFF"/>
+          <w:lang w:val="en-US"/>
+        </w:rPr>
+        <w:t>Data.ImportOptionsEnabled</w:t>
+      </w:r>
+      <w:proofErr w:type="spellEnd"/>
+      <w:r>
+        <w:rPr>
+          <w:rFonts w:ascii="Consolas" w:eastAsia="Times New Roman" w:hAnsi="Consolas" w:cs="Consolas"/>
+          <w:color w:val="00B050"/>
+          <w:sz w:val="18"/>
+          <w:szCs w:val="18"/>
+          <w:shd w:val="clear" w:color="auto" w:fill="FFFFFF"/>
+          <w:lang w:val="en-US"/>
+        </w:rPr>
+        <w:t>/</w:t>
+      </w:r>
+      <w:proofErr w:type="spellStart"/>
+      <w:r>
+        <w:rPr>
+          <w:rFonts w:ascii="Consolas" w:eastAsia="Times New Roman" w:hAnsi="Consolas" w:cs="Consolas"/>
+          <w:color w:val="00B050"/>
+          <w:sz w:val="18"/>
+          <w:szCs w:val="18"/>
+          <w:shd w:val="clear" w:color="auto" w:fill="FFFFFF"/>
+          <w:lang w:val="en-US"/>
+        </w:rPr>
+        <w:t>Data.ExportOptionsEnabled</w:t>
+      </w:r>
+      <w:proofErr w:type="spellEnd"/>
+      <w:r>
+        <w:rPr>
+          <w:rFonts w:ascii="Consolas" w:eastAsia="Times New Roman" w:hAnsi="Consolas" w:cs="Consolas"/>
+          <w:color w:val="00B050"/>
+          <w:sz w:val="18"/>
+          <w:szCs w:val="18"/>
+          <w:shd w:val="clear" w:color="auto" w:fill="FFFFFF"/>
+          <w:lang w:val="en-US"/>
+        </w:rPr>
+        <w:t xml:space="preserve"> field binding</w:t>
       </w:r>
     </w:p>
     <w:p>
@@ -3185,7 +3603,31 @@
           <w:shd w:val="clear" w:color="auto" w:fill="FFFFFF"/>
           <w:lang w:val="en-US"/>
         </w:rPr>
-        <w:t xml:space="preserve">// OptionsMenu Import/Export disabled based on Model </w:t>
+        <w:t xml:space="preserve">// </w:t>
+      </w:r>
+      <w:proofErr w:type="spellStart"/>
+      <w:r>
+        <w:rPr>
+          <w:rFonts w:ascii="Consolas" w:eastAsia="Times New Roman" w:hAnsi="Consolas" w:cs="Consolas"/>
+          <w:color w:val="00B050"/>
+          <w:sz w:val="18"/>
+          <w:szCs w:val="18"/>
+          <w:shd w:val="clear" w:color="auto" w:fill="FFFFFF"/>
+          <w:lang w:val="en-US"/>
+        </w:rPr>
+        <w:t>OptionsMenu</w:t>
+      </w:r>
+      <w:proofErr w:type="spellEnd"/>
+      <w:r>
+        <w:rPr>
+          <w:rFonts w:ascii="Consolas" w:eastAsia="Times New Roman" w:hAnsi="Consolas" w:cs="Consolas"/>
+          <w:color w:val="00B050"/>
+          <w:sz w:val="18"/>
+          <w:szCs w:val="18"/>
+          <w:shd w:val="clear" w:color="auto" w:fill="FFFFFF"/>
+          <w:lang w:val="en-US"/>
+        </w:rPr>
+        <w:t xml:space="preserve"> Import/Export disabled based on Model </w:t>
       </w:r>
     </w:p>
     <w:p>
@@ -3227,7 +3669,55 @@
           <w:shd w:val="clear" w:color="auto" w:fill="FFFFFF"/>
           <w:lang w:val="en-US"/>
         </w:rPr>
-        <w:t>// Data.ImportOptionsDisable/Data.ExportOptionsDisable field binding</w:t>
+        <w:t xml:space="preserve">// </w:t>
+      </w:r>
+      <w:proofErr w:type="spellStart"/>
+      <w:r>
+        <w:rPr>
+          <w:rFonts w:ascii="Consolas" w:eastAsia="Times New Roman" w:hAnsi="Consolas" w:cs="Consolas"/>
+          <w:color w:val="00B050"/>
+          <w:sz w:val="18"/>
+          <w:szCs w:val="18"/>
+          <w:shd w:val="clear" w:color="auto" w:fill="FFFFFF"/>
+          <w:lang w:val="en-US"/>
+        </w:rPr>
+        <w:t>Data.ImportOptionsDisable</w:t>
+      </w:r>
+      <w:proofErr w:type="spellEnd"/>
+      <w:r>
+        <w:rPr>
+          <w:rFonts w:ascii="Consolas" w:eastAsia="Times New Roman" w:hAnsi="Consolas" w:cs="Consolas"/>
+          <w:color w:val="00B050"/>
+          <w:sz w:val="18"/>
+          <w:szCs w:val="18"/>
+          <w:shd w:val="clear" w:color="auto" w:fill="FFFFFF"/>
+          <w:lang w:val="en-US"/>
+        </w:rPr>
+        <w:t>/</w:t>
+      </w:r>
+      <w:proofErr w:type="spellStart"/>
+      <w:r>
+        <w:rPr>
+          <w:rFonts w:ascii="Consolas" w:eastAsia="Times New Roman" w:hAnsi="Consolas" w:cs="Consolas"/>
+          <w:color w:val="00B050"/>
+          <w:sz w:val="18"/>
+          <w:szCs w:val="18"/>
+          <w:shd w:val="clear" w:color="auto" w:fill="FFFFFF"/>
+          <w:lang w:val="en-US"/>
+        </w:rPr>
+        <w:t>Data.ExportOptionsDisable</w:t>
+      </w:r>
+      <w:proofErr w:type="spellEnd"/>
+      <w:r>
+        <w:rPr>
+          <w:rFonts w:ascii="Consolas" w:eastAsia="Times New Roman" w:hAnsi="Consolas" w:cs="Consolas"/>
+          <w:color w:val="00B050"/>
+          <w:sz w:val="18"/>
+          <w:szCs w:val="18"/>
+          <w:shd w:val="clear" w:color="auto" w:fill="FFFFFF"/>
+          <w:lang w:val="en-US"/>
+        </w:rPr>
+        <w:t xml:space="preserve"> field binding</w:t>
       </w:r>
     </w:p>
     <w:p>
@@ -3466,7 +3956,31 @@
           <w:shd w:val="clear" w:color="auto" w:fill="FFFFFF"/>
           <w:lang w:val="en-US"/>
         </w:rPr>
-        <w:t>// OptionsMenu Import/Export link enabled based on Model</w:t>
+        <w:t xml:space="preserve">// </w:t>
+      </w:r>
+      <w:proofErr w:type="spellStart"/>
+      <w:r>
+        <w:rPr>
+          <w:rFonts w:ascii="Consolas" w:eastAsia="Times New Roman" w:hAnsi="Consolas" w:cs="Consolas"/>
+          <w:color w:val="00B050"/>
+          <w:sz w:val="18"/>
+          <w:szCs w:val="18"/>
+          <w:shd w:val="clear" w:color="auto" w:fill="FFFFFF"/>
+          <w:lang w:val="en-US"/>
+        </w:rPr>
+        <w:t>OptionsMenu</w:t>
+      </w:r>
+      <w:proofErr w:type="spellEnd"/>
+      <w:r>
+        <w:rPr>
+          <w:rFonts w:ascii="Consolas" w:eastAsia="Times New Roman" w:hAnsi="Consolas" w:cs="Consolas"/>
+          <w:color w:val="00B050"/>
+          <w:sz w:val="18"/>
+          <w:szCs w:val="18"/>
+          <w:shd w:val="clear" w:color="auto" w:fill="FFFFFF"/>
+          <w:lang w:val="en-US"/>
+        </w:rPr>
+        <w:t xml:space="preserve"> Import/Export link enabled based on Model</w:t>
       </w:r>
     </w:p>
     <w:p>
@@ -3508,7 +4022,79 @@
           <w:shd w:val="clear" w:color="auto" w:fill="FFFFFF"/>
           <w:lang w:val="en-US"/>
         </w:rPr>
-        <w:t>// Data.ImportOptionsDisable/Data.ExportOptionsDisable css binding</w:t>
+        <w:t xml:space="preserve">// </w:t>
+      </w:r>
+      <w:proofErr w:type="spellStart"/>
+      <w:r>
+        <w:rPr>
+          <w:rFonts w:ascii="Consolas" w:eastAsia="Times New Roman" w:hAnsi="Consolas" w:cs="Consolas"/>
+          <w:color w:val="00B050"/>
+          <w:sz w:val="18"/>
+          <w:szCs w:val="18"/>
+          <w:shd w:val="clear" w:color="auto" w:fill="FFFFFF"/>
+          <w:lang w:val="en-US"/>
+        </w:rPr>
+        <w:t>Data.ImportOptionsDisable</w:t>
+      </w:r>
+      <w:proofErr w:type="spellEnd"/>
+      <w:r>
+        <w:rPr>
+          <w:rFonts w:ascii="Consolas" w:eastAsia="Times New Roman" w:hAnsi="Consolas" w:cs="Consolas"/>
+          <w:color w:val="00B050"/>
+          <w:sz w:val="18"/>
+          <w:szCs w:val="18"/>
+          <w:shd w:val="clear" w:color="auto" w:fill="FFFFFF"/>
+          <w:lang w:val="en-US"/>
+        </w:rPr>
+        <w:t>/</w:t>
+      </w:r>
+      <w:proofErr w:type="spellStart"/>
+      <w:r>
+        <w:rPr>
+          <w:rFonts w:ascii="Consolas" w:eastAsia="Times New Roman" w:hAnsi="Consolas" w:cs="Consolas"/>
+          <w:color w:val="00B050"/>
+          <w:sz w:val="18"/>
+          <w:szCs w:val="18"/>
+          <w:shd w:val="clear" w:color="auto" w:fill="FFFFFF"/>
+          <w:lang w:val="en-US"/>
+        </w:rPr>
+        <w:t>Data.ExportOptionsDisable</w:t>
+      </w:r>
+      <w:proofErr w:type="spellEnd"/>
+      <w:r>
+        <w:rPr>
+          <w:rFonts w:ascii="Consolas" w:eastAsia="Times New Roman" w:hAnsi="Consolas" w:cs="Consolas"/>
+          <w:color w:val="00B050"/>
+          <w:sz w:val="18"/>
+          <w:szCs w:val="18"/>
+          <w:shd w:val="clear" w:color="auto" w:fill="FFFFFF"/>
+          <w:lang w:val="en-US"/>
+        </w:rPr>
+        <w:t xml:space="preserve"> </w:t>
+      </w:r>
+      <w:proofErr w:type="spellStart"/>
+      <w:r>
+        <w:rPr>
+          <w:rFonts w:ascii="Consolas" w:eastAsia="Times New Roman" w:hAnsi="Consolas" w:cs="Consolas"/>
+          <w:color w:val="00B050"/>
+          <w:sz w:val="18"/>
+          <w:szCs w:val="18"/>
+          <w:shd w:val="clear" w:color="auto" w:fill="FFFFFF"/>
+          <w:lang w:val="en-US"/>
+        </w:rPr>
+        <w:t>css</w:t>
+      </w:r>
+      <w:proofErr w:type="spellEnd"/>
+      <w:r>
+        <w:rPr>
+          <w:rFonts w:ascii="Consolas" w:eastAsia="Times New Roman" w:hAnsi="Consolas" w:cs="Consolas"/>
+          <w:color w:val="00B050"/>
+          <w:sz w:val="18"/>
+          <w:szCs w:val="18"/>
+          <w:shd w:val="clear" w:color="auto" w:fill="FFFFFF"/>
+          <w:lang w:val="en-US"/>
+        </w:rPr>
+        <w:t xml:space="preserve"> binding</w:t>
       </w:r>
     </w:p>
     <w:p>
@@ -3770,7 +4356,15 @@
         <w:t xml:space="preserve">Please view the file </w:t>
       </w:r>
       <w:r>
-        <w:t xml:space="preserve">Areas\Core\Views\Shared\_OptionsMenu.cshtml for </w:t>
+        <w:t>Areas\Core\Views\Shared\_</w:t>
+      </w:r>
+      <w:proofErr w:type="spellStart"/>
+      <w:r>
+        <w:t>OptionsMenu.cshtml</w:t>
+      </w:r>
+      <w:proofErr w:type="spellEnd"/>
+      <w:r>
+        <w:t xml:space="preserve"> for </w:t>
       </w:r>
       <w:r>
         <w:t xml:space="preserve">the </w:t>
@@ -3798,7 +4392,7 @@
         <w:pStyle w:val="SAGEHeading1"/>
         <w:framePr w:wrap="around"/>
       </w:pPr>
-      <w:bookmarkStart w:id="11" w:name="_Toc467660009"/>
+      <w:bookmarkStart w:id="12" w:name="_Toc467761033"/>
       <w:r>
         <w:lastRenderedPageBreak/>
         <w:t xml:space="preserve">Optional - </w:t>
@@ -3815,7 +4409,7 @@
       <w:r>
         <w:t>e Web Project</w:t>
       </w:r>
-      <w:bookmarkEnd w:id="11"/>
+      <w:bookmarkEnd w:id="12"/>
     </w:p>
     <w:p>
       <w:pPr>
@@ -3827,11 +4421,19 @@
       <w:pPr>
         <w:pStyle w:val="SAGEHeading2"/>
       </w:pPr>
-      <w:bookmarkStart w:id="12" w:name="_Toc467660010"/>
-      <w:r>
-        <w:t>Copy WebForms folder</w:t>
-      </w:r>
-      <w:bookmarkEnd w:id="12"/>
+      <w:bookmarkStart w:id="13" w:name="_Toc467761034"/>
+      <w:r>
+        <w:t xml:space="preserve">Copy </w:t>
+      </w:r>
+      <w:proofErr w:type="spellStart"/>
+      <w:r>
+        <w:t>WebForms</w:t>
+      </w:r>
+      <w:proofErr w:type="spellEnd"/>
+      <w:r>
+        <w:t xml:space="preserve"> folder</w:t>
+      </w:r>
+      <w:bookmarkEnd w:id="13"/>
     </w:p>
     <w:p>
       <w:pPr>
@@ -3859,7 +4461,15 @@
         <w:t xml:space="preserve"> already added this to your solution</w:t>
       </w:r>
       <w:r>
-        <w:t xml:space="preserve">, the contents of the \WebForms folder from the temporary generated Sage 300 SDK solution needs to be </w:t>
+        <w:t>, the contents of the \</w:t>
+      </w:r>
+      <w:proofErr w:type="spellStart"/>
+      <w:r>
+        <w:t>WebForms</w:t>
+      </w:r>
+      <w:proofErr w:type="spellEnd"/>
+      <w:r>
+        <w:t xml:space="preserve"> folder from the temporary generated Sage 300 SDK solution needs to be </w:t>
       </w:r>
       <w:r>
         <w:t xml:space="preserve">copied </w:t>
@@ -3873,8 +4483,13 @@
       <w:r>
         <w:t xml:space="preserve">The </w:t>
       </w:r>
-      <w:r>
-        <w:t xml:space="preserve">Powershell commands </w:t>
+      <w:proofErr w:type="spellStart"/>
+      <w:r>
+        <w:t>Powershell</w:t>
+      </w:r>
+      <w:proofErr w:type="spellEnd"/>
+      <w:r>
+        <w:t xml:space="preserve"> commands </w:t>
       </w:r>
       <w:r>
         <w:t xml:space="preserve">that have been </w:t>
@@ -3901,7 +4516,15 @@
         </w:numPr>
       </w:pPr>
       <w:r>
-        <w:t>Copy the \WebForms folder from the temporary generated Sage 300 SDK solution</w:t>
+        <w:t>Copy the \</w:t>
+      </w:r>
+      <w:proofErr w:type="spellStart"/>
+      <w:r>
+        <w:t>WebForms</w:t>
+      </w:r>
+      <w:proofErr w:type="spellEnd"/>
+      <w:r>
+        <w:t xml:space="preserve"> folder from the temporary generated Sage 300 SDK solution</w:t>
       </w:r>
     </w:p>
     <w:p>
@@ -3913,7 +4536,23 @@
         </w:numPr>
       </w:pPr>
       <w:r>
-        <w:t>Update the *Web.csproj project file to add new ItemGroup items for compile/content includes.</w:t>
+        <w:t>Update the *</w:t>
+      </w:r>
+      <w:proofErr w:type="spellStart"/>
+      <w:r>
+        <w:t>Web.csproj</w:t>
+      </w:r>
+      <w:proofErr w:type="spellEnd"/>
+      <w:r>
+        <w:t xml:space="preserve"> project file to add new </w:t>
+      </w:r>
+      <w:proofErr w:type="spellStart"/>
+      <w:r>
+        <w:t>ItemGroup</w:t>
+      </w:r>
+      <w:proofErr w:type="spellEnd"/>
+      <w:r>
+        <w:t xml:space="preserve"> items for compile/content includes.</w:t>
       </w:r>
     </w:p>
     <w:p>
@@ -3927,7 +4566,21 @@
         <w:rPr>
           <w:b/>
         </w:rPr>
-        <w:t xml:space="preserve">NOTE: Only run this command if you don’t already have WebForms added to your Web project or there will be compilation errors caused by </w:t>
+        <w:t xml:space="preserve">NOTE: Only run this command if you don’t already have </w:t>
+      </w:r>
+      <w:proofErr w:type="spellStart"/>
+      <w:r>
+        <w:rPr>
+          <w:b/>
+        </w:rPr>
+        <w:t>WebForms</w:t>
+      </w:r>
+      <w:proofErr w:type="spellEnd"/>
+      <w:r>
+        <w:rPr>
+          <w:b/>
+        </w:rPr>
+        <w:t xml:space="preserve"> added to your Web project or there will be compilation errors caused by </w:t>
       </w:r>
       <w:r>
         <w:rPr>
@@ -3945,7 +4598,29 @@
         <w:rPr>
           <w:b/>
         </w:rPr>
-        <w:t xml:space="preserve"> in the .cproj file</w:t>
+        <w:t xml:space="preserve"> in </w:t>
+      </w:r>
+      <w:proofErr w:type="gramStart"/>
+      <w:r>
+        <w:rPr>
+          <w:b/>
+        </w:rPr>
+        <w:t>the .</w:t>
+      </w:r>
+      <w:proofErr w:type="spellStart"/>
+      <w:r>
+        <w:rPr>
+          <w:b/>
+        </w:rPr>
+        <w:t>cproj</w:t>
+      </w:r>
+      <w:proofErr w:type="spellEnd"/>
+      <w:proofErr w:type="gramEnd"/>
+      <w:r>
+        <w:rPr>
+          <w:b/>
+        </w:rPr>
+        <w:t xml:space="preserve"> file</w:t>
       </w:r>
       <w:r>
         <w:rPr>
@@ -3991,8 +4666,18 @@
                 <w:sz w:val="18"/>
                 <w:szCs w:val="18"/>
               </w:rPr>
-              <w:t>&amp; $AddReportFunctionality</w:t>
+              <w:t>&amp; $</w:t>
             </w:r>
+            <w:proofErr w:type="spellStart"/>
+            <w:r>
+              <w:rPr>
+                <w:rFonts w:ascii="Courier New" w:hAnsi="Courier New" w:cs="Courier New"/>
+                <w:sz w:val="18"/>
+                <w:szCs w:val="18"/>
+              </w:rPr>
+              <w:t>AddReportFunctionality</w:t>
+            </w:r>
+            <w:proofErr w:type="spellEnd"/>
           </w:p>
         </w:tc>
       </w:tr>
@@ -4001,7 +4686,7 @@
       <w:pPr>
         <w:pStyle w:val="SAGEHeading2"/>
       </w:pPr>
-      <w:bookmarkStart w:id="13" w:name="_Toc467660011"/>
+      <w:bookmarkStart w:id="14" w:name="_Toc467761035"/>
       <w:r>
         <w:t xml:space="preserve">Add </w:t>
       </w:r>
@@ -4017,14 +4702,22 @@
       <w:r>
         <w:t>Web project</w:t>
       </w:r>
-      <w:bookmarkEnd w:id="13"/>
+      <w:bookmarkEnd w:id="14"/>
     </w:p>
     <w:p>
       <w:pPr>
         <w:pStyle w:val="SAGEBodyText"/>
       </w:pPr>
       <w:r>
-        <w:t>Using the Diff program again, compare the temporarily generated 2017.1 Sage 300 SDK solution’s Web Project’s .csproj file with the Web Project file to update.</w:t>
+        <w:t>Using the Diff program again, compare the temporarily generated 2017.1 Sage 300 SDK solution’s Web Project’s .</w:t>
+      </w:r>
+      <w:proofErr w:type="spellStart"/>
+      <w:r>
+        <w:t>csproj</w:t>
+      </w:r>
+      <w:proofErr w:type="spellEnd"/>
+      <w:r>
+        <w:t xml:space="preserve"> file with the Web Project file to update.</w:t>
       </w:r>
     </w:p>
     <w:p>
@@ -4064,8 +4757,13 @@
           <w:numId w:val="33"/>
         </w:numPr>
       </w:pPr>
-      <w:r>
-        <w:t>CrystalDecisions*</w:t>
+      <w:proofErr w:type="spellStart"/>
+      <w:r>
+        <w:t>CrystalDecisions</w:t>
+      </w:r>
+      <w:proofErr w:type="spellEnd"/>
+      <w:r>
+        <w:t>*</w:t>
       </w:r>
     </w:p>
     <w:p>
@@ -4076,8 +4774,13 @@
           <w:numId w:val="33"/>
         </w:numPr>
       </w:pPr>
-      <w:r>
-        <w:t>ACCPAC.Advantage*</w:t>
+      <w:proofErr w:type="spellStart"/>
+      <w:r>
+        <w:t>ACCPAC.Advantage</w:t>
+      </w:r>
+      <w:proofErr w:type="spellEnd"/>
+      <w:r>
+        <w:t>*</w:t>
       </w:r>
     </w:p>
     <w:p>
@@ -4089,8 +4792,13 @@
         </w:numPr>
       </w:pPr>
       <w:r>
-        <w:t>Sage.CA.SBS.ERP.Sage300.Common.BusinessRepository</w:t>
-      </w:r>
+        <w:t>Sage.CA.SBS.ERP.Sage</w:t>
+      </w:r>
+      <w:proofErr w:type="gramStart"/>
+      <w:r>
+        <w:t>300.Common.BusinessRepository</w:t>
+      </w:r>
+      <w:proofErr w:type="gramEnd"/>
     </w:p>
     <w:p>
       <w:pPr>
@@ -4100,25 +4808,46 @@
           <w:numId w:val="33"/>
         </w:numPr>
       </w:pPr>
+      <w:proofErr w:type="spellStart"/>
+      <w:proofErr w:type="gramStart"/>
       <w:r>
         <w:t>System.Web.Services</w:t>
       </w:r>
+      <w:proofErr w:type="spellEnd"/>
+      <w:proofErr w:type="gramEnd"/>
     </w:p>
     <w:p>
       <w:pPr>
         <w:pStyle w:val="SAGEHeading2"/>
       </w:pPr>
-      <w:bookmarkStart w:id="14" w:name="_Toc467660012"/>
-      <w:r>
-        <w:t>Add AccpacDotNetVersion.props to Web project file</w:t>
-      </w:r>
+      <w:bookmarkStart w:id="15" w:name="_Toc467761036"/>
+      <w:r>
+        <w:t xml:space="preserve">Add </w:t>
+      </w:r>
+      <w:proofErr w:type="spellStart"/>
+      <w:r>
+        <w:t>AccpacDotNetVersion.props</w:t>
+      </w:r>
+      <w:proofErr w:type="spellEnd"/>
+      <w:r>
+        <w:t xml:space="preserve"> to Web project file</w:t>
+      </w:r>
+      <w:bookmarkEnd w:id="15"/>
     </w:p>
     <w:p>
       <w:pPr>
         <w:pStyle w:val="SAGEBodyText"/>
       </w:pPr>
       <w:r>
-        <w:t>Open the *Web.cproj file</w:t>
+        <w:t>Open the *</w:t>
+      </w:r>
+      <w:proofErr w:type="spellStart"/>
+      <w:r>
+        <w:t>Web.cproj</w:t>
+      </w:r>
+      <w:proofErr w:type="spellEnd"/>
+      <w:r>
+        <w:t xml:space="preserve"> file</w:t>
       </w:r>
       <w:r>
         <w:t xml:space="preserve"> in a text editor</w:t>
@@ -4192,11 +4921,20 @@
         <w:pStyle w:val="SAGEBodyText"/>
       </w:pPr>
       <w:r>
-        <w:t>near the top, as the last &lt;Import /&gt; tag element and before the first &lt;PropertyGroup /&gt; element.</w:t>
+        <w:t>near the top, as the last &lt;Import /&gt; tag element and before the first &lt;</w:t>
+      </w:r>
+      <w:proofErr w:type="spellStart"/>
+      <w:r>
+        <w:t>PropertyGroup</w:t>
+      </w:r>
+      <w:proofErr w:type="spellEnd"/>
+      <w:r>
+        <w:t xml:space="preserve"> /&gt; element.</w:t>
       </w:r>
       <w:r>
         <w:t xml:space="preserve">  Replace </w:t>
       </w:r>
+      <w:proofErr w:type="spellStart"/>
       <w:r>
         <w:rPr>
           <w:i/>
@@ -4211,6 +4949,7 @@
         </w:rPr>
         <w:t>.Web</w:t>
       </w:r>
+      <w:proofErr w:type="spellEnd"/>
       <w:r>
         <w:t xml:space="preserve"> with the </w:t>
       </w:r>
@@ -4223,8 +4962,6 @@
       <w:r>
         <w:t xml:space="preserve">Web </w:t>
       </w:r>
-      <w:bookmarkStart w:id="15" w:name="_GoBack"/>
-      <w:bookmarkEnd w:id="15"/>
       <w:r>
         <w:t>project.</w:t>
       </w:r>
@@ -4234,6 +4971,7 @@
         <w:pStyle w:val="SAGEHeading1"/>
         <w:framePr w:wrap="around"/>
       </w:pPr>
+      <w:bookmarkStart w:id="16" w:name="_Toc467761037"/>
       <w:r>
         <w:lastRenderedPageBreak/>
         <w:t>Re</w:t>
@@ -4244,7 +4982,7 @@
       <w:r>
         <w:t xml:space="preserve"> Solution</w:t>
       </w:r>
-      <w:bookmarkEnd w:id="14"/>
+      <w:bookmarkEnd w:id="16"/>
     </w:p>
     <w:p>
       <w:pPr>
@@ -4329,12 +5067,12 @@
         <w:pStyle w:val="SAGEHeading1"/>
         <w:framePr w:wrap="around"/>
       </w:pPr>
-      <w:bookmarkStart w:id="16" w:name="_Toc467660013"/>
+      <w:bookmarkStart w:id="17" w:name="_Toc467761038"/>
       <w:r>
         <w:lastRenderedPageBreak/>
         <w:t>Compilation Troubleshooting</w:t>
       </w:r>
-      <w:bookmarkEnd w:id="16"/>
+      <w:bookmarkEnd w:id="17"/>
     </w:p>
     <w:p>
       <w:pPr>
@@ -4353,7 +5091,35 @@
         <w:rPr>
           <w:b/>
         </w:rPr>
-        <w:t>Issues with new GridField init properties</w:t>
+        <w:t xml:space="preserve">Issues with new </w:t>
+      </w:r>
+      <w:proofErr w:type="spellStart"/>
+      <w:r>
+        <w:rPr>
+          <w:b/>
+        </w:rPr>
+        <w:t>GridField</w:t>
+      </w:r>
+      <w:proofErr w:type="spellEnd"/>
+      <w:r>
+        <w:rPr>
+          <w:b/>
+        </w:rPr>
+        <w:t xml:space="preserve"> </w:t>
+      </w:r>
+      <w:proofErr w:type="spellStart"/>
+      <w:r>
+        <w:rPr>
+          <w:b/>
+        </w:rPr>
+        <w:t>init</w:t>
+      </w:r>
+      <w:proofErr w:type="spellEnd"/>
+      <w:r>
+        <w:rPr>
+          <w:b/>
+        </w:rPr>
+        <w:t xml:space="preserve"> properties</w:t>
       </w:r>
     </w:p>
     <w:p>
@@ -4364,15 +5130,41 @@
           <w:numId w:val="33"/>
         </w:numPr>
       </w:pPr>
-      <w:r>
-        <w:t>headerAttributes no lo</w:t>
+      <w:proofErr w:type="spellStart"/>
+      <w:r>
+        <w:t>headerAttributes</w:t>
+      </w:r>
+      <w:proofErr w:type="spellEnd"/>
+      <w:r>
+        <w:t xml:space="preserve"> no lo</w:t>
       </w:r>
       <w:r>
         <w:t>nger accepts just a string type and</w:t>
       </w:r>
       <w:r>
-        <w:t xml:space="preserve"> requires the use of the type FinderConstant in the namepace Sage.CA.SBS.ERP.Sage300.Common.Web.Utilities</w:t>
-      </w:r>
+        <w:t xml:space="preserve"> requires the use of the type </w:t>
+      </w:r>
+      <w:proofErr w:type="spellStart"/>
+      <w:r>
+        <w:t>FinderConstant</w:t>
+      </w:r>
+      <w:proofErr w:type="spellEnd"/>
+      <w:r>
+        <w:t xml:space="preserve"> in the </w:t>
+      </w:r>
+      <w:proofErr w:type="spellStart"/>
+      <w:r>
+        <w:t>namepace</w:t>
+      </w:r>
+      <w:proofErr w:type="spellEnd"/>
+      <w:r>
+        <w:t xml:space="preserve"> Sage.CA.SBS.ERP.Sage</w:t>
+      </w:r>
+      <w:proofErr w:type="gramStart"/>
+      <w:r>
+        <w:t>300.Common.Web.Utilities</w:t>
+      </w:r>
+      <w:proofErr w:type="gramEnd"/>
     </w:p>
     <w:p>
       <w:pPr>
@@ -4432,7 +5224,15 @@
         </w:numPr>
       </w:pPr>
       <w:r>
-        <w:t>delete bin and obj folders</w:t>
+        <w:t xml:space="preserve">delete bin and </w:t>
+      </w:r>
+      <w:proofErr w:type="spellStart"/>
+      <w:r>
+        <w:t>obj</w:t>
+      </w:r>
+      <w:proofErr w:type="spellEnd"/>
+      <w:r>
+        <w:t xml:space="preserve"> folders</w:t>
       </w:r>
     </w:p>
     <w:p>
@@ -4444,7 +5244,15 @@
         </w:numPr>
       </w:pPr>
       <w:r>
-        <w:t>delete *csproj.user file</w:t>
+        <w:t>delete *</w:t>
+      </w:r>
+      <w:proofErr w:type="spellStart"/>
+      <w:r>
+        <w:t>csproj.user</w:t>
+      </w:r>
+      <w:proofErr w:type="spellEnd"/>
+      <w:r>
+        <w:t xml:space="preserve"> file</w:t>
       </w:r>
     </w:p>
     <w:sectPr>
@@ -4651,27 +5459,14 @@
               <w:noProof/>
             </w:rPr>
           </w:pPr>
-          <w:r>
-            <w:fldChar w:fldCharType="begin"/>
-          </w:r>
-          <w:r>
-            <w:instrText xml:space="preserve"> STYLEREF  SAGE_Title  \* MERGEFORMAT </w:instrText>
-          </w:r>
-          <w:r>
-            <w:fldChar w:fldCharType="separate"/>
-          </w:r>
-          <w:r>
-            <w:rPr>
-              <w:noProof/>
-            </w:rPr>
-            <w:t>Sage 300</w:t>
-          </w:r>
-          <w:r>
-            <w:rPr>
-              <w:noProof/>
-            </w:rPr>
-            <w:fldChar w:fldCharType="end"/>
-          </w:r>
+          <w:fldSimple w:instr=" STYLEREF  SAGE_Title  \* MERGEFORMAT ">
+            <w:r>
+              <w:rPr>
+                <w:noProof/>
+              </w:rPr>
+              <w:t>Sage 300</w:t>
+            </w:r>
+          </w:fldSimple>
           <w:r>
             <w:rPr>
               <w:noProof/>
@@ -4753,7 +5548,7 @@
                 <w:rPr>
                   <w:noProof/>
                 </w:rPr>
-                <w:t>9</w:t>
+                <w:t>5</w:t>
               </w:r>
               <w:r>
                 <w:rPr>
@@ -4841,27 +5636,14 @@
           <w:pPr>
             <w:pStyle w:val="SAGEFooter"/>
           </w:pPr>
-          <w:r>
-            <w:fldChar w:fldCharType="begin"/>
-          </w:r>
-          <w:r>
-            <w:instrText xml:space="preserve"> STYLEREF  SAGE_Title  \* MERGEFORMAT </w:instrText>
-          </w:r>
-          <w:r>
-            <w:fldChar w:fldCharType="separate"/>
-          </w:r>
-          <w:r>
-            <w:rPr>
-              <w:noProof/>
-            </w:rPr>
-            <w:t>Sage 300</w:t>
-          </w:r>
-          <w:r>
-            <w:rPr>
-              <w:noProof/>
-            </w:rPr>
-            <w:fldChar w:fldCharType="end"/>
-          </w:r>
+          <w:fldSimple w:instr=" STYLEREF  SAGE_Title  \* MERGEFORMAT ">
+            <w:r>
+              <w:rPr>
+                <w:noProof/>
+              </w:rPr>
+              <w:t>Sage 300</w:t>
+            </w:r>
+          </w:fldSimple>
           <w:r>
             <w:rPr>
               <w:noProof/>
@@ -5158,7 +5940,7 @@
         <v:path o:extrusionok="f" gradientshapeok="t" o:connecttype="rect"/>
         <o:lock v:ext="edit" aspectratio="t"/>
       </v:shapetype>
-      <v:shape id="_x0000_i1028" type="#_x0000_t75" style="width:20.25pt;height:20.25pt" o:bullet="t">
+      <v:shape id="_x0000_i1027" type="#_x0000_t75" style="width:20.25pt;height:20.25pt" o:bullet="t">
         <v:imagedata r:id="rId1" o:title="clip_image001"/>
       </v:shape>
     </w:pict>
@@ -24493,7 +25275,7 @@
 </file>
 
 <file path=customXml/itemProps1.xml><?xml version="1.0" encoding="utf-8"?>
-<ds:datastoreItem xmlns:ds="http://schemas.openxmlformats.org/officeDocument/2006/customXml" ds:itemID="{414197B5-D594-441D-9D9B-09CB0DE70A38}">
+<ds:datastoreItem xmlns:ds="http://schemas.openxmlformats.org/officeDocument/2006/customXml" ds:itemID="{38083A9E-F04A-44F7-A657-BADA08286306}">
   <ds:schemaRefs>
     <ds:schemaRef ds:uri="http://schemas.openxmlformats.org/officeDocument/2006/bibliography"/>
   </ds:schemaRefs>

</xml_diff>